<commit_message>
Final project complete 100%
</commit_message>
<xml_diff>
--- a/ESDM/Final Project/Documentation/Final Project.docx
+++ b/ESDM/Final Project/Documentation/Final Project.docx
@@ -1147,16 +1147,8 @@
         <w:rPr>
           <w:color w:val="0070C0"/>
         </w:rPr>
-        <w:t xml:space="preserve"> of the machine). </w:t>
-      </w:r>
-      <w:r>
-        <w:rPr>
-          <w:color w:val="0070C0"/>
-        </w:rPr>
-        <w:t>Enjoy!</w:t>
-      </w:r>
-      <w:bookmarkStart w:id="0" w:name="_GoBack"/>
-      <w:bookmarkEnd w:id="0"/>
+        <w:t xml:space="preserve"> of the machine).</w:t>
+      </w:r>
     </w:p>
     <w:p>
       <w:pPr>
@@ -1610,7 +1602,13 @@
         <w:jc w:val="both"/>
       </w:pPr>
       <w:r>
-        <w:t>Wait is the block where the machine waits for next command from user; this can be a requirement for cold water of for hot water.</w:t>
+        <w:t>Wait is the block where the machine waits for next command from user; this can be a requirement for cold water o</w:t>
+      </w:r>
+      <w:r>
+        <w:t>r</w:t>
+      </w:r>
+      <w:r>
+        <w:t xml:space="preserve"> for hot water.</w:t>
       </w:r>
     </w:p>
     <w:p>
@@ -1638,7 +1636,13 @@
         <w:jc w:val="both"/>
       </w:pPr>
       <w:r>
-        <w:t>Hot_Water is the block as cold water but this time the machine pouring hot water.</w:t>
+        <w:t xml:space="preserve">Hot_Water is </w:t>
+      </w:r>
+      <w:r>
+        <w:t>a</w:t>
+      </w:r>
+      <w:r>
+        <w:t xml:space="preserve"> block as cold water but this time the machine pouring hot water.</w:t>
       </w:r>
     </w:p>
     <w:p>
@@ -1652,7 +1656,13 @@
         <w:jc w:val="both"/>
       </w:pPr>
       <w:r>
-        <w:t>Idle is a ultra power</w:t>
+        <w:t>Idle is a</w:t>
+      </w:r>
+      <w:r>
+        <w:t>n</w:t>
+      </w:r>
+      <w:r>
+        <w:t xml:space="preserve"> ultra power</w:t>
       </w:r>
       <w:r>
         <w:t xml:space="preserve"> saving</w:t>
@@ -1690,6 +1700,9 @@
         <w:jc w:val="both"/>
       </w:pPr>
       <w:r>
+        <w:rPr>
+          <w:noProof/>
+        </w:rPr>
         <w:drawing>
           <wp:inline distT="0" distB="0" distL="0" distR="0" wp14:anchorId="48E1DDD7" wp14:editId="32ED8A38">
             <wp:extent cx="5768340" cy="1424940"/>
@@ -1743,7 +1756,13 @@
         <w:t xml:space="preserve"> </w:t>
       </w:r>
       <w:r>
-        <w:t>Active_Water_Pouring and initialize the Count and Count_ml with 0. Count is use to increment the Active_Water_Pouring at every second with Pour_Value (input). Count_ml is used to count how much water has pouring from the beggining, to know and verify if we have still remaining water in container.</w:t>
+        <w:t xml:space="preserve">Active_Water_Pouring and initialize the Count and Count_ml with 0. Count is use to increment the Active_Water_Pouring at every second with Pour_Value (input). Count_ml is used to count how much water has </w:t>
+      </w:r>
+      <w:r>
+        <w:t>droped</w:t>
+      </w:r>
+      <w:r>
+        <w:t xml:space="preserve"> from the beggining, to know and verify if we have still remaining water in container.</w:t>
       </w:r>
     </w:p>
     <w:p>
@@ -1833,7 +1852,13 @@
         <w:t xml:space="preserve">enter into a self loop for 20 seconds because, according to requirement from beggining, we need to verify if our machine can reach 99 degrees in 20 seconds. But this will be verified later. </w:t>
       </w:r>
       <w:r>
-        <w:t xml:space="preserve">After 2 seconds maded in self loop, we verify if our system can drop 50ml water in 2 seconds. If the water level doesn’t drop by 50ml in 2 seconds, the pouring mechanism is blocked. Then, we verify if </w:t>
+        <w:t xml:space="preserve">After 2 seconds maded in self loop, we verify if our system can drop 50ml water in 2 seconds. If the </w:t>
+      </w:r>
+      <w:r>
+        <w:t xml:space="preserve">system </w:t>
+      </w:r>
+      <w:r>
+        <w:t xml:space="preserve">doesn’t drop 50ml in 2 seconds, the pouring mechanism is blocked. Then, we verify if </w:t>
       </w:r>
       <w:r>
         <w:t xml:space="preserve">the temperature </w:t>
@@ -1879,6 +1904,9 @@
         <w:jc w:val="both"/>
       </w:pPr>
       <w:r>
+        <w:rPr>
+          <w:noProof/>
+        </w:rPr>
         <w:drawing>
           <wp:inline distT="0" distB="0" distL="0" distR="0" wp14:anchorId="1BAA2496" wp14:editId="4A2D3A33">
             <wp:extent cx="5768340" cy="1819275"/>
@@ -1970,6 +1998,9 @@
         <w:jc w:val="both"/>
       </w:pPr>
       <w:r>
+        <w:rPr>
+          <w:noProof/>
+        </w:rPr>
         <w:drawing>
           <wp:inline distT="0" distB="0" distL="0" distR="0" wp14:anchorId="7117B3F0" wp14:editId="6665458D">
             <wp:extent cx="5768340" cy="3063875"/>
@@ -2013,7 +2044,13 @@
         <w:jc w:val="both"/>
       </w:pPr>
       <w:r>
-        <w:t>How long we are here, we’ll count how much water is droping. I used a value neither small nor large, so I supposed that the machine will drop 10ml/sec water. We have 3 options to exit from this state: if we have not water remaining in container (Count_ml &gt;= Water_Level_Sensor), if we press SelfTest button and require for a new test, or if the Water_button is no longer pressed.</w:t>
+        <w:t>How long we are here, we’ll count how much water is droping. I used a value neither small nor large, so I supposed that the machine will drop 10ml/sec water. We have 3 options to exit from this state: if we have not water remaining in container (Count_ml &gt;= Water_Level_Sensor), if we press SelfTest button and require for a new test</w:t>
+      </w:r>
+      <w:r>
+        <w:t xml:space="preserve"> of functionality</w:t>
+      </w:r>
+      <w:r>
+        <w:t>, or if the Water_button is no longer pressed.</w:t>
       </w:r>
     </w:p>
     <w:p>
@@ -2039,15 +2076,24 @@
         <w:t xml:space="preserve">we activate Active_Water_Heater for 0.5 seconds and </w:t>
       </w:r>
       <w:r>
-        <w:t>the next state where the machine goes in is Hot_Water.</w:t>
-      </w:r>
-    </w:p>
-    <w:p>
-      <w:pPr>
-        <w:spacing w:line="360" w:lineRule="auto"/>
-        <w:jc w:val="both"/>
-      </w:pPr>
-      <w:r>
+        <w:t>the</w:t>
+      </w:r>
+      <w:r>
+        <w:t>n the</w:t>
+      </w:r>
+      <w:r>
+        <w:t xml:space="preserve"> next state where the machine goes in is Hot_Water.</w:t>
+      </w:r>
+    </w:p>
+    <w:p>
+      <w:pPr>
+        <w:spacing w:line="360" w:lineRule="auto"/>
+        <w:jc w:val="both"/>
+      </w:pPr>
+      <w:r>
+        <w:rPr>
+          <w:noProof/>
+        </w:rPr>
         <w:drawing>
           <wp:inline distT="0" distB="0" distL="0" distR="0" wp14:anchorId="15003C84" wp14:editId="6715A0F8">
             <wp:extent cx="5768340" cy="2695575"/>
@@ -2091,19 +2137,28 @@
         <w:jc w:val="both"/>
       </w:pPr>
       <w:r>
-        <w:t xml:space="preserve">This state repeat the functionality of Cold_Water and the only difference is that for this state we use in plus the water heater. </w:t>
+        <w:t xml:space="preserve">This state repeat the functionality of Cold_Water and the </w:t>
+      </w:r>
+      <w:r>
+        <w:t xml:space="preserve">biggest difference </w:t>
+      </w:r>
+      <w:r>
+        <w:t xml:space="preserve">is that for this state we use in plus the water heater. </w:t>
       </w:r>
       <w:r>
         <w:t>One observation is that Count_ml is further incremented and takes into account its previous value.</w:t>
       </w:r>
       <w:r>
-        <w:t xml:space="preserve"> For example, if we drop some other into Cold_Water block, and the Count_ml is now 230ml, the next time when the machine goes into Cold_Water or Hot_Water, she </w:t>
+        <w:t xml:space="preserve"> For example, if we drop some other into Cold_Water block, and the Count_ml is now 230ml, the next time when the machine goes into Cold_Water or Hot_Water </w:t>
       </w:r>
       <w:r>
         <w:t>will continue to</w:t>
       </w:r>
       <w:r>
         <w:t xml:space="preserve"> count from 230</w:t>
+      </w:r>
+      <w:r>
+        <w:t>ml</w:t>
       </w:r>
       <w:r>
         <w:t xml:space="preserve"> forward.</w:t>
@@ -2192,7 +2247,25 @@
         <w:t>while</w:t>
       </w:r>
       <w:r>
-        <w:t xml:space="preserve"> the machine is not used. In this case, we’ll go to Idle if at least 120 seconds the machine is no used.</w:t>
+        <w:t xml:space="preserve"> the machine is not used. </w:t>
+      </w:r>
+      <w:r>
+        <w:t>The machine</w:t>
+      </w:r>
+      <w:r>
+        <w:t xml:space="preserve"> </w:t>
+      </w:r>
+      <w:r>
+        <w:t>wil</w:t>
+      </w:r>
+      <w:r>
+        <w:t>l go to Idle if at least 120 seconds th</w:t>
+      </w:r>
+      <w:r>
+        <w:t xml:space="preserve">is </w:t>
+      </w:r>
+      <w:r>
+        <w:t>is no used.</w:t>
       </w:r>
     </w:p>
     <w:p>
@@ -2428,16 +2501,34 @@
         <w:jc w:val="both"/>
       </w:pPr>
       <w:r>
-        <w:t>I set fixed-step size 0.01, because according to requirements, we need to debounce the buttons at 200ms, and for example step size 1 or 0.5 is not properly. The program analyze the signals faster at 0.01 than 1 or 0.5.</w:t>
-      </w:r>
-    </w:p>
-    <w:p>
-      <w:pPr>
-        <w:spacing w:line="360" w:lineRule="auto"/>
-        <w:jc w:val="both"/>
-      </w:pPr>
-      <w:r>
-        <w:t>In the graphs the signal it’s delayed by 0.01, exactly the step size.</w:t>
+        <w:t>I set fixed-step size 0.01, because according to requirements we need to debounce the buttons at 200ms, and for example step size 1 or 0.5 is not properly. The program analyze the signals faster at 0.01 than 1 or 0.5.</w:t>
+      </w:r>
+    </w:p>
+    <w:p>
+      <w:pPr>
+        <w:spacing w:line="360" w:lineRule="auto"/>
+        <w:jc w:val="both"/>
+      </w:pPr>
+      <w:r>
+        <w:t>In the graphs the signal</w:t>
+      </w:r>
+      <w:r>
+        <w:t>s</w:t>
+      </w:r>
+      <w:r>
+        <w:t xml:space="preserve"> </w:t>
+      </w:r>
+      <w:r>
+        <w:t>are</w:t>
+      </w:r>
+      <w:r>
+        <w:t xml:space="preserve"> delayed </w:t>
+      </w:r>
+      <w:r>
+        <w:t>with</w:t>
+      </w:r>
+      <w:r>
+        <w:t xml:space="preserve"> 0.01, exactly the step size.</w:t>
       </w:r>
     </w:p>
     <w:p>
@@ -2529,7 +2620,22 @@
         <w:t>For the moment remember this: we have enough water, and the system meet all requirements to work well.</w:t>
       </w:r>
       <w:r>
-        <w:t xml:space="preserve"> The simulations looks like that:</w:t>
+        <w:t xml:space="preserve"> The simulations looks like that</w:t>
+      </w:r>
+      <w:r>
+        <w:t xml:space="preserve"> (if you can’t see properly, </w:t>
+      </w:r>
+      <w:r>
+        <w:t>please enlarge the image</w:t>
+      </w:r>
+      <w:r>
+        <w:t>s</w:t>
+      </w:r>
+      <w:r>
+        <w:t>)</w:t>
+      </w:r>
+      <w:r>
+        <w:t>:</w:t>
       </w:r>
     </w:p>
     <w:p>
@@ -2584,7 +2690,19 @@
         <w:jc w:val="both"/>
       </w:pPr>
       <w:r>
-        <w:t>We can observe that the Active_Water Heater is ON for 20 seconds, Machine_Status have value 5 (Testing) for first 20 seconds but then have value 1 (Work), Active_Water_Pouring increase with 25 ml/sec till second 20. We can observe that imediat</w:t>
+        <w:t xml:space="preserve">We can observe that the Active_Water Heater is ON for 20 seconds, Machine_Status </w:t>
+      </w:r>
+      <w:r>
+        <w:t>has</w:t>
+      </w:r>
+      <w:r>
+        <w:t xml:space="preserve"> value 5 (Testing) for first 20 seconds but then </w:t>
+      </w:r>
+      <w:r>
+        <w:t xml:space="preserve">has </w:t>
+      </w:r>
+      <w:r>
+        <w:t>value 1 (Work), Active_Water_Pouring increase with 25 ml/sec till second 20. We can observe that imediat</w:t>
       </w:r>
       <w:r>
         <w:t>ely after 20 seconds (20 represent the and of the test), all outputs are changed.</w:t>
@@ -2693,18 +2811,21 @@
         <w:jc w:val="both"/>
       </w:pPr>
       <w:r>
-        <w:t xml:space="preserve">Let’s look again how </w:t>
-      </w:r>
-      <w:r>
-        <w:t>it looks:</w:t>
-      </w:r>
-    </w:p>
-    <w:p>
-      <w:pPr>
-        <w:spacing w:line="360" w:lineRule="auto"/>
-        <w:jc w:val="both"/>
-      </w:pPr>
-      <w:r>
+        <w:t xml:space="preserve">Let’s </w:t>
+      </w:r>
+      <w:r>
+        <w:t>see how look the outputs:</w:t>
+      </w:r>
+    </w:p>
+    <w:p>
+      <w:pPr>
+        <w:spacing w:line="360" w:lineRule="auto"/>
+        <w:jc w:val="both"/>
+      </w:pPr>
+      <w:r>
+        <w:rPr>
+          <w:noProof/>
+        </w:rPr>
         <w:drawing>
           <wp:inline distT="0" distB="0" distL="0" distR="0" wp14:anchorId="6C888826" wp14:editId="1FEC38E3">
             <wp:extent cx="5768340" cy="2808605"/>
@@ -2748,7 +2869,13 @@
         <w:jc w:val="both"/>
       </w:pPr>
       <w:r>
-        <w:t>We can see that imediately after checking all functionality from SelfTest, the machine allow water to pouring. At second 90 we can see that Active_Water_Pouring has stop, because we have not water remaining. At the same moment we can see that the Machine_Status has changed the value from 1</w:t>
+        <w:t>We can see that imediately after checking all functionality from SelfTest, the machine allow water to pouring. At second 90 we can see that Active_Water_Pouring has stop, because we have no water</w:t>
+      </w:r>
+      <w:r>
+        <w:t xml:space="preserve"> left</w:t>
+      </w:r>
+      <w:r>
+        <w:t>. At the same moment we can see that the Machine_Status has changed the value from 1</w:t>
       </w:r>
       <w:r>
         <w:t xml:space="preserve"> </w:t>
@@ -2796,6 +2923,9 @@
         <w:jc w:val="both"/>
       </w:pPr>
       <w:r>
+        <w:rPr>
+          <w:noProof/>
+        </w:rPr>
         <w:drawing>
           <wp:inline distT="0" distB="0" distL="0" distR="0" wp14:anchorId="785DED5F" wp14:editId="22BEF0C1">
             <wp:extent cx="5768340" cy="683260"/>
@@ -2881,24 +3011,18 @@
         <w:jc w:val="both"/>
       </w:pPr>
       <w:r>
-        <w:t xml:space="preserve">Now, from Wait state, let’s supose that we </w:t>
-      </w:r>
-      <w:r>
-        <w:t>de</w:t>
-      </w:r>
-      <w:r>
-        <w:t>activate Water_Button</w:t>
-      </w:r>
-      <w:r>
-        <w:t xml:space="preserve"> and activate Hot_Water_Button:</w:t>
-      </w:r>
-    </w:p>
-    <w:p>
-      <w:pPr>
-        <w:spacing w:line="360" w:lineRule="auto"/>
-        <w:jc w:val="both"/>
-      </w:pPr>
-      <w:r>
+        <w:t>Now, from Wait state, let’s supose that we deactivate Water_Button and activate Hot_Water_Button:</w:t>
+      </w:r>
+    </w:p>
+    <w:p>
+      <w:pPr>
+        <w:spacing w:line="360" w:lineRule="auto"/>
+        <w:jc w:val="both"/>
+      </w:pPr>
+      <w:r>
+        <w:rPr>
+          <w:noProof/>
+        </w:rPr>
         <w:drawing>
           <wp:inline distT="0" distB="0" distL="0" distR="0" wp14:anchorId="31D4AF25" wp14:editId="474FDF41">
             <wp:extent cx="4258269" cy="1924319"/>
@@ -2948,6 +3072,9 @@
         <w:jc w:val="both"/>
       </w:pPr>
       <w:r>
+        <w:rPr>
+          <w:noProof/>
+        </w:rPr>
         <w:drawing>
           <wp:inline distT="0" distB="0" distL="0" distR="0" wp14:anchorId="09EE98C3" wp14:editId="0A882DCB">
             <wp:extent cx="5768340" cy="2817495"/>
@@ -3012,15 +3139,21 @@
         <w:t xml:space="preserve"> i</w:t>
       </w:r>
       <w:r>
-        <w:t>s why Machine_Status go from 1 (Working) to 2 (No_Water) and not from 1 to 5 and then to 2.</w:t>
-      </w:r>
-    </w:p>
-    <w:p>
-      <w:pPr>
-        <w:spacing w:line="360" w:lineRule="auto"/>
-        <w:jc w:val="both"/>
-      </w:pPr>
-      <w:r>
+        <w:t>s why Machine_Status go from 1 (Working) to 2 (No_Water) and not from 1 to 5 and then to 2</w:t>
+      </w:r>
+      <w:r>
+        <w:t>.</w:t>
+      </w:r>
+    </w:p>
+    <w:p>
+      <w:pPr>
+        <w:spacing w:line="360" w:lineRule="auto"/>
+        <w:jc w:val="both"/>
+      </w:pPr>
+      <w:r>
+        <w:rPr>
+          <w:noProof/>
+        </w:rPr>
         <w:drawing>
           <wp:inline distT="0" distB="0" distL="0" distR="0" wp14:anchorId="6E2B76F4" wp14:editId="5EC7D57A">
             <wp:extent cx="5768340" cy="683260"/>
@@ -3086,6 +3219,9 @@
         <w:jc w:val="both"/>
       </w:pPr>
       <w:r>
+        <w:rPr>
+          <w:noProof/>
+        </w:rPr>
         <w:drawing>
           <wp:inline distT="0" distB="0" distL="0" distR="0" wp14:anchorId="1631A55A" wp14:editId="4FF640B4">
             <wp:extent cx="5768340" cy="2819400"/>
@@ -3143,16 +3279,13 @@
         <w:jc w:val="both"/>
       </w:pPr>
       <w:r>
-        <w:t>From 0 to 20 sec: the system test the functionality of the system. Machine_Status has</w:t>
-      </w:r>
-      <w:r>
-        <w:t xml:space="preserve"> been</w:t>
-      </w:r>
-      <w:r>
-        <w:t xml:space="preserve"> changed from </w:t>
-      </w:r>
-      <w:r>
-        <w:t>5 (Testing) to 1 (Working).</w:t>
+        <w:t xml:space="preserve">From </w:t>
+      </w:r>
+      <w:r>
+        <w:t xml:space="preserve">second </w:t>
+      </w:r>
+      <w:r>
+        <w:t xml:space="preserve">0 to 20: the system test the functionality of the system. </w:t>
       </w:r>
     </w:p>
     <w:p>
@@ -3166,7 +3299,19 @@
         <w:jc w:val="both"/>
       </w:pPr>
       <w:r>
-        <w:t>From 20 to 47 sec: the Water_Button is activated and the machine drop 150ml cold water.</w:t>
+        <w:t xml:space="preserve">From </w:t>
+      </w:r>
+      <w:r>
+        <w:t xml:space="preserve">second </w:t>
+      </w:r>
+      <w:r>
+        <w:t>20 to 47: the Water_Button is activated and the machine drop 150ml cold water.</w:t>
+      </w:r>
+      <w:r>
+        <w:t xml:space="preserve"> </w:t>
+      </w:r>
+      <w:r>
+        <w:t>Machine_Status has been changed from 5 (Testing) to 1 (Working).</w:t>
       </w:r>
     </w:p>
     <w:p>
@@ -3194,22 +3339,54 @@
         <w:jc w:val="both"/>
       </w:pPr>
       <w:r>
-        <w:t xml:space="preserve">From 73 to 117 sec: Hot_Water_Button has been activated. Active_Water_Heater has been activated for 500ms. After this 500ms, the system allow to pouring untill we have no water remaining. Machine_Status has changed from 1 (Working) to 2 (No_Water). </w:t>
+        <w:t xml:space="preserve">From 73 to 117 sec: Hot_Water_Button has been </w:t>
+      </w:r>
+      <w:r>
+        <w:t>required</w:t>
+      </w:r>
+      <w:r>
+        <w:t xml:space="preserve">. Active_Water_Heater has been activated for 500ms. After this 500ms, the system allow to pouring untill we have no water </w:t>
+      </w:r>
+      <w:r>
+        <w:t>left</w:t>
+      </w:r>
+      <w:r>
+        <w:t xml:space="preserve">. </w:t>
       </w:r>
     </w:p>
     <w:p>
       <w:pPr>
         <w:pStyle w:val="ListParagraph"/>
-        <w:spacing w:line="360" w:lineRule="auto"/>
-        <w:jc w:val="both"/>
-      </w:pPr>
-    </w:p>
-    <w:p>
-      <w:pPr>
-        <w:spacing w:line="360" w:lineRule="auto"/>
-        <w:jc w:val="both"/>
-      </w:pPr>
-      <w:r>
+        <w:numPr>
+          <w:ilvl w:val="0"/>
+          <w:numId w:val="27"/>
+        </w:numPr>
+        <w:spacing w:line="360" w:lineRule="auto"/>
+        <w:jc w:val="both"/>
+      </w:pPr>
+      <w:r>
+        <w:t xml:space="preserve">From second 117 to end: </w:t>
+      </w:r>
+      <w:r>
+        <w:t>Machine_Status has changed from 1 (Working) to 2 (No_Water).</w:t>
+      </w:r>
+    </w:p>
+    <w:p>
+      <w:pPr>
+        <w:pStyle w:val="ListParagraph"/>
+        <w:spacing w:line="360" w:lineRule="auto"/>
+        <w:jc w:val="both"/>
+      </w:pPr>
+    </w:p>
+    <w:p>
+      <w:pPr>
+        <w:spacing w:line="360" w:lineRule="auto"/>
+        <w:jc w:val="both"/>
+      </w:pPr>
+      <w:r>
+        <w:rPr>
+          <w:noProof/>
+        </w:rPr>
         <w:drawing>
           <wp:inline distT="0" distB="0" distL="0" distR="0" wp14:anchorId="5F4CC94C" wp14:editId="2F021F1C">
             <wp:extent cx="5768340" cy="683260"/>
@@ -3299,6 +3476,9 @@
         <w:jc w:val="both"/>
       </w:pPr>
       <w:r>
+        <w:rPr>
+          <w:noProof/>
+        </w:rPr>
         <w:drawing>
           <wp:inline distT="0" distB="0" distL="0" distR="0" wp14:anchorId="21EC0668" wp14:editId="76BE93A7">
             <wp:extent cx="4124901" cy="1467055"/>
@@ -3348,15 +3528,24 @@
         <w:jc w:val="both"/>
       </w:pPr>
       <w:r>
-        <w:t>The result looks like this:</w:t>
-      </w:r>
-    </w:p>
-    <w:p>
-      <w:pPr>
-        <w:spacing w:line="360" w:lineRule="auto"/>
-        <w:jc w:val="both"/>
-      </w:pPr>
-      <w:r>
+        <w:t xml:space="preserve">The </w:t>
+      </w:r>
+      <w:r>
+        <w:t>outputs</w:t>
+      </w:r>
+      <w:r>
+        <w:t xml:space="preserve"> look like this:</w:t>
+      </w:r>
+    </w:p>
+    <w:p>
+      <w:pPr>
+        <w:spacing w:line="360" w:lineRule="auto"/>
+        <w:jc w:val="both"/>
+      </w:pPr>
+      <w:r>
+        <w:rPr>
+          <w:noProof/>
+        </w:rPr>
         <w:drawing>
           <wp:inline distT="0" distB="0" distL="0" distR="0" wp14:anchorId="35E5D5F8" wp14:editId="071214CA">
             <wp:extent cx="5768340" cy="2795270"/>
@@ -3421,6 +3610,9 @@
         <w:jc w:val="both"/>
       </w:pPr>
       <w:r>
+        <w:rPr>
+          <w:noProof/>
+        </w:rPr>
         <w:drawing>
           <wp:inline distT="0" distB="0" distL="0" distR="0" wp14:anchorId="554534D9" wp14:editId="0DE32B6F">
             <wp:extent cx="5768340" cy="678180"/>
@@ -3504,6 +3696,9 @@
         <w:jc w:val="both"/>
       </w:pPr>
       <w:r>
+        <w:rPr>
+          <w:noProof/>
+        </w:rPr>
         <w:drawing>
           <wp:inline distT="0" distB="0" distL="0" distR="0" wp14:anchorId="09BD3303" wp14:editId="3A5AAD6B">
             <wp:extent cx="3934374" cy="1028844"/>
@@ -3553,6 +3748,9 @@
         <w:jc w:val="both"/>
       </w:pPr>
       <w:r>
+        <w:rPr>
+          <w:noProof/>
+        </w:rPr>
         <w:drawing>
           <wp:inline distT="0" distB="0" distL="0" distR="0" wp14:anchorId="7762455F" wp14:editId="23A516C0">
             <wp:extent cx="5768340" cy="2808605"/>
@@ -3596,21 +3794,42 @@
         <w:jc w:val="both"/>
       </w:pPr>
       <w:r>
-        <w:t>We can see that in the first 20 seconds the system keep Active_Water_Heater ON and try to heat the water. But imediately after these seconds he see that he can’t reach 99 degrees and he turn OFF Active_Water_Heater, the Machine_Status goes from 5 (Testing) to 3 (Heater_Fault).</w:t>
-      </w:r>
-    </w:p>
-    <w:p>
-      <w:pPr>
-        <w:spacing w:line="360" w:lineRule="auto"/>
-        <w:jc w:val="both"/>
-      </w:pPr>
-    </w:p>
-    <w:p>
-      <w:pPr>
-        <w:spacing w:line="360" w:lineRule="auto"/>
-        <w:jc w:val="both"/>
-      </w:pPr>
-      <w:r>
+        <w:t xml:space="preserve">We can see that in the first 20 seconds the system keep Active_Water_Heater ON and try to heat the water. But imediately after these seconds </w:t>
+      </w:r>
+      <w:r>
+        <w:t>the system</w:t>
+      </w:r>
+      <w:r>
+        <w:t xml:space="preserve"> see that he can’t reach 99 degrees</w:t>
+      </w:r>
+      <w:r>
+        <w:t xml:space="preserve"> in this time </w:t>
+      </w:r>
+      <w:r>
+        <w:t>and he turn OFF Active_Water_Heater</w:t>
+      </w:r>
+      <w:r>
+        <w:t xml:space="preserve"> and</w:t>
+      </w:r>
+      <w:r>
+        <w:t xml:space="preserve"> the Machine_Status goes from 5 (Testing) to 3 (Heater_Fault).</w:t>
+      </w:r>
+    </w:p>
+    <w:p>
+      <w:pPr>
+        <w:spacing w:line="360" w:lineRule="auto"/>
+        <w:jc w:val="both"/>
+      </w:pPr>
+    </w:p>
+    <w:p>
+      <w:pPr>
+        <w:spacing w:line="360" w:lineRule="auto"/>
+        <w:jc w:val="both"/>
+      </w:pPr>
+      <w:r>
+        <w:rPr>
+          <w:noProof/>
+        </w:rPr>
         <w:drawing>
           <wp:inline distT="0" distB="0" distL="0" distR="0" wp14:anchorId="666CCEE8" wp14:editId="32E32AC0">
             <wp:extent cx="5768340" cy="693420"/>
@@ -3721,6 +3940,9 @@
         <w:jc w:val="both"/>
       </w:pPr>
       <w:r>
+        <w:rPr>
+          <w:noProof/>
+        </w:rPr>
         <w:drawing>
           <wp:inline distT="0" distB="0" distL="0" distR="0" wp14:anchorId="2503F8CE" wp14:editId="36D2F15C">
             <wp:extent cx="5768340" cy="2794000"/>
@@ -3779,6 +4001,9 @@
         <w:jc w:val="both"/>
       </w:pPr>
       <w:r>
+        <w:rPr>
+          <w:noProof/>
+        </w:rPr>
         <w:drawing>
           <wp:inline distT="0" distB="0" distL="0" distR="0" wp14:anchorId="1E51CAF2" wp14:editId="6D9BF6F0">
             <wp:extent cx="5768340" cy="633095"/>
@@ -3894,6 +4119,9 @@
         <w:jc w:val="both"/>
       </w:pPr>
       <w:r>
+        <w:rPr>
+          <w:noProof/>
+        </w:rPr>
         <w:drawing>
           <wp:inline distT="0" distB="0" distL="0" distR="0" wp14:anchorId="1588D643" wp14:editId="3D90773F">
             <wp:extent cx="5768340" cy="2808605"/>
@@ -3943,21 +4171,43 @@
         <w:jc w:val="both"/>
       </w:pPr>
       <w:r>
-        <w:t>The system enter enter into ultra power saving mode and this happen after 140 seconds (20 for test and 120 from me). Machine_Status has been changed from 1 (Working) to 0 (Idle).</w:t>
-      </w:r>
-    </w:p>
-    <w:p>
-      <w:pPr>
-        <w:spacing w:line="360" w:lineRule="auto"/>
-        <w:jc w:val="both"/>
-      </w:pPr>
-    </w:p>
-    <w:p>
-      <w:pPr>
-        <w:spacing w:line="360" w:lineRule="auto"/>
-        <w:jc w:val="both"/>
-      </w:pPr>
-      <w:r>
+        <w:t>The system enter into ultra power saving mode after 1</w:t>
+      </w:r>
+      <w:r>
+        <w:t>2</w:t>
+      </w:r>
+      <w:r>
+        <w:t xml:space="preserve">0 seconds </w:t>
+      </w:r>
+      <w:r>
+        <w:rPr>
+          <w:rStyle w:val="rynqvb"/>
+          <w:lang w:val="en"/>
+        </w:rPr>
+        <w:t>of inactivity</w:t>
+      </w:r>
+      <w:r>
+        <w:t xml:space="preserve">. </w:t>
+      </w:r>
+      <w:r>
+        <w:t>Machine_Status has been changed from 1 (Working) to 0 (Idle).</w:t>
+      </w:r>
+    </w:p>
+    <w:p>
+      <w:pPr>
+        <w:spacing w:line="360" w:lineRule="auto"/>
+        <w:jc w:val="both"/>
+      </w:pPr>
+    </w:p>
+    <w:p>
+      <w:pPr>
+        <w:spacing w:line="360" w:lineRule="auto"/>
+        <w:jc w:val="both"/>
+      </w:pPr>
+      <w:r>
+        <w:rPr>
+          <w:noProof/>
+        </w:rPr>
         <w:drawing>
           <wp:inline distT="0" distB="0" distL="0" distR="0" wp14:anchorId="6A3B7A7C" wp14:editId="06D6D5A5">
             <wp:extent cx="5768340" cy="614045"/>
@@ -4078,6 +4328,9 @@
         <w:jc w:val="both"/>
       </w:pPr>
       <w:r>
+        <w:rPr>
+          <w:noProof/>
+        </w:rPr>
         <w:drawing>
           <wp:inline distT="0" distB="0" distL="0" distR="0" wp14:anchorId="1D7FD952" wp14:editId="04A8472C">
             <wp:extent cx="5768340" cy="2799715"/>
@@ -4121,7 +4374,10 @@
         <w:jc w:val="both"/>
       </w:pPr>
       <w:r>
-        <w:t>Let’s describe what’s happen</w:t>
+        <w:t>Let’s describe what happen</w:t>
+      </w:r>
+      <w:r>
+        <w:t>s</w:t>
       </w:r>
       <w:r>
         <w:t xml:space="preserve"> above</w:t>
@@ -4164,10 +4420,7 @@
         <w:t xml:space="preserve">From second 20 to 40: </w:t>
       </w:r>
       <w:r>
-        <w:t>The Machine_Status</w:t>
-      </w:r>
-      <w:r>
-        <w:t xml:space="preserve"> has been changed from 5 (Testing) to 1 (Working).</w:t>
+        <w:t>The Machine_Status has been changed from 5 (Testing) to 1 (Working).</w:t>
       </w:r>
     </w:p>
     <w:p>
@@ -4272,19 +4525,13 @@
         <w:jc w:val="both"/>
       </w:pPr>
       <w:r>
-        <w:t>From second 85 to 105: The SelfTest_Button has pressed and t</w:t>
-      </w:r>
-      <w:r>
-        <w:t xml:space="preserve">he system </w:t>
+        <w:t xml:space="preserve">From second 85 to 105: The SelfTest_Button has pressed and the system </w:t>
       </w:r>
       <w:r>
         <w:t xml:space="preserve">start to </w:t>
       </w:r>
       <w:r>
-        <w:t>test the functionality of the machine</w:t>
-      </w:r>
-      <w:r>
-        <w:t xml:space="preserve"> again. The Machine_Status has been changed from 1 (Working) to 5 (Testing).</w:t>
+        <w:t>test the functionality of the machine again. The Machine_Status has been changed from 1 (Working) to 5 (Testing).</w:t>
       </w:r>
     </w:p>
     <w:p>
@@ -4315,22 +4562,7 @@
         <w:jc w:val="both"/>
       </w:pPr>
       <w:r>
-        <w:t xml:space="preserve">From second </w:t>
-      </w:r>
-      <w:r>
-        <w:t>170</w:t>
-      </w:r>
-      <w:r>
-        <w:t xml:space="preserve"> to </w:t>
-      </w:r>
-      <w:r>
-        <w:t>170.5</w:t>
-      </w:r>
-      <w:r>
-        <w:t xml:space="preserve">: The Active_Water_Heater </w:t>
-      </w:r>
-      <w:r>
-        <w:t>is activated</w:t>
+        <w:t>From second 170 to 170.5: The Active_Water_Heater is activated</w:t>
       </w:r>
       <w:r>
         <w:t xml:space="preserve"> </w:t>
@@ -4353,19 +4585,7 @@
         <w:jc w:val="both"/>
       </w:pPr>
       <w:r>
-        <w:t xml:space="preserve">From second </w:t>
-      </w:r>
-      <w:r>
-        <w:t>170.5</w:t>
-      </w:r>
-      <w:r>
-        <w:t xml:space="preserve"> to </w:t>
-      </w:r>
-      <w:r>
-        <w:t>220</w:t>
-      </w:r>
-      <w:r>
-        <w:t>: The Active_Water_Pouring is activated.</w:t>
+        <w:t>From second 170.5 to 220: The Active_Water_Pouring is activated.</w:t>
       </w:r>
     </w:p>
     <w:p>
@@ -4409,17 +4629,29 @@
     <w:p/>
     <w:p/>
     <w:p>
-      <w:r>
-        <w:t>If you want to simulate on your own the program which has been described till now, I will let you a link to the GitHub project below.</w:t>
-      </w:r>
-      <w:r>
-        <w:t xml:space="preserve"> </w:t>
-      </w:r>
-      <w:r>
-        <w:t>Please notice that I will keep the project public till the end of the semester.</w:t>
-      </w:r>
-    </w:p>
-    <w:p/>
+      <w:pPr>
+        <w:ind w:firstLine="708"/>
+      </w:pPr>
+      <w:r>
+        <w:t>In case that</w:t>
+      </w:r>
+      <w:r>
+        <w:t xml:space="preserve"> you want to simulate </w:t>
+      </w:r>
+      <w:r>
+        <w:t>or see in more detail the project</w:t>
+      </w:r>
+      <w:r>
+        <w:t>, I will let you a link to the GitHub project below.</w:t>
+      </w:r>
+      <w:r>
+        <w:t xml:space="preserve"> Please notice that I will keep the project public till the end of the semester.</w:t>
+      </w:r>
+    </w:p>
+    <w:p>
+      <w:bookmarkStart w:id="0" w:name="_GoBack"/>
+      <w:bookmarkEnd w:id="0"/>
+    </w:p>
     <w:p>
       <w:r>
         <w:t>https://github.com/Cosmin45/Matlab</w:t>
@@ -6885,6 +7117,118 @@
     </w:lvl>
   </w:abstractNum>
   <w:abstractNum w:abstractNumId="21" w15:restartNumberingAfterBreak="0">
+    <w:nsid w:val="58016653"/>
+    <w:multiLevelType w:val="hybridMultilevel"/>
+    <w:tmpl w:val="55E8F808"/>
+    <w:lvl w:ilvl="0" w:tplc="BC62B222">
+      <w:numFmt w:val="bullet"/>
+      <w:lvlText w:val=""/>
+      <w:lvlJc w:val="left"/>
+      <w:pPr>
+        <w:ind w:left="720" w:hanging="360"/>
+      </w:pPr>
+      <w:rPr>
+        <w:rFonts w:ascii="Wingdings" w:eastAsiaTheme="minorHAnsi" w:hAnsi="Wingdings" w:cstheme="minorBidi" w:hint="default"/>
+      </w:rPr>
+    </w:lvl>
+    <w:lvl w:ilvl="1" w:tplc="04180003" w:tentative="1">
+      <w:start w:val="1"/>
+      <w:numFmt w:val="bullet"/>
+      <w:lvlText w:val="o"/>
+      <w:lvlJc w:val="left"/>
+      <w:pPr>
+        <w:ind w:left="1440" w:hanging="360"/>
+      </w:pPr>
+      <w:rPr>
+        <w:rFonts w:ascii="Courier New" w:hAnsi="Courier New" w:cs="Courier New" w:hint="default"/>
+      </w:rPr>
+    </w:lvl>
+    <w:lvl w:ilvl="2" w:tplc="04180005" w:tentative="1">
+      <w:start w:val="1"/>
+      <w:numFmt w:val="bullet"/>
+      <w:lvlText w:val=""/>
+      <w:lvlJc w:val="left"/>
+      <w:pPr>
+        <w:ind w:left="2160" w:hanging="360"/>
+      </w:pPr>
+      <w:rPr>
+        <w:rFonts w:ascii="Wingdings" w:hAnsi="Wingdings" w:hint="default"/>
+      </w:rPr>
+    </w:lvl>
+    <w:lvl w:ilvl="3" w:tplc="04180001" w:tentative="1">
+      <w:start w:val="1"/>
+      <w:numFmt w:val="bullet"/>
+      <w:lvlText w:val=""/>
+      <w:lvlJc w:val="left"/>
+      <w:pPr>
+        <w:ind w:left="2880" w:hanging="360"/>
+      </w:pPr>
+      <w:rPr>
+        <w:rFonts w:ascii="Symbol" w:hAnsi="Symbol" w:hint="default"/>
+      </w:rPr>
+    </w:lvl>
+    <w:lvl w:ilvl="4" w:tplc="04180003" w:tentative="1">
+      <w:start w:val="1"/>
+      <w:numFmt w:val="bullet"/>
+      <w:lvlText w:val="o"/>
+      <w:lvlJc w:val="left"/>
+      <w:pPr>
+        <w:ind w:left="3600" w:hanging="360"/>
+      </w:pPr>
+      <w:rPr>
+        <w:rFonts w:ascii="Courier New" w:hAnsi="Courier New" w:cs="Courier New" w:hint="default"/>
+      </w:rPr>
+    </w:lvl>
+    <w:lvl w:ilvl="5" w:tplc="04180005" w:tentative="1">
+      <w:start w:val="1"/>
+      <w:numFmt w:val="bullet"/>
+      <w:lvlText w:val=""/>
+      <w:lvlJc w:val="left"/>
+      <w:pPr>
+        <w:ind w:left="4320" w:hanging="360"/>
+      </w:pPr>
+      <w:rPr>
+        <w:rFonts w:ascii="Wingdings" w:hAnsi="Wingdings" w:hint="default"/>
+      </w:rPr>
+    </w:lvl>
+    <w:lvl w:ilvl="6" w:tplc="04180001" w:tentative="1">
+      <w:start w:val="1"/>
+      <w:numFmt w:val="bullet"/>
+      <w:lvlText w:val=""/>
+      <w:lvlJc w:val="left"/>
+      <w:pPr>
+        <w:ind w:left="5040" w:hanging="360"/>
+      </w:pPr>
+      <w:rPr>
+        <w:rFonts w:ascii="Symbol" w:hAnsi="Symbol" w:hint="default"/>
+      </w:rPr>
+    </w:lvl>
+    <w:lvl w:ilvl="7" w:tplc="04180003" w:tentative="1">
+      <w:start w:val="1"/>
+      <w:numFmt w:val="bullet"/>
+      <w:lvlText w:val="o"/>
+      <w:lvlJc w:val="left"/>
+      <w:pPr>
+        <w:ind w:left="5760" w:hanging="360"/>
+      </w:pPr>
+      <w:rPr>
+        <w:rFonts w:ascii="Courier New" w:hAnsi="Courier New" w:cs="Courier New" w:hint="default"/>
+      </w:rPr>
+    </w:lvl>
+    <w:lvl w:ilvl="8" w:tplc="04180005" w:tentative="1">
+      <w:start w:val="1"/>
+      <w:numFmt w:val="bullet"/>
+      <w:lvlText w:val=""/>
+      <w:lvlJc w:val="left"/>
+      <w:pPr>
+        <w:ind w:left="6480" w:hanging="360"/>
+      </w:pPr>
+      <w:rPr>
+        <w:rFonts w:ascii="Wingdings" w:hAnsi="Wingdings" w:hint="default"/>
+      </w:rPr>
+    </w:lvl>
+  </w:abstractNum>
+  <w:abstractNum w:abstractNumId="22" w15:restartNumberingAfterBreak="0">
     <w:nsid w:val="5EA40C15"/>
     <w:multiLevelType w:val="hybridMultilevel"/>
     <w:tmpl w:val="5D782680"/>
@@ -6970,7 +7314,7 @@
       </w:pPr>
     </w:lvl>
   </w:abstractNum>
-  <w:abstractNum w:abstractNumId="22" w15:restartNumberingAfterBreak="0">
+  <w:abstractNum w:abstractNumId="23" w15:restartNumberingAfterBreak="0">
     <w:nsid w:val="62B92648"/>
     <w:multiLevelType w:val="hybridMultilevel"/>
     <w:tmpl w:val="A5E6183E"/>
@@ -7083,7 +7427,7 @@
       </w:rPr>
     </w:lvl>
   </w:abstractNum>
-  <w:abstractNum w:abstractNumId="23" w15:restartNumberingAfterBreak="0">
+  <w:abstractNum w:abstractNumId="24" w15:restartNumberingAfterBreak="0">
     <w:nsid w:val="64F30E82"/>
     <w:multiLevelType w:val="hybridMultilevel"/>
     <w:tmpl w:val="8F60E672"/>
@@ -7172,7 +7516,7 @@
       </w:pPr>
     </w:lvl>
   </w:abstractNum>
-  <w:abstractNum w:abstractNumId="24" w15:restartNumberingAfterBreak="0">
+  <w:abstractNum w:abstractNumId="25" w15:restartNumberingAfterBreak="0">
     <w:nsid w:val="6962322A"/>
     <w:multiLevelType w:val="hybridMultilevel"/>
     <w:tmpl w:val="BA1C32FC"/>
@@ -7261,7 +7605,7 @@
       </w:pPr>
     </w:lvl>
   </w:abstractNum>
-  <w:abstractNum w:abstractNumId="25" w15:restartNumberingAfterBreak="0">
+  <w:abstractNum w:abstractNumId="26" w15:restartNumberingAfterBreak="0">
     <w:nsid w:val="6B07484A"/>
     <w:multiLevelType w:val="hybridMultilevel"/>
     <w:tmpl w:val="1646B9FC"/>
@@ -7374,7 +7718,7 @@
       </w:rPr>
     </w:lvl>
   </w:abstractNum>
-  <w:abstractNum w:abstractNumId="26" w15:restartNumberingAfterBreak="0">
+  <w:abstractNum w:abstractNumId="27" w15:restartNumberingAfterBreak="0">
     <w:nsid w:val="7946437F"/>
     <w:multiLevelType w:val="hybridMultilevel"/>
     <w:tmpl w:val="2D4C40EA"/>
@@ -7487,7 +7831,7 @@
       </w:rPr>
     </w:lvl>
   </w:abstractNum>
-  <w:abstractNum w:abstractNumId="27" w15:restartNumberingAfterBreak="0">
+  <w:abstractNum w:abstractNumId="28" w15:restartNumberingAfterBreak="0">
     <w:nsid w:val="7BE71DA0"/>
     <w:multiLevelType w:val="hybridMultilevel"/>
     <w:tmpl w:val="55EE05F2"/>
@@ -7600,7 +7944,7 @@
       </w:rPr>
     </w:lvl>
   </w:abstractNum>
-  <w:abstractNum w:abstractNumId="28" w15:restartNumberingAfterBreak="0">
+  <w:abstractNum w:abstractNumId="29" w15:restartNumberingAfterBreak="0">
     <w:nsid w:val="7F7D2A42"/>
     <w:multiLevelType w:val="hybridMultilevel"/>
     <w:tmpl w:val="D7BE3794"/>
@@ -7714,7 +8058,7 @@
     </w:lvl>
   </w:abstractNum>
   <w:num w:numId="1">
-    <w:abstractNumId w:val="24"/>
+    <w:abstractNumId w:val="25"/>
   </w:num>
   <w:num w:numId="2">
     <w:abstractNumId w:val="11"/>
@@ -7729,7 +8073,7 @@
     <w:abstractNumId w:val="0"/>
   </w:num>
   <w:num w:numId="6">
-    <w:abstractNumId w:val="26"/>
+    <w:abstractNumId w:val="27"/>
   </w:num>
   <w:num w:numId="7">
     <w:abstractNumId w:val="2"/>
@@ -7747,16 +8091,16 @@
     <w:abstractNumId w:val="18"/>
   </w:num>
   <w:num w:numId="12">
-    <w:abstractNumId w:val="22"/>
+    <w:abstractNumId w:val="23"/>
   </w:num>
   <w:num w:numId="13">
     <w:abstractNumId w:val="9"/>
   </w:num>
   <w:num w:numId="14">
-    <w:abstractNumId w:val="23"/>
+    <w:abstractNumId w:val="24"/>
   </w:num>
   <w:num w:numId="15">
-    <w:abstractNumId w:val="28"/>
+    <w:abstractNumId w:val="29"/>
   </w:num>
   <w:num w:numId="16">
     <w:abstractNumId w:val="8"/>
@@ -7768,7 +8112,7 @@
     <w:abstractNumId w:val="12"/>
   </w:num>
   <w:num w:numId="19">
-    <w:abstractNumId w:val="25"/>
+    <w:abstractNumId w:val="26"/>
   </w:num>
   <w:num w:numId="20">
     <w:abstractNumId w:val="6"/>
@@ -7780,10 +8124,10 @@
     <w:abstractNumId w:val="19"/>
   </w:num>
   <w:num w:numId="23">
-    <w:abstractNumId w:val="27"/>
+    <w:abstractNumId w:val="28"/>
   </w:num>
   <w:num w:numId="24">
-    <w:abstractNumId w:val="21"/>
+    <w:abstractNumId w:val="22"/>
   </w:num>
   <w:num w:numId="25">
     <w:abstractNumId w:val="15"/>
@@ -7799,6 +8143,9 @@
   </w:num>
   <w:num w:numId="29">
     <w:abstractNumId w:val="16"/>
+  </w:num>
+  <w:num w:numId="30">
+    <w:abstractNumId w:val="21"/>
   </w:num>
 </w:numbering>
 </file>
@@ -8361,6 +8708,11 @@
       <w:color w:val="404040" w:themeColor="text1" w:themeTint="BF"/>
     </w:rPr>
   </w:style>
+  <w:style w:type="character" w:customStyle="1" w:styleId="rynqvb">
+    <w:name w:val="rynqvb"/>
+    <w:basedOn w:val="DefaultParagraphFont"/>
+    <w:rsid w:val="00515910"/>
+  </w:style>
 </w:styles>
 </file>
 

</xml_diff>

<commit_message>
Final project v2 complete. Simulink v5 has been added.
</commit_message>
<xml_diff>
--- a/ESDM/Final Project/Documentation/Final Project.docx
+++ b/ESDM/Final Project/Documentation/Final Project.docx
@@ -1,6 +1,6 @@
 
 <file path=word/document.xml><?xml version="1.0" encoding="utf-8"?>
-<w:document xmlns:wpc="http://schemas.microsoft.com/office/word/2010/wordprocessingCanvas" xmlns:cx="http://schemas.microsoft.com/office/drawing/2014/chartex" xmlns:cx1="http://schemas.microsoft.com/office/drawing/2015/9/8/chartex" xmlns:cx2="http://schemas.microsoft.com/office/drawing/2015/10/21/chartex" xmlns:cx3="http://schemas.microsoft.com/office/drawing/2016/5/9/chartex" xmlns:cx4="http://schemas.microsoft.com/office/drawing/2016/5/10/chartex" xmlns:cx5="http://schemas.microsoft.com/office/drawing/2016/5/11/chartex" xmlns:cx6="http://schemas.microsoft.com/office/drawing/2016/5/12/chartex" xmlns:cx7="http://schemas.microsoft.com/office/drawing/2016/5/13/chartex" xmlns:cx8="http://schemas.microsoft.com/office/drawing/2016/5/14/chartex" xmlns:mc="http://schemas.openxmlformats.org/markup-compatibility/2006" xmlns:aink="http://schemas.microsoft.com/office/drawing/2016/ink" xmlns:am3d="http://schemas.microsoft.com/office/drawing/2017/model3d" xmlns:o="urn:schemas-microsoft-com:office:office" xmlns:r="http://schemas.openxmlformats.org/officeDocument/2006/relationships" xmlns:m="http://schemas.openxmlformats.org/officeDocument/2006/math" xmlns:v="urn:schemas-microsoft-com:vml" xmlns:wp14="http://schemas.microsoft.com/office/word/2010/wordprocessingDrawing" xmlns:wp="http://schemas.openxmlformats.org/drawingml/2006/wordprocessingDrawing" xmlns:w10="urn:schemas-microsoft-com:office:word" xmlns:w="http://schemas.openxmlformats.org/wordprocessingml/2006/main" xmlns:w14="http://schemas.microsoft.com/office/word/2010/wordml" xmlns:w15="http://schemas.microsoft.com/office/word/2012/wordml" xmlns:w16cid="http://schemas.microsoft.com/office/word/2016/wordml/cid" xmlns:w16se="http://schemas.microsoft.com/office/word/2015/wordml/symex" xmlns:wpg="http://schemas.microsoft.com/office/word/2010/wordprocessingGroup" xmlns:wpi="http://schemas.microsoft.com/office/word/2010/wordprocessingInk" xmlns:wne="http://schemas.microsoft.com/office/word/2006/wordml" xmlns:wps="http://schemas.microsoft.com/office/word/2010/wordprocessingShape" mc:Ignorable="w14 w15 w16se w16cid wp14">
+<w:document xmlns:wpc="http://schemas.microsoft.com/office/word/2010/wordprocessingCanvas" xmlns:cx="http://schemas.microsoft.com/office/drawing/2014/chartex" xmlns:cx1="http://schemas.microsoft.com/office/drawing/2015/9/8/chartex" xmlns:cx2="http://schemas.microsoft.com/office/drawing/2015/10/21/chartex" xmlns:cx3="http://schemas.microsoft.com/office/drawing/2016/5/9/chartex" xmlns:cx4="http://schemas.microsoft.com/office/drawing/2016/5/10/chartex" xmlns:cx5="http://schemas.microsoft.com/office/drawing/2016/5/11/chartex" xmlns:cx6="http://schemas.microsoft.com/office/drawing/2016/5/12/chartex" xmlns:cx7="http://schemas.microsoft.com/office/drawing/2016/5/13/chartex" xmlns:cx8="http://schemas.microsoft.com/office/drawing/2016/5/14/chartex" xmlns:mc="http://schemas.openxmlformats.org/markup-compatibility/2006" xmlns:aink="http://schemas.microsoft.com/office/drawing/2016/ink" xmlns:am3d="http://schemas.microsoft.com/office/drawing/2017/model3d" xmlns:o="urn:schemas-microsoft-com:office:office" xmlns:r="http://schemas.openxmlformats.org/officeDocument/2006/relationships" xmlns:m="http://schemas.openxmlformats.org/officeDocument/2006/math" xmlns:v="urn:schemas-microsoft-com:vml" xmlns:wp14="http://schemas.microsoft.com/office/word/2010/wordprocessingDrawing" xmlns:wp="http://schemas.openxmlformats.org/drawingml/2006/wordprocessingDrawing" xmlns:w10="urn:schemas-microsoft-com:office:word" xmlns:w="http://schemas.openxmlformats.org/wordprocessingml/2006/main" xmlns:w14="http://schemas.microsoft.com/office/word/2010/wordml" xmlns:w15="http://schemas.microsoft.com/office/word/2012/wordml" xmlns:w16cex="http://schemas.microsoft.com/office/word/2018/wordml/cex" xmlns:w16cid="http://schemas.microsoft.com/office/word/2016/wordml/cid" xmlns:w16="http://schemas.microsoft.com/office/word/2018/wordml" xmlns:w16se="http://schemas.microsoft.com/office/word/2015/wordml/symex" xmlns:wpg="http://schemas.microsoft.com/office/word/2010/wordprocessingGroup" xmlns:wpi="http://schemas.microsoft.com/office/word/2010/wordprocessingInk" xmlns:wne="http://schemas.microsoft.com/office/word/2006/wordml" xmlns:wps="http://schemas.microsoft.com/office/word/2010/wordprocessingShape" mc:Ignorable="w14 w15 w16se w16cid w16 w16cex wp14">
   <w:body>
     <w:p>
       <w:pPr>
@@ -1051,7 +1051,19 @@
         <w:rPr>
           <w:color w:val="0070C0"/>
         </w:rPr>
-        <w:t xml:space="preserve"> IDLE block which means a</w:t>
+        <w:t xml:space="preserve"> IDLE </w:t>
+      </w:r>
+      <w:r>
+        <w:rPr>
+          <w:color w:val="0070C0"/>
+        </w:rPr>
+        <w:t>state</w:t>
+      </w:r>
+      <w:r>
+        <w:rPr>
+          <w:color w:val="0070C0"/>
+        </w:rPr>
+        <w:t xml:space="preserve"> which means a</w:t>
       </w:r>
       <w:r>
         <w:rPr>
@@ -1217,10 +1229,10 @@
           <w:noProof/>
         </w:rPr>
         <w:drawing>
-          <wp:inline distT="0" distB="0" distL="0" distR="0" wp14:anchorId="502F6D7E" wp14:editId="14EF06A2">
-            <wp:extent cx="5768340" cy="2956560"/>
-            <wp:effectExtent l="0" t="0" r="3810" b="0"/>
-            <wp:docPr id="14" name="Picture 14"/>
+          <wp:inline distT="0" distB="0" distL="0" distR="0" wp14:anchorId="71983238" wp14:editId="72848D89">
+            <wp:extent cx="5768340" cy="2925445"/>
+            <wp:effectExtent l="0" t="0" r="3810" b="8255"/>
+            <wp:docPr id="54" name="Picture 54"/>
             <wp:cNvGraphicFramePr>
               <a:graphicFrameLocks xmlns:a="http://schemas.openxmlformats.org/drawingml/2006/main" noChangeAspect="1"/>
             </wp:cNvGraphicFramePr>
@@ -1240,7 +1252,7 @@
                   <pic:spPr>
                     <a:xfrm>
                       <a:off x="0" y="0"/>
-                      <a:ext cx="5768340" cy="2956560"/>
+                      <a:ext cx="5768340" cy="2925445"/>
                     </a:xfrm>
                     <a:prstGeom prst="rect">
                       <a:avLst/>
@@ -1418,8 +1430,8 @@
           <w:noProof/>
         </w:rPr>
         <w:drawing>
-          <wp:inline distT="0" distB="0" distL="0" distR="0" wp14:anchorId="4507994E" wp14:editId="74512E68">
-            <wp:extent cx="5768340" cy="2707640"/>
+          <wp:inline distT="0" distB="0" distL="0" distR="0" wp14:anchorId="44EE3F00" wp14:editId="0B8DA288">
+            <wp:extent cx="5768340" cy="2612390"/>
             <wp:effectExtent l="0" t="0" r="3810" b="0"/>
             <wp:docPr id="1" name="Picture 1"/>
             <wp:cNvGraphicFramePr>
@@ -1441,7 +1453,7 @@
                   <pic:spPr>
                     <a:xfrm>
                       <a:off x="0" y="0"/>
-                      <a:ext cx="5768340" cy="2707640"/>
+                      <a:ext cx="5768340" cy="2612390"/>
                     </a:xfrm>
                     <a:prstGeom prst="rect">
                       <a:avLst/>
@@ -1478,7 +1490,21 @@
           <w:sz w:val="24"/>
           <w:szCs w:val="24"/>
         </w:rPr>
-        <w:t>Our Finite State Machine is built from 5 main blocks:</w:t>
+        <w:t xml:space="preserve">Our Finite State Machine is built from 5 main </w:t>
+      </w:r>
+      <w:r>
+        <w:rPr>
+          <w:sz w:val="24"/>
+          <w:szCs w:val="24"/>
+        </w:rPr>
+        <w:t>states</w:t>
+      </w:r>
+      <w:r>
+        <w:rPr>
+          <w:sz w:val="24"/>
+          <w:szCs w:val="24"/>
+        </w:rPr>
+        <w:t>:</w:t>
       </w:r>
     </w:p>
     <w:p>
@@ -1588,7 +1614,19 @@
         <w:t>SelfTest</w:t>
       </w:r>
       <w:r>
-        <w:t xml:space="preserve"> is highest priority block because it can be accessed from any state you are. It represent the block which verify all the functionality of the machine (e.g. Water level, Heater functionality).</w:t>
+        <w:t xml:space="preserve"> is highest priority </w:t>
+      </w:r>
+      <w:r>
+        <w:t>state</w:t>
+      </w:r>
+      <w:r>
+        <w:t xml:space="preserve"> because it can be accessed from any state you are. It represent the </w:t>
+      </w:r>
+      <w:r>
+        <w:t>state</w:t>
+      </w:r>
+      <w:r>
+        <w:t xml:space="preserve"> which verify all the functionality of the machine (e.g. Water level, Heater functionality).</w:t>
       </w:r>
     </w:p>
     <w:p>
@@ -1602,7 +1640,13 @@
         <w:jc w:val="both"/>
       </w:pPr>
       <w:r>
-        <w:t>Wait is the block where the machine waits for next command from user; this can be a requirement for cold water o</w:t>
+        <w:t xml:space="preserve">Wait is the </w:t>
+      </w:r>
+      <w:r>
+        <w:t>state</w:t>
+      </w:r>
+      <w:r>
+        <w:t xml:space="preserve"> where the machine waits for next command from user; this can be a requirement for cold water o</w:t>
       </w:r>
       <w:r>
         <w:t>r</w:t>
@@ -1622,7 +1666,13 @@
         <w:jc w:val="both"/>
       </w:pPr>
       <w:r>
-        <w:t>Cold_Water is the block which allows the water to pouring while we have water enough.</w:t>
+        <w:t xml:space="preserve">Cold_Water is the </w:t>
+      </w:r>
+      <w:r>
+        <w:t>state</w:t>
+      </w:r>
+      <w:r>
+        <w:t xml:space="preserve"> which allows the water to pouring while we have water enough.</w:t>
       </w:r>
     </w:p>
     <w:p>
@@ -1642,7 +1692,13 @@
         <w:t>a</w:t>
       </w:r>
       <w:r>
-        <w:t xml:space="preserve"> block as cold water but this time the machine pouring hot water.</w:t>
+        <w:t xml:space="preserve"> </w:t>
+      </w:r>
+      <w:r>
+        <w:t>state</w:t>
+      </w:r>
+      <w:r>
+        <w:t xml:space="preserve"> as cold water but this time the machine pouring hot water.</w:t>
       </w:r>
     </w:p>
     <w:p>
@@ -1704,10 +1760,10 @@
           <w:noProof/>
         </w:rPr>
         <w:drawing>
-          <wp:inline distT="0" distB="0" distL="0" distR="0" wp14:anchorId="48E1DDD7" wp14:editId="32ED8A38">
-            <wp:extent cx="5768340" cy="1424940"/>
-            <wp:effectExtent l="0" t="0" r="3810" b="3810"/>
-            <wp:docPr id="41" name="Picture 41"/>
+          <wp:inline distT="0" distB="0" distL="0" distR="0" wp14:anchorId="6094EABA" wp14:editId="60AE92CA">
+            <wp:extent cx="5768340" cy="1245870"/>
+            <wp:effectExtent l="0" t="0" r="3810" b="0"/>
+            <wp:docPr id="29" name="Picture 29"/>
             <wp:cNvGraphicFramePr>
               <a:graphicFrameLocks xmlns:a="http://schemas.openxmlformats.org/drawingml/2006/main" noChangeAspect="1"/>
             </wp:cNvGraphicFramePr>
@@ -1727,7 +1783,7 @@
                   <pic:spPr>
                     <a:xfrm>
                       <a:off x="0" y="0"/>
-                      <a:ext cx="5768340" cy="1424940"/>
+                      <a:ext cx="5768340" cy="1245870"/>
                     </a:xfrm>
                     <a:prstGeom prst="rect">
                       <a:avLst/>
@@ -1771,7 +1827,16 @@
         <w:jc w:val="both"/>
       </w:pPr>
       <w:r>
-        <w:t>Remember execution order from the next chart:</w:t>
+        <w:t>The</w:t>
+      </w:r>
+      <w:r>
+        <w:t xml:space="preserve"> execution order </w:t>
+      </w:r>
+      <w:r>
+        <w:t xml:space="preserve">is represented in </w:t>
+      </w:r>
+      <w:r>
+        <w:t>the next chart:</w:t>
       </w:r>
     </w:p>
     <w:p>
@@ -1849,28 +1914,64 @@
         <w:t xml:space="preserve">the water level, because without water a water dispenser is useless even if the rest of functionality works fine. Second, we </w:t>
       </w:r>
       <w:r>
-        <w:t xml:space="preserve">enter into a self loop for 20 seconds because, according to requirement from beggining, we need to verify if our machine can reach 99 degrees in 20 seconds. But this will be verified later. </w:t>
-      </w:r>
-      <w:r>
-        <w:t xml:space="preserve">After 2 seconds maded in self loop, we verify if our system can drop 50ml water in 2 seconds. If the </w:t>
+        <w:t xml:space="preserve">enter into a self loop for </w:t>
+      </w:r>
+      <w:r>
+        <w:t xml:space="preserve">2 or </w:t>
+      </w:r>
+      <w:r>
+        <w:t>2</w:t>
+      </w:r>
+      <w:r>
+        <w:t>0</w:t>
+      </w:r>
+      <w:r>
+        <w:t xml:space="preserve"> seconds because, according to requirement from beggining, we need to verify if our machine can</w:t>
+      </w:r>
+      <w:r>
+        <w:t xml:space="preserve"> drop 50ml water in 2 seconds</w:t>
+      </w:r>
+      <w:r>
+        <w:t xml:space="preserve"> and if the water can </w:t>
+      </w:r>
+      <w:r>
+        <w:t>reach 99 degrees in 20 seconds</w:t>
+      </w:r>
+      <w:r>
+        <w:t xml:space="preserve">. If the </w:t>
       </w:r>
       <w:r>
         <w:t xml:space="preserve">system </w:t>
       </w:r>
       <w:r>
-        <w:t xml:space="preserve">doesn’t drop 50ml in 2 seconds, the pouring mechanism is blocked. Then, we verify if </w:t>
-      </w:r>
-      <w:r>
-        <w:t xml:space="preserve">the temperature </w:t>
+        <w:t xml:space="preserve">doesn’t drop 50ml in 2 seconds, the pouring mechanism is blocked. </w:t>
+      </w:r>
+      <w:r>
+        <w:t>If</w:t>
+      </w:r>
+      <w:r>
+        <w:t xml:space="preserve"> </w:t>
+      </w:r>
+      <w:r>
+        <w:t xml:space="preserve">the </w:t>
+      </w:r>
+      <w:r>
+        <w:t xml:space="preserve">water </w:t>
+      </w:r>
+      <w:r>
+        <w:t xml:space="preserve">temperature </w:t>
       </w:r>
       <w:r>
         <w:t>can</w:t>
       </w:r>
       <w:r>
-        <w:t xml:space="preserve"> reach 99 degrees in 20 seconds</w:t>
-      </w:r>
-      <w:r>
-        <w:t xml:space="preserve">, if not, </w:t>
+        <w:t>’t</w:t>
+      </w:r>
+      <w:r>
+        <w:t xml:space="preserve"> reach 99 degrees in 20</w:t>
+      </w:r>
+      <w:r>
+        <w:t xml:space="preserve">, </w:t>
       </w:r>
       <w:r>
         <w:t>there is a heater error.</w:t>
@@ -1879,10 +1980,38 @@
     <w:p>
       <w:pPr>
         <w:spacing w:line="360" w:lineRule="auto"/>
-        <w:jc w:val="both"/>
-      </w:pPr>
-      <w:r>
+        <w:ind w:firstLine="708"/>
+        <w:jc w:val="both"/>
+      </w:pPr>
+    </w:p>
+    <w:p>
+      <w:pPr>
+        <w:pStyle w:val="Subtitle"/>
+        <w:numPr>
+          <w:ilvl w:val="0"/>
+          <w:numId w:val="31"/>
+        </w:numPr>
+        <w:rPr>
+          <w:sz w:val="28"/>
+          <w:szCs w:val="28"/>
+        </w:rPr>
+      </w:pPr>
+      <w:r>
+        <w:rPr>
+          <w:sz w:val="28"/>
+          <w:szCs w:val="28"/>
+        </w:rPr>
         <w:lastRenderedPageBreak/>
+        <w:t>Wait state</w:t>
+      </w:r>
+    </w:p>
+    <w:p/>
+    <w:p>
+      <w:pPr>
+        <w:spacing w:line="360" w:lineRule="auto"/>
+        <w:jc w:val="both"/>
+      </w:pPr>
+      <w:r>
         <w:t xml:space="preserve">If the system pass all test, </w:t>
       </w:r>
       <w:r>
@@ -1895,7 +2024,13 @@
         <w:t>es</w:t>
       </w:r>
       <w:r>
-        <w:t xml:space="preserve"> into Wait block. </w:t>
+        <w:t xml:space="preserve"> into Wait </w:t>
+      </w:r>
+      <w:r>
+        <w:t>state</w:t>
+      </w:r>
+      <w:r>
+        <w:t xml:space="preserve">. </w:t>
       </w:r>
     </w:p>
     <w:p>
@@ -1908,10 +2043,10 @@
           <w:noProof/>
         </w:rPr>
         <w:drawing>
-          <wp:inline distT="0" distB="0" distL="0" distR="0" wp14:anchorId="1BAA2496" wp14:editId="4A2D3A33">
-            <wp:extent cx="5768340" cy="1819275"/>
-            <wp:effectExtent l="0" t="0" r="3810" b="9525"/>
-            <wp:docPr id="42" name="Picture 42"/>
+          <wp:inline distT="0" distB="0" distL="0" distR="0" wp14:anchorId="6767F557" wp14:editId="4A9E486D">
+            <wp:extent cx="5768340" cy="1814195"/>
+            <wp:effectExtent l="0" t="0" r="3810" b="0"/>
+            <wp:docPr id="33" name="Picture 33"/>
             <wp:cNvGraphicFramePr>
               <a:graphicFrameLocks xmlns:a="http://schemas.openxmlformats.org/drawingml/2006/main" noChangeAspect="1"/>
             </wp:cNvGraphicFramePr>
@@ -1931,7 +2066,7 @@
                   <pic:spPr>
                     <a:xfrm>
                       <a:off x="0" y="0"/>
-                      <a:ext cx="5768340" cy="1819275"/>
+                      <a:ext cx="5768340" cy="1814195"/>
                     </a:xfrm>
                     <a:prstGeom prst="rect">
                       <a:avLst/>
@@ -1951,10 +2086,19 @@
         <w:jc w:val="both"/>
       </w:pPr>
       <w:r>
-        <w:t>In Wait block, we do nothing, just wait for a next command</w:t>
-      </w:r>
-      <w:r>
-        <w:t>, which can be a require for Cold_Water, Hot_Water, Idle mode or even to go back to SelfTest block</w:t>
+        <w:t xml:space="preserve">In Wait </w:t>
+      </w:r>
+      <w:r>
+        <w:t>state</w:t>
+      </w:r>
+      <w:r>
+        <w:t>, we do nothing, just wait for a next command</w:t>
+      </w:r>
+      <w:r>
+        <w:t xml:space="preserve">, which can be a require for Cold_Water, Hot_Water, Idle mode or even to go back to SelfTest </w:t>
+      </w:r>
+      <w:r>
+        <w:t>state</w:t>
       </w:r>
       <w:r>
         <w:t xml:space="preserve">. </w:t>
@@ -1973,6 +2117,34 @@
         <w:ind w:firstLine="708"/>
         <w:jc w:val="both"/>
       </w:pPr>
+    </w:p>
+    <w:p>
+      <w:pPr>
+        <w:pStyle w:val="Subtitle"/>
+        <w:numPr>
+          <w:ilvl w:val="0"/>
+          <w:numId w:val="31"/>
+        </w:numPr>
+        <w:rPr>
+          <w:sz w:val="28"/>
+          <w:szCs w:val="28"/>
+        </w:rPr>
+      </w:pPr>
+      <w:r>
+        <w:rPr>
+          <w:sz w:val="28"/>
+          <w:szCs w:val="28"/>
+        </w:rPr>
+        <w:t>Require for Cold Water</w:t>
+      </w:r>
+    </w:p>
+    <w:p/>
+    <w:p>
+      <w:pPr>
+        <w:spacing w:line="360" w:lineRule="auto"/>
+        <w:ind w:firstLine="360"/>
+        <w:jc w:val="both"/>
+      </w:pPr>
       <w:r>
         <w:t xml:space="preserve">If the Water_button is activated </w:t>
       </w:r>
@@ -2002,10 +2174,10 @@
           <w:noProof/>
         </w:rPr>
         <w:drawing>
-          <wp:inline distT="0" distB="0" distL="0" distR="0" wp14:anchorId="7117B3F0" wp14:editId="6665458D">
-            <wp:extent cx="5768340" cy="3063875"/>
-            <wp:effectExtent l="0" t="0" r="3810" b="3175"/>
-            <wp:docPr id="43" name="Picture 43"/>
+          <wp:inline distT="0" distB="0" distL="0" distR="0" wp14:anchorId="4DC5D346" wp14:editId="6D6E75C9">
+            <wp:extent cx="5768340" cy="3006090"/>
+            <wp:effectExtent l="0" t="0" r="3810" b="3810"/>
+            <wp:docPr id="36" name="Picture 36"/>
             <wp:cNvGraphicFramePr>
               <a:graphicFrameLocks xmlns:a="http://schemas.openxmlformats.org/drawingml/2006/main" noChangeAspect="1"/>
             </wp:cNvGraphicFramePr>
@@ -2025,7 +2197,7 @@
                   <pic:spPr>
                     <a:xfrm>
                       <a:off x="0" y="0"/>
-                      <a:ext cx="5768340" cy="3063875"/>
+                      <a:ext cx="5768340" cy="3006090"/>
                     </a:xfrm>
                     <a:prstGeom prst="rect">
                       <a:avLst/>
@@ -2044,6 +2216,7 @@
         <w:jc w:val="both"/>
       </w:pPr>
       <w:r>
+        <w:lastRenderedPageBreak/>
         <w:t>How long we are here, we’ll count how much water is droping. I used a value neither small nor large, so I supposed that the machine will drop 10ml/sec water. We have 3 options to exit from this state: if we have not water remaining in container (Count_ml &gt;= Water_Level_Sensor), if we press SelfTest button and require for a new test</w:t>
       </w:r>
       <w:r>
@@ -2062,12 +2235,66 @@
     <w:p>
       <w:pPr>
         <w:spacing w:line="360" w:lineRule="auto"/>
+        <w:jc w:val="both"/>
+      </w:pPr>
+    </w:p>
+    <w:p>
+      <w:pPr>
+        <w:pStyle w:val="Subtitle"/>
+        <w:numPr>
+          <w:ilvl w:val="0"/>
+          <w:numId w:val="31"/>
+        </w:numPr>
+        <w:rPr>
+          <w:sz w:val="28"/>
+          <w:szCs w:val="28"/>
+        </w:rPr>
+      </w:pPr>
+      <w:r>
+        <w:rPr>
+          <w:sz w:val="28"/>
+          <w:szCs w:val="28"/>
+        </w:rPr>
+        <w:t xml:space="preserve">Require for </w:t>
+      </w:r>
+      <w:r>
+        <w:rPr>
+          <w:sz w:val="28"/>
+          <w:szCs w:val="28"/>
+        </w:rPr>
+        <w:t>Hot</w:t>
+      </w:r>
+      <w:r>
+        <w:rPr>
+          <w:sz w:val="28"/>
+          <w:szCs w:val="28"/>
+        </w:rPr>
+        <w:t xml:space="preserve"> Water</w:t>
+      </w:r>
+    </w:p>
+    <w:p>
+      <w:pPr>
+        <w:spacing w:line="360" w:lineRule="auto"/>
+        <w:jc w:val="both"/>
+      </w:pPr>
+    </w:p>
+    <w:p>
+      <w:pPr>
+        <w:spacing w:line="360" w:lineRule="auto"/>
         <w:ind w:firstLine="708"/>
         <w:jc w:val="both"/>
       </w:pPr>
       <w:r>
-        <w:lastRenderedPageBreak/>
-        <w:t>Back to the Wait block, we can also go to the Hot_Water if we press Hot_Water_Button</w:t>
+        <w:t>From</w:t>
+      </w:r>
+      <w:r>
+        <w:t xml:space="preserve"> Wait </w:t>
+      </w:r>
+      <w:r>
+        <w:t>state</w:t>
+      </w:r>
+      <w:r>
+        <w:t>, we can also go to the Hot_Water if we press Hot_Water_Button</w:t>
       </w:r>
       <w:r>
         <w:t xml:space="preserve">. If the Hot_Water_Button is activated still after 200ms (deboucing), </w:t>
@@ -2140,16 +2367,40 @@
         <w:t xml:space="preserve">This state repeat the functionality of Cold_Water and the </w:t>
       </w:r>
       <w:r>
-        <w:t xml:space="preserve">biggest difference </w:t>
+        <w:t>only</w:t>
+      </w:r>
+      <w:r>
+        <w:t xml:space="preserve"> difference </w:t>
       </w:r>
       <w:r>
         <w:t xml:space="preserve">is that for this state we use in plus the water heater. </w:t>
       </w:r>
-      <w:r>
-        <w:t>One observation is that Count_ml is further incremented and takes into account its previous value.</w:t>
-      </w:r>
-      <w:r>
-        <w:t xml:space="preserve"> For example, if we drop some other into Cold_Water block, and the Count_ml is now 230ml, the next time when the machine goes into Cold_Water or Hot_Water </w:t>
+    </w:p>
+    <w:p>
+      <w:pPr>
+        <w:spacing w:line="360" w:lineRule="auto"/>
+        <w:jc w:val="both"/>
+      </w:pPr>
+      <w:r>
+        <w:rPr>
+          <w:color w:val="FF0000"/>
+        </w:rPr>
+        <w:t>Observation</w:t>
+      </w:r>
+      <w:r>
+        <w:t xml:space="preserve">: </w:t>
+      </w:r>
+      <w:r>
+        <w:t>Count_ml is further incremented and takes into account its previous value.</w:t>
+      </w:r>
+      <w:r>
+        <w:t xml:space="preserve"> For example, if we drop some other into Cold_Water </w:t>
+      </w:r>
+      <w:r>
+        <w:t>state</w:t>
+      </w:r>
+      <w:r>
+        <w:t xml:space="preserve">, and the Count_ml is now 230ml, the next time when the machine goes into Cold_Water or Hot_Water </w:t>
       </w:r>
       <w:r>
         <w:t>will continue to</w:t>
@@ -2175,8 +2426,82 @@
         <w:spacing w:line="360" w:lineRule="auto"/>
         <w:jc w:val="both"/>
       </w:pPr>
-      <w:r>
-        <w:t>Back to the Wait block again, we can go also to Idle block, which represent a ultra power saving mode.</w:t>
+    </w:p>
+    <w:p>
+      <w:pPr>
+        <w:spacing w:line="360" w:lineRule="auto"/>
+        <w:jc w:val="both"/>
+      </w:pPr>
+    </w:p>
+    <w:p>
+      <w:pPr>
+        <w:pStyle w:val="Subtitle"/>
+        <w:numPr>
+          <w:ilvl w:val="0"/>
+          <w:numId w:val="31"/>
+        </w:numPr>
+        <w:rPr>
+          <w:sz w:val="28"/>
+          <w:szCs w:val="28"/>
+        </w:rPr>
+      </w:pPr>
+      <w:r>
+        <w:rPr>
+          <w:sz w:val="28"/>
+          <w:szCs w:val="28"/>
+        </w:rPr>
+        <w:lastRenderedPageBreak/>
+        <w:t>Idle</w:t>
+      </w:r>
+      <w:r>
+        <w:rPr>
+          <w:sz w:val="28"/>
+          <w:szCs w:val="28"/>
+        </w:rPr>
+        <w:t xml:space="preserve"> </w:t>
+      </w:r>
+      <w:r>
+        <w:rPr>
+          <w:sz w:val="28"/>
+          <w:szCs w:val="28"/>
+        </w:rPr>
+        <w:t>state</w:t>
+      </w:r>
+    </w:p>
+    <w:p>
+      <w:pPr>
+        <w:spacing w:line="360" w:lineRule="auto"/>
+        <w:jc w:val="both"/>
+      </w:pPr>
+    </w:p>
+    <w:p>
+      <w:pPr>
+        <w:spacing w:line="360" w:lineRule="auto"/>
+        <w:jc w:val="both"/>
+      </w:pPr>
+      <w:r>
+        <w:t>From</w:t>
+      </w:r>
+      <w:r>
+        <w:t xml:space="preserve"> Wait </w:t>
+      </w:r>
+      <w:r>
+        <w:t>state</w:t>
+      </w:r>
+      <w:r>
+        <w:t xml:space="preserve"> again, we can go also to </w:t>
+      </w:r>
+      <w:r>
+        <w:t xml:space="preserve">the </w:t>
+      </w:r>
+      <w:r>
+        <w:t xml:space="preserve">Idle </w:t>
+      </w:r>
+      <w:r>
+        <w:t>state</w:t>
+      </w:r>
+      <w:r>
+        <w:t>, which represent a ultra power saving mode.</w:t>
       </w:r>
     </w:p>
     <w:p>
@@ -2231,14 +2556,19 @@
         <w:jc w:val="both"/>
       </w:pPr>
       <w:r>
-        <w:lastRenderedPageBreak/>
         <w:t>The exit from here is very simple because all we need to do is to press any button from the machine.</w:t>
       </w:r>
       <w:r>
         <w:t xml:space="preserve"> </w:t>
       </w:r>
       <w:r>
-        <w:t xml:space="preserve">In real life this block can represent that the machine will turn off all LEDs and extra functionality after some </w:t>
+        <w:t xml:space="preserve">In real life this </w:t>
+      </w:r>
+      <w:r>
+        <w:t>state</w:t>
+      </w:r>
+      <w:r>
+        <w:t xml:space="preserve"> can represent that the machine will turn off all LEDs and extra functionality after some </w:t>
       </w:r>
       <w:r>
         <w:t xml:space="preserve">time, </w:t>
@@ -2286,83 +2616,17 @@
         <w:t>F</w:t>
       </w:r>
       <w:r>
-        <w:t>rom any state we are, we can go anytime we want into SelfTest block to verify again the functionality of the FSM.</w:t>
+        <w:t xml:space="preserve">rom any state we are, we can go anytime we want into SelfTest </w:t>
+      </w:r>
+      <w:r>
+        <w:t>state</w:t>
+      </w:r>
+      <w:r>
+        <w:t xml:space="preserve"> to verify again the functionality of the FSM.</w:t>
       </w:r>
       <w:r>
         <w:t xml:space="preserve"> This happen every time we press SelfTest_Button from input.</w:t>
       </w:r>
-    </w:p>
-    <w:p>
-      <w:pPr>
-        <w:spacing w:line="360" w:lineRule="auto"/>
-        <w:jc w:val="both"/>
-      </w:pPr>
-    </w:p>
-    <w:p>
-      <w:pPr>
-        <w:spacing w:line="360" w:lineRule="auto"/>
-        <w:jc w:val="both"/>
-      </w:pPr>
-    </w:p>
-    <w:p>
-      <w:pPr>
-        <w:spacing w:line="360" w:lineRule="auto"/>
-        <w:jc w:val="both"/>
-      </w:pPr>
-    </w:p>
-    <w:p>
-      <w:pPr>
-        <w:spacing w:line="360" w:lineRule="auto"/>
-        <w:jc w:val="both"/>
-      </w:pPr>
-    </w:p>
-    <w:p>
-      <w:pPr>
-        <w:spacing w:line="360" w:lineRule="auto"/>
-        <w:jc w:val="both"/>
-      </w:pPr>
-    </w:p>
-    <w:p>
-      <w:pPr>
-        <w:spacing w:line="360" w:lineRule="auto"/>
-        <w:jc w:val="both"/>
-      </w:pPr>
-    </w:p>
-    <w:p>
-      <w:pPr>
-        <w:spacing w:line="360" w:lineRule="auto"/>
-        <w:jc w:val="both"/>
-      </w:pPr>
-    </w:p>
-    <w:p>
-      <w:pPr>
-        <w:spacing w:line="360" w:lineRule="auto"/>
-        <w:jc w:val="both"/>
-      </w:pPr>
-    </w:p>
-    <w:p>
-      <w:pPr>
-        <w:spacing w:line="360" w:lineRule="auto"/>
-        <w:jc w:val="both"/>
-      </w:pPr>
-    </w:p>
-    <w:p>
-      <w:pPr>
-        <w:spacing w:line="360" w:lineRule="auto"/>
-        <w:jc w:val="both"/>
-      </w:pPr>
-    </w:p>
-    <w:p>
-      <w:pPr>
-        <w:spacing w:line="360" w:lineRule="auto"/>
-        <w:jc w:val="both"/>
-      </w:pPr>
-    </w:p>
-    <w:p>
-      <w:pPr>
-        <w:spacing w:line="360" w:lineRule="auto"/>
-        <w:jc w:val="both"/>
-      </w:pPr>
     </w:p>
     <w:p>
       <w:pPr>
@@ -2436,13 +2700,32 @@
     </w:p>
     <w:p>
       <w:pPr>
-        <w:spacing w:line="360" w:lineRule="auto"/>
-        <w:jc w:val="both"/>
-      </w:pPr>
-      <w:r>
-        <w:t>Before simulation, we set next configuration for our model:</w:t>
-      </w:r>
-    </w:p>
+        <w:pStyle w:val="Subtitle"/>
+        <w:numPr>
+          <w:ilvl w:val="0"/>
+          <w:numId w:val="31"/>
+        </w:numPr>
+        <w:rPr>
+          <w:sz w:val="28"/>
+          <w:szCs w:val="28"/>
+        </w:rPr>
+      </w:pPr>
+      <w:r>
+        <w:rPr>
+          <w:sz w:val="28"/>
+          <w:szCs w:val="28"/>
+        </w:rPr>
+        <w:t>C</w:t>
+      </w:r>
+      <w:r>
+        <w:rPr>
+          <w:sz w:val="28"/>
+          <w:szCs w:val="28"/>
+        </w:rPr>
+        <w:t>onfiguration for model:</w:t>
+      </w:r>
+    </w:p>
+    <w:p/>
     <w:p>
       <w:pPr>
         <w:spacing w:line="360" w:lineRule="auto"/>
@@ -2492,25 +2775,24 @@
     <w:p>
       <w:pPr>
         <w:spacing w:line="360" w:lineRule="auto"/>
-        <w:jc w:val="both"/>
-      </w:pPr>
-    </w:p>
-    <w:p>
-      <w:pPr>
-        <w:spacing w:line="360" w:lineRule="auto"/>
+        <w:ind w:firstLine="708"/>
+        <w:jc w:val="both"/>
+      </w:pPr>
+    </w:p>
+    <w:p>
+      <w:pPr>
+        <w:spacing w:line="360" w:lineRule="auto"/>
+        <w:ind w:firstLine="708"/>
         <w:jc w:val="both"/>
       </w:pPr>
       <w:r>
         <w:t>I set fixed-step size 0.01, because according to requirements we need to debounce the buttons at 200ms, and for example step size 1 or 0.5 is not properly. The program analyze the signals faster at 0.01 than 1 or 0.5.</w:t>
       </w:r>
-    </w:p>
-    <w:p>
-      <w:pPr>
-        <w:spacing w:line="360" w:lineRule="auto"/>
-        <w:jc w:val="both"/>
-      </w:pPr>
-      <w:r>
-        <w:t>In the graphs the signal</w:t>
+      <w:r>
+        <w:t xml:space="preserve"> What I observed is that i</w:t>
+      </w:r>
+      <w:r>
+        <w:t>n the graphs the signal</w:t>
       </w:r>
       <w:r>
         <w:t>s</w:t>
@@ -2536,12 +2818,15 @@
         <w:spacing w:line="360" w:lineRule="auto"/>
         <w:jc w:val="both"/>
       </w:pPr>
-    </w:p>
-    <w:p>
-      <w:pPr>
-        <w:spacing w:line="360" w:lineRule="auto"/>
-        <w:jc w:val="both"/>
-      </w:pPr>
+      <w:r>
+        <w:rPr>
+          <w:color w:val="FF0000"/>
+        </w:rPr>
+        <w:t>Observation</w:t>
+      </w:r>
+      <w:r>
+        <w:t>: Stop time will modified during the simulations because some signals are too small and not easily oberved.</w:t>
+      </w:r>
     </w:p>
     <w:p>
       <w:pPr>
@@ -2617,7 +2902,19 @@
         <w:jc w:val="both"/>
       </w:pPr>
       <w:r>
-        <w:t>For the moment remember this: we have enough water, and the system meet all requirements to work well.</w:t>
+        <w:t>For the moment remember this: we have enough water and the system meet</w:t>
+      </w:r>
+      <w:r>
+        <w:t>s</w:t>
+      </w:r>
+      <w:r>
+        <w:t xml:space="preserve"> all </w:t>
+      </w:r>
+      <w:r>
+        <w:t xml:space="preserve">the </w:t>
+      </w:r>
+      <w:r>
+        <w:t>requirements to work well.</w:t>
       </w:r>
       <w:r>
         <w:t xml:space="preserve"> The simulations looks like that</w:t>
@@ -2648,10 +2945,10 @@
           <w:noProof/>
         </w:rPr>
         <w:drawing>
-          <wp:inline distT="0" distB="0" distL="0" distR="0" wp14:anchorId="42CB64AF" wp14:editId="42F3C7A7">
-            <wp:extent cx="5768340" cy="2819400"/>
+          <wp:inline distT="0" distB="0" distL="0" distR="0" wp14:anchorId="782528F6" wp14:editId="469215A6">
+            <wp:extent cx="5768340" cy="2821940"/>
             <wp:effectExtent l="0" t="0" r="3810" b="0"/>
-            <wp:docPr id="17" name="Picture 17"/>
+            <wp:docPr id="15" name="Picture 15"/>
             <wp:cNvGraphicFramePr>
               <a:graphicFrameLocks xmlns:a="http://schemas.openxmlformats.org/drawingml/2006/main" noChangeAspect="1"/>
             </wp:cNvGraphicFramePr>
@@ -2671,7 +2968,7 @@
                   <pic:spPr>
                     <a:xfrm>
                       <a:off x="0" y="0"/>
-                      <a:ext cx="5768340" cy="2819400"/>
+                      <a:ext cx="5768340" cy="2821940"/>
                     </a:xfrm>
                     <a:prstGeom prst="rect">
                       <a:avLst/>
@@ -2690,22 +2987,61 @@
         <w:jc w:val="both"/>
       </w:pPr>
       <w:r>
-        <w:t xml:space="preserve">We can observe that the Active_Water Heater is ON for 20 seconds, Machine_Status </w:t>
-      </w:r>
-      <w:r>
-        <w:t>has</w:t>
-      </w:r>
-      <w:r>
-        <w:t xml:space="preserve"> value 5 (Testing) for first 20 seconds but then </w:t>
-      </w:r>
-      <w:r>
-        <w:t xml:space="preserve">has </w:t>
-      </w:r>
-      <w:r>
-        <w:t>value 1 (Work), Active_Water_Pouring increase with 25 ml/sec till second 20. We can observe that imediat</w:t>
-      </w:r>
-      <w:r>
-        <w:t>ely after 20 seconds (20 represent the and of the test), all outputs are changed.</w:t>
+        <w:t>From the start w</w:t>
+      </w:r>
+      <w:r>
+        <w:t>e observe that the Active_Water Heater</w:t>
+      </w:r>
+      <w:r>
+        <w:t xml:space="preserve"> </w:t>
+      </w:r>
+      <w:r>
+        <w:t xml:space="preserve">is ON </w:t>
+      </w:r>
+      <w:r>
+        <w:t xml:space="preserve">and </w:t>
+      </w:r>
+      <w:r>
+        <w:t>Machine_Status</w:t>
+      </w:r>
+      <w:r>
+        <w:t xml:space="preserve"> </w:t>
+      </w:r>
+      <w:r>
+        <w:t>has value 5 (Testing)</w:t>
+      </w:r>
+      <w:r>
+        <w:t>, both</w:t>
+      </w:r>
+      <w:r>
+        <w:t xml:space="preserve"> for 20 seconds</w:t>
+      </w:r>
+      <w:r>
+        <w:t xml:space="preserve">. Also, we can see that the system put Active_Water_Pouring ON for 2 seconds and is incremeted with 25ml/sec. After </w:t>
+      </w:r>
+      <w:r>
+        <w:t>20 seconds</w:t>
+      </w:r>
+      <w:r>
+        <w:t xml:space="preserve">, Active_Water_Heater become OFF and </w:t>
+      </w:r>
+      <w:r>
+        <w:t xml:space="preserve"> </w:t>
+      </w:r>
+      <w:r>
+        <w:t>the Machine_Status become 1 (Working)</w:t>
+      </w:r>
+      <w:r>
+        <w:t xml:space="preserve">. </w:t>
+      </w:r>
+      <w:r>
+        <w:t>A</w:t>
+      </w:r>
+      <w:r>
+        <w:t>ll outputs are changed</w:t>
+      </w:r>
+      <w:r>
+        <w:t xml:space="preserve"> after 20 seconds.</w:t>
       </w:r>
     </w:p>
     <w:p>
@@ -2750,7 +3086,10 @@
         <w:jc w:val="both"/>
       </w:pPr>
       <w:r>
-        <w:t>Now, from Wait state, let’s supose that we activate Water_Button.</w:t>
+        <w:t>F</w:t>
+      </w:r>
+      <w:r>
+        <w:t>rom Wait state, let’s supose that we activate Water_Button.</w:t>
       </w:r>
     </w:p>
     <w:p>
@@ -2827,10 +3166,10 @@
           <w:noProof/>
         </w:rPr>
         <w:drawing>
-          <wp:inline distT="0" distB="0" distL="0" distR="0" wp14:anchorId="6C888826" wp14:editId="1FEC38E3">
-            <wp:extent cx="5768340" cy="2808605"/>
+          <wp:inline distT="0" distB="0" distL="0" distR="0" wp14:anchorId="52F12447" wp14:editId="04B489F7">
+            <wp:extent cx="5768340" cy="2807335"/>
             <wp:effectExtent l="0" t="0" r="3810" b="0"/>
-            <wp:docPr id="16" name="Picture 16"/>
+            <wp:docPr id="39" name="Picture 39"/>
             <wp:cNvGraphicFramePr>
               <a:graphicFrameLocks xmlns:a="http://schemas.openxmlformats.org/drawingml/2006/main" noChangeAspect="1"/>
             </wp:cNvGraphicFramePr>
@@ -2850,7 +3189,7 @@
                   <pic:spPr>
                     <a:xfrm>
                       <a:off x="0" y="0"/>
-                      <a:ext cx="5768340" cy="2808605"/>
+                      <a:ext cx="5768340" cy="2807335"/>
                     </a:xfrm>
                     <a:prstGeom prst="rect">
                       <a:avLst/>
@@ -2869,46 +3208,37 @@
         <w:jc w:val="both"/>
       </w:pPr>
       <w:r>
-        <w:t>We can see that imediately after checking all functionality from SelfTest, the machine allow water to pouring. At second 90 we can see that Active_Water_Pouring has stop, because we have no water</w:t>
+        <w:t>We can see that imediately after checking all functionality from SelfTest</w:t>
+      </w:r>
+      <w:r>
+        <w:t xml:space="preserve"> (till second 20)</w:t>
+      </w:r>
+      <w:r>
+        <w:t>, the machine allow water to pouring. At second 90 we can see that Active_Water_Pouring has stop, because we have no water</w:t>
       </w:r>
       <w:r>
         <w:t xml:space="preserve"> left</w:t>
       </w:r>
       <w:r>
-        <w:t>. At the same moment we can see that the Machine_Status has changed the value from 1</w:t>
+        <w:t xml:space="preserve">. At the same moment we can see that the Machine_Status has </w:t>
+      </w:r>
+      <w:r>
+        <w:t xml:space="preserve">been </w:t>
+      </w:r>
+      <w:r>
+        <w:t>changed from 1</w:t>
       </w:r>
       <w:r>
         <w:t xml:space="preserve"> </w:t>
       </w:r>
       <w:r>
-        <w:t>(Working) to 5</w:t>
+        <w:t>(Working) to 2</w:t>
       </w:r>
       <w:r>
         <w:t xml:space="preserve"> </w:t>
       </w:r>
       <w:r>
-        <w:t>(Testing</w:t>
-      </w:r>
-      <w:r>
-        <w:t xml:space="preserve"> </w:t>
-      </w:r>
-      <w:r>
-        <w:sym w:font="Wingdings" w:char="F0F3"/>
-      </w:r>
-      <w:r>
-        <w:t xml:space="preserve"> SelfTest</w:t>
-      </w:r>
-      <w:r>
-        <w:t>) and then to 2</w:t>
-      </w:r>
-      <w:r>
-        <w:t xml:space="preserve"> </w:t>
-      </w:r>
-      <w:r>
-        <w:t xml:space="preserve">(No_Water). This happens because </w:t>
-      </w:r>
-      <w:r>
-        <w:t>Cold_Water state is not directly connected to No_Water state, he go through SelfTest state first and then to No_Water.</w:t>
+        <w:t xml:space="preserve">(No_Water). </w:t>
       </w:r>
     </w:p>
     <w:p>
@@ -3011,23 +3341,29 @@
         <w:jc w:val="both"/>
       </w:pPr>
       <w:r>
-        <w:t>Now, from Wait state, let’s supose that we deactivate Water_Button and activate Hot_Water_Button:</w:t>
-      </w:r>
-    </w:p>
-    <w:p>
-      <w:pPr>
-        <w:spacing w:line="360" w:lineRule="auto"/>
-        <w:jc w:val="both"/>
-      </w:pPr>
-      <w:r>
-        <w:rPr>
-          <w:noProof/>
-        </w:rPr>
+        <w:t>F</w:t>
+      </w:r>
+      <w:r>
+        <w:t>rom Wait state, let’s supose that we deactivate Water_Button and activate Hot_Water_Button:</w:t>
+      </w:r>
+    </w:p>
+    <w:p>
+      <w:pPr>
+        <w:spacing w:line="360" w:lineRule="auto"/>
+        <w:jc w:val="both"/>
+      </w:pPr>
+    </w:p>
+    <w:p>
+      <w:pPr>
+        <w:spacing w:line="360" w:lineRule="auto"/>
+        <w:jc w:val="both"/>
+      </w:pPr>
+      <w:r>
         <w:drawing>
-          <wp:inline distT="0" distB="0" distL="0" distR="0" wp14:anchorId="31D4AF25" wp14:editId="474FDF41">
-            <wp:extent cx="4258269" cy="1924319"/>
-            <wp:effectExtent l="0" t="0" r="0" b="0"/>
-            <wp:docPr id="20" name="Picture 20"/>
+          <wp:inline distT="0" distB="0" distL="0" distR="0" wp14:anchorId="0786EC7A" wp14:editId="5E2AB82B">
+            <wp:extent cx="4334480" cy="962159"/>
+            <wp:effectExtent l="0" t="0" r="9525" b="9525"/>
+            <wp:docPr id="7" name="Picture 7"/>
             <wp:cNvGraphicFramePr>
               <a:graphicFrameLocks xmlns:a="http://schemas.openxmlformats.org/drawingml/2006/main" noChangeAspect="1"/>
             </wp:cNvGraphicFramePr>
@@ -3047,7 +3383,7 @@
                   <pic:spPr>
                     <a:xfrm>
                       <a:off x="0" y="0"/>
-                      <a:ext cx="4258269" cy="1924319"/>
+                      <a:ext cx="4334480" cy="962159"/>
                     </a:xfrm>
                     <a:prstGeom prst="rect">
                       <a:avLst/>
@@ -3076,10 +3412,10 @@
           <w:noProof/>
         </w:rPr>
         <w:drawing>
-          <wp:inline distT="0" distB="0" distL="0" distR="0" wp14:anchorId="09EE98C3" wp14:editId="0A882DCB">
+          <wp:inline distT="0" distB="0" distL="0" distR="0" wp14:anchorId="3132768D" wp14:editId="64702AA5">
             <wp:extent cx="5768340" cy="2817495"/>
             <wp:effectExtent l="0" t="0" r="3810" b="1905"/>
-            <wp:docPr id="21" name="Picture 21"/>
+            <wp:docPr id="45" name="Picture 45"/>
             <wp:cNvGraphicFramePr>
               <a:graphicFrameLocks xmlns:a="http://schemas.openxmlformats.org/drawingml/2006/main" noChangeAspect="1"/>
             </wp:cNvGraphicFramePr>
@@ -3118,32 +3454,32 @@
         <w:jc w:val="both"/>
       </w:pPr>
       <w:r>
-        <w:t xml:space="preserve">One difference between Cold_Water and Hot_Water is that here we activate Active_Water_Heater twice, once from SelfTest (for functionality of the system) and once for 500ms (to heat the water) before entry </w:t>
+        <w:t>The only difference between</w:t>
+      </w:r>
+      <w:r>
+        <w:t xml:space="preserve"> Cold_Water and Hot_Water is that here we activate Active_Water_Heater twice, once from SelfTest (for functionality of the system) and once for 500ms (to heat the water) before entry </w:t>
       </w:r>
       <w:r>
         <w:t>in</w:t>
       </w:r>
       <w:r>
-        <w:t xml:space="preserve"> Hot_Water. </w:t>
-      </w:r>
-    </w:p>
-    <w:p>
-      <w:pPr>
-        <w:spacing w:line="360" w:lineRule="auto"/>
-        <w:jc w:val="both"/>
-      </w:pPr>
-      <w:r>
-        <w:t>Another difference is that here Hot_Water is directly connected to No_Water state, and that</w:t>
-      </w:r>
-      <w:r>
-        <w:t xml:space="preserve"> i</w:t>
-      </w:r>
-      <w:r>
-        <w:t>s why Machine_Status go from 1 (Working) to 2 (No_Water) and not from 1 to 5 and then to 2</w:t>
-      </w:r>
-      <w:r>
-        <w:t>.</w:t>
-      </w:r>
+        <w:t xml:space="preserve"> the</w:t>
+      </w:r>
+      <w:r>
+        <w:t xml:space="preserve"> Hot_Water</w:t>
+      </w:r>
+      <w:r>
+        <w:t xml:space="preserve"> state</w:t>
+      </w:r>
+      <w:r>
+        <w:t xml:space="preserve">. </w:t>
+      </w:r>
+    </w:p>
+    <w:p>
+      <w:pPr>
+        <w:spacing w:line="360" w:lineRule="auto"/>
+        <w:jc w:val="both"/>
+      </w:pPr>
     </w:p>
     <w:p>
       <w:pPr>
@@ -3193,6 +3529,18 @@
     </w:p>
     <w:p>
       <w:pPr>
+        <w:spacing w:line="360" w:lineRule="auto"/>
+        <w:jc w:val="both"/>
+      </w:pPr>
+    </w:p>
+    <w:p>
+      <w:pPr>
+        <w:spacing w:line="360" w:lineRule="auto"/>
+        <w:jc w:val="both"/>
+      </w:pPr>
+    </w:p>
+    <w:p>
+      <w:pPr>
         <w:pStyle w:val="Subtitle"/>
         <w:numPr>
           <w:ilvl w:val="0"/>
@@ -3215,18 +3563,16 @@
     <w:p/>
     <w:p>
       <w:pPr>
-        <w:spacing w:line="360" w:lineRule="auto"/>
-        <w:jc w:val="both"/>
-      </w:pPr>
-      <w:r>
         <w:rPr>
           <w:noProof/>
         </w:rPr>
+      </w:pPr>
+      <w:r>
         <w:drawing>
-          <wp:inline distT="0" distB="0" distL="0" distR="0" wp14:anchorId="1631A55A" wp14:editId="4FF640B4">
-            <wp:extent cx="5768340" cy="2819400"/>
-            <wp:effectExtent l="0" t="0" r="3810" b="0"/>
-            <wp:docPr id="22" name="Picture 22"/>
+          <wp:inline distT="0" distB="0" distL="0" distR="0" wp14:anchorId="1376B73B" wp14:editId="4DA2FE6F">
+            <wp:extent cx="2383200" cy="1101166"/>
+            <wp:effectExtent l="0" t="0" r="0" b="3810"/>
+            <wp:docPr id="9" name="Picture 9"/>
             <wp:cNvGraphicFramePr>
               <a:graphicFrameLocks xmlns:a="http://schemas.openxmlformats.org/drawingml/2006/main" noChangeAspect="1"/>
             </wp:cNvGraphicFramePr>
@@ -3246,7 +3592,7 @@
                   <pic:spPr>
                     <a:xfrm>
                       <a:off x="0" y="0"/>
-                      <a:ext cx="5768340" cy="2819400"/>
+                      <a:ext cx="2383200" cy="1101166"/>
                     </a:xfrm>
                     <a:prstGeom prst="rect">
                       <a:avLst/>
@@ -3258,232 +3604,18 @@
           </wp:inline>
         </w:drawing>
       </w:r>
-    </w:p>
-    <w:p>
-      <w:pPr>
-        <w:spacing w:line="360" w:lineRule="auto"/>
-        <w:jc w:val="both"/>
-      </w:pPr>
-      <w:r>
-        <w:t>We can observe that:</w:t>
-      </w:r>
-    </w:p>
-    <w:p>
-      <w:pPr>
-        <w:pStyle w:val="ListParagraph"/>
-        <w:numPr>
-          <w:ilvl w:val="0"/>
-          <w:numId w:val="27"/>
-        </w:numPr>
-        <w:spacing w:line="360" w:lineRule="auto"/>
-        <w:jc w:val="both"/>
-      </w:pPr>
-      <w:r>
-        <w:t xml:space="preserve">From </w:t>
-      </w:r>
-      <w:r>
-        <w:t xml:space="preserve">second </w:t>
-      </w:r>
-      <w:r>
-        <w:t xml:space="preserve">0 to 20: the system test the functionality of the system. </w:t>
-      </w:r>
-    </w:p>
-    <w:p>
-      <w:pPr>
-        <w:pStyle w:val="ListParagraph"/>
-        <w:numPr>
-          <w:ilvl w:val="0"/>
-          <w:numId w:val="27"/>
-        </w:numPr>
-        <w:spacing w:line="360" w:lineRule="auto"/>
-        <w:jc w:val="both"/>
-      </w:pPr>
-      <w:r>
-        <w:t xml:space="preserve">From </w:t>
-      </w:r>
-      <w:r>
-        <w:t xml:space="preserve">second </w:t>
-      </w:r>
-      <w:r>
-        <w:t>20 to 47: the Water_Button is activated and the machine drop 150ml cold water.</w:t>
-      </w:r>
-      <w:r>
-        <w:t xml:space="preserve"> </w:t>
-      </w:r>
-      <w:r>
-        <w:t>Machine_Status has been changed from 5 (Testing) to 1 (Working).</w:t>
-      </w:r>
-    </w:p>
-    <w:p>
-      <w:pPr>
-        <w:pStyle w:val="ListParagraph"/>
-        <w:numPr>
-          <w:ilvl w:val="0"/>
-          <w:numId w:val="27"/>
-        </w:numPr>
-        <w:spacing w:line="360" w:lineRule="auto"/>
-        <w:jc w:val="both"/>
-      </w:pPr>
-      <w:r>
-        <w:t>From 47 to 73 sec: the Water_Button is deactivated and the machine to nothing.</w:t>
-      </w:r>
-    </w:p>
-    <w:p>
-      <w:pPr>
-        <w:pStyle w:val="ListParagraph"/>
-        <w:numPr>
-          <w:ilvl w:val="0"/>
-          <w:numId w:val="27"/>
-        </w:numPr>
-        <w:spacing w:line="360" w:lineRule="auto"/>
-        <w:jc w:val="both"/>
-      </w:pPr>
-      <w:r>
-        <w:t xml:space="preserve">From 73 to 117 sec: Hot_Water_Button has been </w:t>
-      </w:r>
-      <w:r>
-        <w:t>required</w:t>
-      </w:r>
-      <w:r>
-        <w:t xml:space="preserve">. Active_Water_Heater has been activated for 500ms. After this 500ms, the system allow to pouring untill we have no water </w:t>
-      </w:r>
-      <w:r>
-        <w:t>left</w:t>
-      </w:r>
-      <w:r>
-        <w:t xml:space="preserve">. </w:t>
-      </w:r>
-    </w:p>
-    <w:p>
-      <w:pPr>
-        <w:pStyle w:val="ListParagraph"/>
-        <w:numPr>
-          <w:ilvl w:val="0"/>
-          <w:numId w:val="27"/>
-        </w:numPr>
-        <w:spacing w:line="360" w:lineRule="auto"/>
-        <w:jc w:val="both"/>
-      </w:pPr>
-      <w:r>
-        <w:t xml:space="preserve">From second 117 to end: </w:t>
-      </w:r>
-      <w:r>
-        <w:t>Machine_Status has changed from 1 (Working) to 2 (No_Water).</w:t>
-      </w:r>
-    </w:p>
-    <w:p>
-      <w:pPr>
-        <w:pStyle w:val="ListParagraph"/>
-        <w:spacing w:line="360" w:lineRule="auto"/>
-        <w:jc w:val="both"/>
-      </w:pPr>
-    </w:p>
-    <w:p>
-      <w:pPr>
-        <w:spacing w:line="360" w:lineRule="auto"/>
-        <w:jc w:val="both"/>
-      </w:pPr>
       <w:r>
         <w:rPr>
           <w:noProof/>
         </w:rPr>
+        <w:tab/>
+      </w:r>
+      <w:r>
         <w:drawing>
-          <wp:inline distT="0" distB="0" distL="0" distR="0" wp14:anchorId="5F4CC94C" wp14:editId="2F021F1C">
-            <wp:extent cx="5768340" cy="683260"/>
-            <wp:effectExtent l="0" t="0" r="3810" b="2540"/>
-            <wp:docPr id="30" name="Picture 30"/>
-            <wp:cNvGraphicFramePr>
-              <a:graphicFrameLocks xmlns:a="http://schemas.openxmlformats.org/drawingml/2006/main" noChangeAspect="1"/>
-            </wp:cNvGraphicFramePr>
-            <a:graphic xmlns:a="http://schemas.openxmlformats.org/drawingml/2006/main">
-              <a:graphicData uri="http://schemas.openxmlformats.org/drawingml/2006/picture">
-                <pic:pic xmlns:pic="http://schemas.openxmlformats.org/drawingml/2006/picture">
-                  <pic:nvPicPr>
-                    <pic:cNvPr id="1" name=""/>
-                    <pic:cNvPicPr/>
-                  </pic:nvPicPr>
-                  <pic:blipFill>
-                    <a:blip r:embed="rId23"/>
-                    <a:stretch>
-                      <a:fillRect/>
-                    </a:stretch>
-                  </pic:blipFill>
-                  <pic:spPr>
-                    <a:xfrm>
-                      <a:off x="0" y="0"/>
-                      <a:ext cx="5768340" cy="683260"/>
-                    </a:xfrm>
-                    <a:prstGeom prst="rect">
-                      <a:avLst/>
-                    </a:prstGeom>
-                  </pic:spPr>
-                </pic:pic>
-              </a:graphicData>
-            </a:graphic>
-          </wp:inline>
-        </w:drawing>
-      </w:r>
-    </w:p>
-    <w:p>
-      <w:pPr>
-        <w:spacing w:line="360" w:lineRule="auto"/>
-        <w:jc w:val="both"/>
-      </w:pPr>
-    </w:p>
-    <w:p>
-      <w:pPr>
-        <w:spacing w:line="360" w:lineRule="auto"/>
-        <w:jc w:val="both"/>
-      </w:pPr>
-    </w:p>
-    <w:p>
-      <w:pPr>
-        <w:spacing w:line="360" w:lineRule="auto"/>
-        <w:jc w:val="both"/>
-      </w:pPr>
-    </w:p>
-    <w:p>
-      <w:pPr>
-        <w:spacing w:line="360" w:lineRule="auto"/>
-        <w:jc w:val="both"/>
-      </w:pPr>
-    </w:p>
-    <w:p>
-      <w:pPr>
-        <w:pStyle w:val="Subtitle"/>
-        <w:numPr>
-          <w:ilvl w:val="0"/>
-          <w:numId w:val="29"/>
-        </w:numPr>
-        <w:rPr>
-          <w:sz w:val="28"/>
-          <w:szCs w:val="28"/>
-        </w:rPr>
-      </w:pPr>
-      <w:r>
-        <w:rPr>
-          <w:sz w:val="28"/>
-          <w:szCs w:val="28"/>
-        </w:rPr>
-        <w:lastRenderedPageBreak/>
-        <w:t>No Water (from the beggining)</w:t>
-      </w:r>
-    </w:p>
-    <w:p/>
-    <w:p>
-      <w:pPr>
-        <w:spacing w:line="360" w:lineRule="auto"/>
-        <w:jc w:val="both"/>
-      </w:pPr>
-      <w:r>
-        <w:rPr>
-          <w:noProof/>
-        </w:rPr>
-        <w:drawing>
-          <wp:inline distT="0" distB="0" distL="0" distR="0" wp14:anchorId="21EC0668" wp14:editId="76BE93A7">
-            <wp:extent cx="4124901" cy="1467055"/>
-            <wp:effectExtent l="0" t="0" r="9525" b="0"/>
-            <wp:docPr id="23" name="Picture 23"/>
+          <wp:inline distT="0" distB="0" distL="0" distR="0" wp14:anchorId="523001DA" wp14:editId="0107D6FF">
+            <wp:extent cx="2313432" cy="1097280"/>
+            <wp:effectExtent l="0" t="0" r="0" b="7620"/>
+            <wp:docPr id="8" name="Picture 8"/>
             <wp:cNvGraphicFramePr>
               <a:graphicFrameLocks xmlns:a="http://schemas.openxmlformats.org/drawingml/2006/main" noChangeAspect="1"/>
             </wp:cNvGraphicFramePr>
@@ -3503,7 +3635,7 @@
                   <pic:spPr>
                     <a:xfrm>
                       <a:off x="0" y="0"/>
-                      <a:ext cx="4124901" cy="1467055"/>
+                      <a:ext cx="2313432" cy="1097280"/>
                     </a:xfrm>
                     <a:prstGeom prst="rect">
                       <a:avLst/>
@@ -3515,42 +3647,28 @@
           </wp:inline>
         </w:drawing>
       </w:r>
-    </w:p>
-    <w:p>
-      <w:pPr>
-        <w:spacing w:line="360" w:lineRule="auto"/>
-        <w:jc w:val="both"/>
-      </w:pPr>
-    </w:p>
-    <w:p>
-      <w:pPr>
-        <w:spacing w:line="360" w:lineRule="auto"/>
-        <w:jc w:val="both"/>
-      </w:pPr>
-      <w:r>
-        <w:t xml:space="preserve">The </w:t>
-      </w:r>
-      <w:r>
-        <w:t>outputs</w:t>
-      </w:r>
-      <w:r>
-        <w:t xml:space="preserve"> look like this:</w:t>
-      </w:r>
-    </w:p>
-    <w:p>
-      <w:pPr>
-        <w:spacing w:line="360" w:lineRule="auto"/>
-        <w:jc w:val="both"/>
-      </w:pPr>
       <w:r>
         <w:rPr>
           <w:noProof/>
         </w:rPr>
+        <w:t xml:space="preserve"> </w:t>
+      </w:r>
+    </w:p>
+    <w:p/>
+    <w:p>
+      <w:pPr>
+        <w:spacing w:line="360" w:lineRule="auto"/>
+        <w:jc w:val="both"/>
+      </w:pPr>
+      <w:r>
+        <w:rPr>
+          <w:noProof/>
+        </w:rPr>
         <w:drawing>
-          <wp:inline distT="0" distB="0" distL="0" distR="0" wp14:anchorId="35E5D5F8" wp14:editId="071214CA">
-            <wp:extent cx="5768340" cy="2795270"/>
-            <wp:effectExtent l="0" t="0" r="3810" b="5080"/>
-            <wp:docPr id="24" name="Picture 24"/>
+          <wp:inline distT="0" distB="0" distL="0" distR="0" wp14:anchorId="54EFD1C6" wp14:editId="09D898AE">
+            <wp:extent cx="5768340" cy="2808605"/>
+            <wp:effectExtent l="0" t="0" r="3810" b="0"/>
+            <wp:docPr id="46" name="Picture 46"/>
             <wp:cNvGraphicFramePr>
               <a:graphicFrameLocks xmlns:a="http://schemas.openxmlformats.org/drawingml/2006/main" noChangeAspect="1"/>
             </wp:cNvGraphicFramePr>
@@ -3570,7 +3688,7 @@
                   <pic:spPr>
                     <a:xfrm>
                       <a:off x="0" y="0"/>
-                      <a:ext cx="5768340" cy="2795270"/>
+                      <a:ext cx="5768340" cy="2808605"/>
                     </a:xfrm>
                     <a:prstGeom prst="rect">
                       <a:avLst/>
@@ -3589,35 +3707,295 @@
         <w:jc w:val="both"/>
       </w:pPr>
       <w:r>
-        <w:t xml:space="preserve">Exactly! </w:t>
-      </w:r>
-      <w:r>
-        <w:t>All are on 0. I</w:t>
-      </w:r>
-      <w:r>
-        <w:t>f we don’t have water is not needed to test another functionality. Because, as I said at the beggining, a water dispenser is useless without water.</w:t>
-      </w:r>
-    </w:p>
-    <w:p>
-      <w:pPr>
-        <w:spacing w:line="360" w:lineRule="auto"/>
-        <w:jc w:val="both"/>
-      </w:pPr>
-    </w:p>
-    <w:p>
-      <w:pPr>
-        <w:spacing w:line="360" w:lineRule="auto"/>
-        <w:jc w:val="both"/>
-      </w:pPr>
-      <w:r>
+        <w:t>We can observe that:</w:t>
+      </w:r>
+    </w:p>
+    <w:p>
+      <w:pPr>
+        <w:pStyle w:val="ListParagraph"/>
+        <w:numPr>
+          <w:ilvl w:val="0"/>
+          <w:numId w:val="27"/>
+        </w:numPr>
+        <w:spacing w:line="360" w:lineRule="auto"/>
+        <w:jc w:val="both"/>
+      </w:pPr>
+      <w:r>
+        <w:t xml:space="preserve">From </w:t>
+      </w:r>
+      <w:r>
+        <w:t xml:space="preserve">second </w:t>
+      </w:r>
+      <w:r>
+        <w:t xml:space="preserve">0 to 20: </w:t>
+      </w:r>
+      <w:r>
+        <w:t>T</w:t>
+      </w:r>
+      <w:r>
+        <w:t xml:space="preserve">he system test the functionality of the system. </w:t>
+      </w:r>
+    </w:p>
+    <w:p>
+      <w:pPr>
+        <w:pStyle w:val="ListParagraph"/>
+        <w:numPr>
+          <w:ilvl w:val="0"/>
+          <w:numId w:val="27"/>
+        </w:numPr>
+        <w:spacing w:line="360" w:lineRule="auto"/>
+        <w:jc w:val="both"/>
+      </w:pPr>
+      <w:r>
+        <w:t xml:space="preserve">From second 20 to 37: </w:t>
+      </w:r>
+      <w:r>
+        <w:t>T</w:t>
+      </w:r>
+      <w:r>
+        <w:t xml:space="preserve">he machine </w:t>
+      </w:r>
+      <w:r>
+        <w:t>d</w:t>
+      </w:r>
+      <w:r>
+        <w:t>o nothing</w:t>
+      </w:r>
+      <w:r>
+        <w:t xml:space="preserve">, just wait for another command. </w:t>
+      </w:r>
+      <w:r>
+        <w:t>Machine_Status has been changed from 5 (Testing) to 1 (Working).</w:t>
+      </w:r>
+    </w:p>
+    <w:p>
+      <w:pPr>
+        <w:pStyle w:val="ListParagraph"/>
+        <w:numPr>
+          <w:ilvl w:val="0"/>
+          <w:numId w:val="27"/>
+        </w:numPr>
+        <w:spacing w:line="360" w:lineRule="auto"/>
+        <w:jc w:val="both"/>
+      </w:pPr>
+      <w:r>
+        <w:t xml:space="preserve">From </w:t>
+      </w:r>
+      <w:r>
+        <w:t xml:space="preserve">second </w:t>
+      </w:r>
+      <w:r>
+        <w:t>37</w:t>
+      </w:r>
+      <w:r>
+        <w:t xml:space="preserve"> to </w:t>
+      </w:r>
+      <w:r>
+        <w:t>52</w:t>
+      </w:r>
+      <w:r>
+        <w:t xml:space="preserve">: </w:t>
+      </w:r>
+      <w:r>
+        <w:t>T</w:t>
+      </w:r>
+      <w:r>
+        <w:t>he Water_Button is activated and the machine drop 150ml cold water.</w:t>
+      </w:r>
+      <w:r>
+        <w:t xml:space="preserve"> </w:t>
+      </w:r>
+    </w:p>
+    <w:p>
+      <w:pPr>
+        <w:pStyle w:val="ListParagraph"/>
+        <w:numPr>
+          <w:ilvl w:val="0"/>
+          <w:numId w:val="27"/>
+        </w:numPr>
+        <w:spacing w:line="360" w:lineRule="auto"/>
+        <w:jc w:val="both"/>
+      </w:pPr>
+      <w:r>
+        <w:t xml:space="preserve">From </w:t>
+      </w:r>
+      <w:r>
+        <w:t>52</w:t>
+      </w:r>
+      <w:r>
+        <w:t xml:space="preserve"> to </w:t>
+      </w:r>
+      <w:r>
+        <w:t>65</w:t>
+      </w:r>
+      <w:r>
+        <w:t xml:space="preserve"> sec: </w:t>
+      </w:r>
+      <w:r>
+        <w:t>T</w:t>
+      </w:r>
+      <w:r>
+        <w:t xml:space="preserve">he Water_Button is deactivated and the machine </w:t>
+      </w:r>
+      <w:r>
+        <w:t>d</w:t>
+      </w:r>
+      <w:r>
+        <w:t>o nothing.</w:t>
+      </w:r>
+    </w:p>
+    <w:p>
+      <w:pPr>
+        <w:pStyle w:val="ListParagraph"/>
+        <w:numPr>
+          <w:ilvl w:val="0"/>
+          <w:numId w:val="27"/>
+        </w:numPr>
+        <w:spacing w:line="360" w:lineRule="auto"/>
+        <w:jc w:val="both"/>
+      </w:pPr>
+      <w:r>
+        <w:t xml:space="preserve">From </w:t>
+      </w:r>
+      <w:r>
+        <w:t>second 65</w:t>
+      </w:r>
+      <w:r>
+        <w:t xml:space="preserve"> to </w:t>
+      </w:r>
+      <w:r>
+        <w:t>65.5</w:t>
+      </w:r>
+      <w:r>
+        <w:t xml:space="preserve">: Hot_Water_Button has been </w:t>
+      </w:r>
+      <w:r>
+        <w:t>pressed</w:t>
+      </w:r>
+      <w:r>
+        <w:t xml:space="preserve">. Active_Water_Heater </w:t>
+      </w:r>
+      <w:r>
+        <w:t>is</w:t>
+      </w:r>
+      <w:r>
+        <w:t xml:space="preserve"> activate for 500ms. </w:t>
+      </w:r>
+      <w:bookmarkStart w:id="0" w:name="_GoBack"/>
+      <w:bookmarkEnd w:id="0"/>
+    </w:p>
+    <w:p>
+      <w:pPr>
+        <w:pStyle w:val="ListParagraph"/>
+        <w:numPr>
+          <w:ilvl w:val="0"/>
+          <w:numId w:val="27"/>
+        </w:numPr>
+        <w:spacing w:line="360" w:lineRule="auto"/>
+        <w:jc w:val="both"/>
+      </w:pPr>
+      <w:r>
+        <w:t xml:space="preserve">From second </w:t>
+      </w:r>
+      <w:r>
+        <w:t xml:space="preserve">65.5 </w:t>
+      </w:r>
+      <w:r>
+        <w:t>to</w:t>
+      </w:r>
+      <w:r>
+        <w:t xml:space="preserve"> 120: </w:t>
+      </w:r>
+      <w:r>
+        <w:t>T</w:t>
+      </w:r>
+      <w:r>
+        <w:t xml:space="preserve">he system </w:t>
+      </w:r>
+      <w:r>
+        <w:t>keep</w:t>
+      </w:r>
+      <w:r>
+        <w:t xml:space="preserve"> activate the pouring</w:t>
+      </w:r>
+      <w:r>
+        <w:t xml:space="preserve"> </w:t>
+      </w:r>
+      <w:r>
+        <w:t>untill we have no water left.</w:t>
+      </w:r>
+    </w:p>
+    <w:p>
+      <w:pPr>
+        <w:pStyle w:val="ListParagraph"/>
+        <w:numPr>
+          <w:ilvl w:val="0"/>
+          <w:numId w:val="27"/>
+        </w:numPr>
+        <w:spacing w:line="360" w:lineRule="auto"/>
+        <w:jc w:val="both"/>
+      </w:pPr>
+      <w:r>
+        <w:t>From second 1</w:t>
+      </w:r>
+      <w:r>
+        <w:t>20</w:t>
+      </w:r>
+      <w:r>
+        <w:t xml:space="preserve"> to end: Machine_Status has changed from 1 (Working) to 2 (No_Water).</w:t>
+      </w:r>
+    </w:p>
+    <w:p>
+      <w:pPr>
+        <w:spacing w:line="360" w:lineRule="auto"/>
+        <w:jc w:val="both"/>
         <w:rPr>
           <w:noProof/>
         </w:rPr>
+      </w:pPr>
+    </w:p>
+    <w:p>
+      <w:pPr>
+        <w:spacing w:line="360" w:lineRule="auto"/>
+        <w:jc w:val="both"/>
+      </w:pPr>
+    </w:p>
+    <w:p>
+      <w:pPr>
+        <w:pStyle w:val="Subtitle"/>
+        <w:numPr>
+          <w:ilvl w:val="0"/>
+          <w:numId w:val="29"/>
+        </w:numPr>
+        <w:rPr>
+          <w:sz w:val="28"/>
+          <w:szCs w:val="28"/>
+        </w:rPr>
+      </w:pPr>
+      <w:r>
+        <w:rPr>
+          <w:sz w:val="28"/>
+          <w:szCs w:val="28"/>
+        </w:rPr>
+        <w:lastRenderedPageBreak/>
+        <w:t>No Water (from the beggining)</w:t>
+      </w:r>
+    </w:p>
+    <w:p/>
+    <w:p>
+      <w:pPr>
+        <w:spacing w:line="360" w:lineRule="auto"/>
+        <w:jc w:val="both"/>
+      </w:pPr>
+      <w:r>
+        <w:rPr>
+          <w:noProof/>
+        </w:rPr>
         <w:drawing>
-          <wp:inline distT="0" distB="0" distL="0" distR="0" wp14:anchorId="554534D9" wp14:editId="0DE32B6F">
-            <wp:extent cx="5768340" cy="678180"/>
-            <wp:effectExtent l="0" t="0" r="3810" b="7620"/>
-            <wp:docPr id="28" name="Picture 28"/>
+          <wp:inline distT="0" distB="0" distL="0" distR="0" wp14:anchorId="21EC0668" wp14:editId="76BE93A7">
+            <wp:extent cx="4124901" cy="1467055"/>
+            <wp:effectExtent l="0" t="0" r="9525" b="0"/>
+            <wp:docPr id="23" name="Picture 23"/>
             <wp:cNvGraphicFramePr>
               <a:graphicFrameLocks xmlns:a="http://schemas.openxmlformats.org/drawingml/2006/main" noChangeAspect="1"/>
             </wp:cNvGraphicFramePr>
@@ -3637,7 +4015,7 @@
                   <pic:spPr>
                     <a:xfrm>
                       <a:off x="0" y="0"/>
-                      <a:ext cx="5768340" cy="678180"/>
+                      <a:ext cx="4124901" cy="1467055"/>
                     </a:xfrm>
                     <a:prstGeom prst="rect">
                       <a:avLst/>
@@ -3661,35 +4039,16 @@
         <w:spacing w:line="360" w:lineRule="auto"/>
         <w:jc w:val="both"/>
       </w:pPr>
-    </w:p>
-    <w:p>
-      <w:pPr>
-        <w:spacing w:line="360" w:lineRule="auto"/>
-        <w:jc w:val="both"/>
-      </w:pPr>
-    </w:p>
-    <w:p>
-      <w:pPr>
-        <w:pStyle w:val="Subtitle"/>
-        <w:numPr>
-          <w:ilvl w:val="0"/>
-          <w:numId w:val="29"/>
-        </w:numPr>
-        <w:rPr>
-          <w:sz w:val="28"/>
-          <w:szCs w:val="28"/>
-        </w:rPr>
-      </w:pPr>
-      <w:r>
-        <w:rPr>
-          <w:sz w:val="28"/>
-          <w:szCs w:val="28"/>
-        </w:rPr>
-        <w:lastRenderedPageBreak/>
-        <w:t>Heater Fault</w:t>
-      </w:r>
-    </w:p>
-    <w:p/>
+      <w:r>
+        <w:t xml:space="preserve">The </w:t>
+      </w:r>
+      <w:r>
+        <w:t>outputs</w:t>
+      </w:r>
+      <w:r>
+        <w:t xml:space="preserve"> look like this:</w:t>
+      </w:r>
+    </w:p>
     <w:p>
       <w:pPr>
         <w:spacing w:line="360" w:lineRule="auto"/>
@@ -3700,10 +4059,10 @@
           <w:noProof/>
         </w:rPr>
         <w:drawing>
-          <wp:inline distT="0" distB="0" distL="0" distR="0" wp14:anchorId="09BD3303" wp14:editId="3A5AAD6B">
-            <wp:extent cx="3934374" cy="1028844"/>
-            <wp:effectExtent l="0" t="0" r="0" b="0"/>
-            <wp:docPr id="25" name="Picture 25"/>
+          <wp:inline distT="0" distB="0" distL="0" distR="0" wp14:anchorId="1227C36F" wp14:editId="7C366E88">
+            <wp:extent cx="5768340" cy="2811780"/>
+            <wp:effectExtent l="0" t="0" r="3810" b="7620"/>
+            <wp:docPr id="47" name="Picture 47"/>
             <wp:cNvGraphicFramePr>
               <a:graphicFrameLocks xmlns:a="http://schemas.openxmlformats.org/drawingml/2006/main" noChangeAspect="1"/>
             </wp:cNvGraphicFramePr>
@@ -3723,7 +4082,7 @@
                   <pic:spPr>
                     <a:xfrm>
                       <a:off x="0" y="0"/>
-                      <a:ext cx="3934374" cy="1028844"/>
+                      <a:ext cx="5768340" cy="2811780"/>
                     </a:xfrm>
                     <a:prstGeom prst="rect">
                       <a:avLst/>
@@ -3741,6 +4100,21 @@
         <w:spacing w:line="360" w:lineRule="auto"/>
         <w:jc w:val="both"/>
       </w:pPr>
+      <w:r>
+        <w:t xml:space="preserve">Exactly! </w:t>
+      </w:r>
+      <w:r>
+        <w:t>All are on 0. I</w:t>
+      </w:r>
+      <w:r>
+        <w:t>f we don’t have water is not needed to test another functionality. Because, as I said at the beggining, a water dispenser is useless without water.</w:t>
+      </w:r>
+    </w:p>
+    <w:p>
+      <w:pPr>
+        <w:spacing w:line="360" w:lineRule="auto"/>
+        <w:jc w:val="both"/>
+      </w:pPr>
     </w:p>
     <w:p>
       <w:pPr>
@@ -3752,10 +4126,10 @@
           <w:noProof/>
         </w:rPr>
         <w:drawing>
-          <wp:inline distT="0" distB="0" distL="0" distR="0" wp14:anchorId="7762455F" wp14:editId="23A516C0">
-            <wp:extent cx="5768340" cy="2808605"/>
-            <wp:effectExtent l="0" t="0" r="3810" b="0"/>
-            <wp:docPr id="26" name="Picture 26"/>
+          <wp:inline distT="0" distB="0" distL="0" distR="0" wp14:anchorId="554534D9" wp14:editId="0DE32B6F">
+            <wp:extent cx="5768340" cy="678180"/>
+            <wp:effectExtent l="0" t="0" r="3810" b="7620"/>
+            <wp:docPr id="28" name="Picture 28"/>
             <wp:cNvGraphicFramePr>
               <a:graphicFrameLocks xmlns:a="http://schemas.openxmlformats.org/drawingml/2006/main" noChangeAspect="1"/>
             </wp:cNvGraphicFramePr>
@@ -3775,7 +4149,7 @@
                   <pic:spPr>
                     <a:xfrm>
                       <a:off x="0" y="0"/>
-                      <a:ext cx="5768340" cy="2808605"/>
+                      <a:ext cx="5768340" cy="678180"/>
                     </a:xfrm>
                     <a:prstGeom prst="rect">
                       <a:avLst/>
@@ -3793,34 +4167,41 @@
         <w:spacing w:line="360" w:lineRule="auto"/>
         <w:jc w:val="both"/>
       </w:pPr>
-      <w:r>
-        <w:t xml:space="preserve">We can see that in the first 20 seconds the system keep Active_Water_Heater ON and try to heat the water. But imediately after these seconds </w:t>
-      </w:r>
-      <w:r>
-        <w:t>the system</w:t>
-      </w:r>
-      <w:r>
-        <w:t xml:space="preserve"> see that he can’t reach 99 degrees</w:t>
-      </w:r>
-      <w:r>
-        <w:t xml:space="preserve"> in this time </w:t>
-      </w:r>
-      <w:r>
-        <w:t>and he turn OFF Active_Water_Heater</w:t>
-      </w:r>
-      <w:r>
-        <w:t xml:space="preserve"> and</w:t>
-      </w:r>
-      <w:r>
-        <w:t xml:space="preserve"> the Machine_Status goes from 5 (Testing) to 3 (Heater_Fault).</w:t>
-      </w:r>
-    </w:p>
-    <w:p>
-      <w:pPr>
-        <w:spacing w:line="360" w:lineRule="auto"/>
-        <w:jc w:val="both"/>
-      </w:pPr>
-    </w:p>
+    </w:p>
+    <w:p>
+      <w:pPr>
+        <w:spacing w:line="360" w:lineRule="auto"/>
+        <w:jc w:val="both"/>
+      </w:pPr>
+    </w:p>
+    <w:p>
+      <w:pPr>
+        <w:spacing w:line="360" w:lineRule="auto"/>
+        <w:jc w:val="both"/>
+      </w:pPr>
+    </w:p>
+    <w:p>
+      <w:pPr>
+        <w:pStyle w:val="Subtitle"/>
+        <w:numPr>
+          <w:ilvl w:val="0"/>
+          <w:numId w:val="29"/>
+        </w:numPr>
+        <w:rPr>
+          <w:sz w:val="28"/>
+          <w:szCs w:val="28"/>
+        </w:rPr>
+      </w:pPr>
+      <w:r>
+        <w:rPr>
+          <w:sz w:val="28"/>
+          <w:szCs w:val="28"/>
+        </w:rPr>
+        <w:lastRenderedPageBreak/>
+        <w:t>Heater Fault</w:t>
+      </w:r>
+    </w:p>
+    <w:p/>
     <w:p>
       <w:pPr>
         <w:spacing w:line="360" w:lineRule="auto"/>
@@ -3831,10 +4212,10 @@
           <w:noProof/>
         </w:rPr>
         <w:drawing>
-          <wp:inline distT="0" distB="0" distL="0" distR="0" wp14:anchorId="666CCEE8" wp14:editId="32E32AC0">
-            <wp:extent cx="5768340" cy="693420"/>
-            <wp:effectExtent l="0" t="0" r="3810" b="0"/>
-            <wp:docPr id="27" name="Picture 27"/>
+          <wp:inline distT="0" distB="0" distL="0" distR="0" wp14:anchorId="09BD3303" wp14:editId="3A5AAD6B">
+            <wp:extent cx="3934374" cy="1028844"/>
+            <wp:effectExtent l="0" t="0" r="0" b="0"/>
+            <wp:docPr id="25" name="Picture 25"/>
             <wp:cNvGraphicFramePr>
               <a:graphicFrameLocks xmlns:a="http://schemas.openxmlformats.org/drawingml/2006/main" noChangeAspect="1"/>
             </wp:cNvGraphicFramePr>
@@ -3854,7 +4235,7 @@
                   <pic:spPr>
                     <a:xfrm>
                       <a:off x="0" y="0"/>
-                      <a:ext cx="5768340" cy="693420"/>
+                      <a:ext cx="3934374" cy="1028844"/>
                     </a:xfrm>
                     <a:prstGeom prst="rect">
                       <a:avLst/>
@@ -3878,76 +4259,15 @@
         <w:spacing w:line="360" w:lineRule="auto"/>
         <w:jc w:val="both"/>
       </w:pPr>
-    </w:p>
-    <w:p>
-      <w:pPr>
-        <w:spacing w:line="360" w:lineRule="auto"/>
-        <w:jc w:val="both"/>
-      </w:pPr>
-    </w:p>
-    <w:p>
-      <w:pPr>
-        <w:spacing w:line="360" w:lineRule="auto"/>
-        <w:jc w:val="both"/>
-      </w:pPr>
-    </w:p>
-    <w:p>
-      <w:pPr>
-        <w:pStyle w:val="Subtitle"/>
-        <w:numPr>
-          <w:ilvl w:val="0"/>
-          <w:numId w:val="29"/>
-        </w:numPr>
-        <w:rPr>
-          <w:sz w:val="28"/>
-          <w:szCs w:val="28"/>
-        </w:rPr>
-      </w:pPr>
-      <w:r>
-        <w:rPr>
-          <w:sz w:val="28"/>
-          <w:szCs w:val="28"/>
-        </w:rPr>
-        <w:lastRenderedPageBreak/>
-        <w:t>Pouring Fault</w:t>
-      </w:r>
-    </w:p>
-    <w:p/>
-    <w:p>
-      <w:pPr>
-        <w:spacing w:line="360" w:lineRule="auto"/>
-        <w:jc w:val="both"/>
-      </w:pPr>
-      <w:r>
-        <w:t>Let’s see what’s happen if the system can’t drop at least 50ml</w:t>
-      </w:r>
-      <w:r>
-        <w:t xml:space="preserve"> in 2 seconds</w:t>
-      </w:r>
-      <w:r>
-        <w:t xml:space="preserve"> and he drop only 30ml</w:t>
-      </w:r>
-      <w:r>
-        <w:t xml:space="preserve"> in 2 seconds</w:t>
-      </w:r>
-      <w:r>
-        <w:t>:</w:t>
-      </w:r>
-    </w:p>
-    <w:p>
-      <w:pPr>
-        <w:spacing w:line="360" w:lineRule="auto"/>
-        <w:jc w:val="both"/>
-      </w:pPr>
       <w:r>
         <w:rPr>
           <w:noProof/>
         </w:rPr>
         <w:drawing>
-          <wp:inline distT="0" distB="0" distL="0" distR="0" wp14:anchorId="2503F8CE" wp14:editId="36D2F15C">
-            <wp:extent cx="5768340" cy="2794000"/>
-            <wp:effectExtent l="0" t="0" r="3810" b="6350"/>
-            <wp:docPr id="37" name="Picture 37"/>
+          <wp:inline distT="0" distB="0" distL="0" distR="0" wp14:anchorId="560F098B" wp14:editId="62D6346D">
+            <wp:extent cx="5768340" cy="2809875"/>
+            <wp:effectExtent l="0" t="0" r="3810" b="9525"/>
+            <wp:docPr id="48" name="Picture 48"/>
             <wp:cNvGraphicFramePr>
               <a:graphicFrameLocks xmlns:a="http://schemas.openxmlformats.org/drawingml/2006/main" noChangeAspect="1"/>
             </wp:cNvGraphicFramePr>
@@ -3967,7 +4287,7 @@
                   <pic:spPr>
                     <a:xfrm>
                       <a:off x="0" y="0"/>
-                      <a:ext cx="5768340" cy="2794000"/>
+                      <a:ext cx="5768340" cy="2809875"/>
                     </a:xfrm>
                     <a:prstGeom prst="rect">
                       <a:avLst/>
@@ -3986,7 +4306,25 @@
         <w:jc w:val="both"/>
       </w:pPr>
       <w:r>
-        <w:t>The system see that he couldn’t drop at least 50ml after 2 seconds and he know that there is a problem with the pouring mechanism. After 2 seconds Active_Water_Heater is deactivated, Machine_Status goes from 5 (Testing) to 4 (Pouring_Fault) and Active_Water_Pouring is also deactivated.</w:t>
+        <w:t xml:space="preserve">We can see that in the first 20 seconds the system keep Active_Water_Heater ON and try to heat the water. But imediately after these seconds </w:t>
+      </w:r>
+      <w:r>
+        <w:t>the system</w:t>
+      </w:r>
+      <w:r>
+        <w:t xml:space="preserve"> see that he can’t reach 99 degrees</w:t>
+      </w:r>
+      <w:r>
+        <w:t xml:space="preserve"> in this time </w:t>
+      </w:r>
+      <w:r>
+        <w:t>and he turn OFF Active_Water_Heater</w:t>
+      </w:r>
+      <w:r>
+        <w:t xml:space="preserve"> and</w:t>
+      </w:r>
+      <w:r>
+        <w:t xml:space="preserve"> the Machine_Status goes from 5 (Testing) to 3 (Heater_Fault).</w:t>
       </w:r>
     </w:p>
     <w:p>
@@ -4005,10 +4343,10 @@
           <w:noProof/>
         </w:rPr>
         <w:drawing>
-          <wp:inline distT="0" distB="0" distL="0" distR="0" wp14:anchorId="1E51CAF2" wp14:editId="6D9BF6F0">
-            <wp:extent cx="5768340" cy="633095"/>
+          <wp:inline distT="0" distB="0" distL="0" distR="0" wp14:anchorId="666CCEE8" wp14:editId="32E32AC0">
+            <wp:extent cx="5768340" cy="693420"/>
             <wp:effectExtent l="0" t="0" r="3810" b="0"/>
-            <wp:docPr id="38" name="Picture 38"/>
+            <wp:docPr id="27" name="Picture 27"/>
             <wp:cNvGraphicFramePr>
               <a:graphicFrameLocks xmlns:a="http://schemas.openxmlformats.org/drawingml/2006/main" noChangeAspect="1"/>
             </wp:cNvGraphicFramePr>
@@ -4028,7 +4366,7 @@
                   <pic:spPr>
                     <a:xfrm>
                       <a:off x="0" y="0"/>
-                      <a:ext cx="5768340" cy="633095"/>
+                      <a:ext cx="5768340" cy="693420"/>
                     </a:xfrm>
                     <a:prstGeom prst="rect">
                       <a:avLst/>
@@ -4067,66 +4405,36 @@
     </w:p>
     <w:p>
       <w:pPr>
-        <w:spacing w:line="360" w:lineRule="auto"/>
-        <w:jc w:val="both"/>
-      </w:pPr>
-    </w:p>
-    <w:p>
-      <w:pPr>
-        <w:spacing w:line="360" w:lineRule="auto"/>
-        <w:jc w:val="both"/>
-      </w:pPr>
-    </w:p>
-    <w:p>
-      <w:pPr>
-        <w:spacing w:line="360" w:lineRule="auto"/>
-        <w:jc w:val="both"/>
-      </w:pPr>
-    </w:p>
-    <w:p>
-      <w:pPr>
-        <w:pStyle w:val="ListParagraph"/>
+        <w:pStyle w:val="Subtitle"/>
         <w:numPr>
           <w:ilvl w:val="0"/>
           <w:numId w:val="29"/>
         </w:numPr>
-        <w:spacing w:line="360" w:lineRule="auto"/>
-        <w:jc w:val="both"/>
-        <w:rPr>
-          <w:i/>
-          <w:iCs/>
-          <w:color w:val="595959" w:themeColor="text1" w:themeTint="A6"/>
+        <w:rPr>
           <w:sz w:val="28"/>
           <w:szCs w:val="28"/>
         </w:rPr>
       </w:pPr>
       <w:r>
         <w:rPr>
-          <w:rStyle w:val="SubtleEmphasis"/>
-          <w:i w:val="0"/>
-          <w:iCs w:val="0"/>
-          <w:color w:val="595959" w:themeColor="text1" w:themeTint="A6"/>
           <w:sz w:val="28"/>
           <w:szCs w:val="28"/>
         </w:rPr>
         <w:lastRenderedPageBreak/>
-        <w:t>IDLE state</w:t>
-      </w:r>
-    </w:p>
-    <w:p>
-      <w:pPr>
-        <w:spacing w:line="360" w:lineRule="auto"/>
-        <w:jc w:val="both"/>
-      </w:pPr>
+        <w:t>Pouring Fault</w:t>
+      </w:r>
+    </w:p>
+    <w:p/>
+    <w:p>
       <w:r>
         <w:rPr>
           <w:noProof/>
         </w:rPr>
         <w:drawing>
-          <wp:inline distT="0" distB="0" distL="0" distR="0" wp14:anchorId="1588D643" wp14:editId="3D90773F">
-            <wp:extent cx="5768340" cy="2808605"/>
-            <wp:effectExtent l="0" t="0" r="3810" b="0"/>
-            <wp:docPr id="35" name="Picture 35"/>
+          <wp:inline distT="0" distB="0" distL="0" distR="0" wp14:anchorId="615BC080" wp14:editId="17F4DD2C">
+            <wp:extent cx="3086531" cy="971686"/>
+            <wp:effectExtent l="0" t="0" r="0" b="0"/>
+            <wp:docPr id="49" name="Picture 49"/>
             <wp:cNvGraphicFramePr>
               <a:graphicFrameLocks xmlns:a="http://schemas.openxmlformats.org/drawingml/2006/main" noChangeAspect="1"/>
             </wp:cNvGraphicFramePr>
@@ -4146,7 +4454,7 @@
                   <pic:spPr>
                     <a:xfrm>
                       <a:off x="0" y="0"/>
-                      <a:ext cx="5768340" cy="2808605"/>
+                      <a:ext cx="3086531" cy="971686"/>
                     </a:xfrm>
                     <a:prstGeom prst="rect">
                       <a:avLst/>
@@ -4159,45 +4467,27 @@
         </w:drawing>
       </w:r>
     </w:p>
-    <w:p>
-      <w:pPr>
-        <w:spacing w:line="360" w:lineRule="auto"/>
-        <w:jc w:val="both"/>
-      </w:pPr>
-    </w:p>
-    <w:p>
-      <w:pPr>
-        <w:spacing w:line="360" w:lineRule="auto"/>
-        <w:jc w:val="both"/>
-      </w:pPr>
-      <w:r>
-        <w:t>The system enter into ultra power saving mode after 1</w:t>
-      </w:r>
-      <w:r>
-        <w:t>2</w:t>
-      </w:r>
-      <w:r>
-        <w:t xml:space="preserve">0 seconds </w:t>
-      </w:r>
-      <w:r>
-        <w:rPr>
-          <w:rStyle w:val="rynqvb"/>
-          <w:lang w:val="en"/>
-        </w:rPr>
-        <w:t>of inactivity</w:t>
-      </w:r>
-      <w:r>
-        <w:t xml:space="preserve">. </w:t>
-      </w:r>
-      <w:r>
-        <w:t>Machine_Status has been changed from 1 (Working) to 0 (Idle).</w:t>
-      </w:r>
-    </w:p>
-    <w:p>
-      <w:pPr>
-        <w:spacing w:line="360" w:lineRule="auto"/>
-        <w:jc w:val="both"/>
-      </w:pPr>
+    <w:p/>
+    <w:p>
+      <w:pPr>
+        <w:spacing w:line="360" w:lineRule="auto"/>
+        <w:jc w:val="both"/>
+      </w:pPr>
+      <w:r>
+        <w:t>Let’s see what’s happen if the system can’t drop at least 50ml</w:t>
+      </w:r>
+      <w:r>
+        <w:t xml:space="preserve"> in 2 seconds</w:t>
+      </w:r>
+      <w:r>
+        <w:t xml:space="preserve"> and he drop only 30ml</w:t>
+      </w:r>
+      <w:r>
+        <w:t xml:space="preserve"> in 2 seconds</w:t>
+      </w:r>
+      <w:r>
+        <w:t>:</w:t>
+      </w:r>
     </w:p>
     <w:p>
       <w:pPr>
@@ -4209,10 +4499,10 @@
           <w:noProof/>
         </w:rPr>
         <w:drawing>
-          <wp:inline distT="0" distB="0" distL="0" distR="0" wp14:anchorId="6A3B7A7C" wp14:editId="06D6D5A5">
-            <wp:extent cx="5768340" cy="614045"/>
-            <wp:effectExtent l="0" t="0" r="3810" b="0"/>
-            <wp:docPr id="34" name="Picture 34"/>
+          <wp:inline distT="0" distB="0" distL="0" distR="0" wp14:anchorId="182DA56D" wp14:editId="5A49C14E">
+            <wp:extent cx="5768340" cy="2816225"/>
+            <wp:effectExtent l="0" t="0" r="3810" b="3175"/>
+            <wp:docPr id="50" name="Picture 50"/>
             <wp:cNvGraphicFramePr>
               <a:graphicFrameLocks xmlns:a="http://schemas.openxmlformats.org/drawingml/2006/main" noChangeAspect="1"/>
             </wp:cNvGraphicFramePr>
@@ -4232,7 +4522,7 @@
                   <pic:spPr>
                     <a:xfrm>
                       <a:off x="0" y="0"/>
-                      <a:ext cx="5768340" cy="614045"/>
+                      <a:ext cx="5768340" cy="2816225"/>
                     </a:xfrm>
                     <a:prstGeom prst="rect">
                       <a:avLst/>
@@ -4250,70 +4540,8 @@
         <w:spacing w:line="360" w:lineRule="auto"/>
         <w:jc w:val="both"/>
       </w:pPr>
-    </w:p>
-    <w:p>
-      <w:pPr>
-        <w:spacing w:line="360" w:lineRule="auto"/>
-        <w:jc w:val="both"/>
-      </w:pPr>
-    </w:p>
-    <w:p>
-      <w:pPr>
-        <w:spacing w:line="360" w:lineRule="auto"/>
-        <w:jc w:val="both"/>
-      </w:pPr>
-    </w:p>
-    <w:p>
-      <w:pPr>
-        <w:spacing w:line="360" w:lineRule="auto"/>
-        <w:jc w:val="both"/>
-      </w:pPr>
-    </w:p>
-    <w:p>
-      <w:pPr>
-        <w:spacing w:line="360" w:lineRule="auto"/>
-        <w:jc w:val="both"/>
-      </w:pPr>
-    </w:p>
-    <w:p>
-      <w:pPr>
-        <w:spacing w:line="360" w:lineRule="auto"/>
-        <w:jc w:val="both"/>
-      </w:pPr>
-    </w:p>
-    <w:p>
-      <w:pPr>
-        <w:spacing w:line="360" w:lineRule="auto"/>
-        <w:jc w:val="both"/>
-      </w:pPr>
-    </w:p>
-    <w:p>
-      <w:pPr>
-        <w:spacing w:line="360" w:lineRule="auto"/>
-        <w:jc w:val="both"/>
-      </w:pPr>
-    </w:p>
-    <w:p>
-      <w:pPr>
-        <w:spacing w:line="360" w:lineRule="auto"/>
-        <w:jc w:val="both"/>
-      </w:pPr>
-    </w:p>
-    <w:p>
-      <w:pPr>
-        <w:pStyle w:val="Subtitle"/>
-        <w:numPr>
-          <w:ilvl w:val="0"/>
-          <w:numId w:val="29"/>
-        </w:numPr>
-      </w:pPr>
-      <w:r>
-        <w:rPr>
-          <w:sz w:val="28"/>
-          <w:szCs w:val="28"/>
-        </w:rPr>
-        <w:lastRenderedPageBreak/>
-        <w:t>More combination</w:t>
+      <w:r>
+        <w:t>The system see that he couldn’t drop at least 50ml after 2 seconds and he know that there is a problem with the pouring mechanism. After 2 seconds Active_Water_Heater is deactivated, Machine_Status goes from 5 (Testing) to 4 (Pouring_Fault) and Active_Water_Pouring is also deactivated.</w:t>
       </w:r>
     </w:p>
     <w:p>
@@ -4332,10 +4560,10 @@
           <w:noProof/>
         </w:rPr>
         <w:drawing>
-          <wp:inline distT="0" distB="0" distL="0" distR="0" wp14:anchorId="1D7FD952" wp14:editId="04A8472C">
-            <wp:extent cx="5768340" cy="2799715"/>
-            <wp:effectExtent l="0" t="0" r="3810" b="635"/>
-            <wp:docPr id="40" name="Picture 40"/>
+          <wp:inline distT="0" distB="0" distL="0" distR="0" wp14:anchorId="1E51CAF2" wp14:editId="6D9BF6F0">
+            <wp:extent cx="5768340" cy="633095"/>
+            <wp:effectExtent l="0" t="0" r="3810" b="0"/>
+            <wp:docPr id="38" name="Picture 38"/>
             <wp:cNvGraphicFramePr>
               <a:graphicFrameLocks xmlns:a="http://schemas.openxmlformats.org/drawingml/2006/main" noChangeAspect="1"/>
             </wp:cNvGraphicFramePr>
@@ -4355,7 +4583,7 @@
                   <pic:spPr>
                     <a:xfrm>
                       <a:off x="0" y="0"/>
-                      <a:ext cx="5768340" cy="2799715"/>
+                      <a:ext cx="5768340" cy="633095"/>
                     </a:xfrm>
                     <a:prstGeom prst="rect">
                       <a:avLst/>
@@ -4373,6 +4601,318 @@
         <w:spacing w:line="360" w:lineRule="auto"/>
         <w:jc w:val="both"/>
       </w:pPr>
+    </w:p>
+    <w:p>
+      <w:pPr>
+        <w:spacing w:line="360" w:lineRule="auto"/>
+        <w:jc w:val="both"/>
+      </w:pPr>
+    </w:p>
+    <w:p>
+      <w:pPr>
+        <w:spacing w:line="360" w:lineRule="auto"/>
+        <w:jc w:val="both"/>
+      </w:pPr>
+    </w:p>
+    <w:p>
+      <w:pPr>
+        <w:pStyle w:val="ListParagraph"/>
+        <w:numPr>
+          <w:ilvl w:val="0"/>
+          <w:numId w:val="29"/>
+        </w:numPr>
+        <w:spacing w:line="360" w:lineRule="auto"/>
+        <w:jc w:val="both"/>
+        <w:rPr>
+          <w:i/>
+          <w:iCs/>
+          <w:color w:val="595959" w:themeColor="text1" w:themeTint="A6"/>
+          <w:sz w:val="28"/>
+          <w:szCs w:val="28"/>
+        </w:rPr>
+      </w:pPr>
+      <w:r>
+        <w:rPr>
+          <w:rStyle w:val="SubtleEmphasis"/>
+          <w:i w:val="0"/>
+          <w:iCs w:val="0"/>
+          <w:color w:val="595959" w:themeColor="text1" w:themeTint="A6"/>
+          <w:sz w:val="28"/>
+          <w:szCs w:val="28"/>
+        </w:rPr>
+        <w:lastRenderedPageBreak/>
+        <w:t>IDLE state</w:t>
+      </w:r>
+    </w:p>
+    <w:p>
+      <w:pPr>
+        <w:spacing w:line="360" w:lineRule="auto"/>
+        <w:jc w:val="both"/>
+      </w:pPr>
+      <w:r>
+        <w:rPr>
+          <w:noProof/>
+        </w:rPr>
+        <w:drawing>
+          <wp:inline distT="0" distB="0" distL="0" distR="0" wp14:anchorId="70FB965F" wp14:editId="04A51461">
+            <wp:extent cx="5768340" cy="2808605"/>
+            <wp:effectExtent l="0" t="0" r="3810" b="0"/>
+            <wp:docPr id="51" name="Picture 51"/>
+            <wp:cNvGraphicFramePr>
+              <a:graphicFrameLocks xmlns:a="http://schemas.openxmlformats.org/drawingml/2006/main" noChangeAspect="1"/>
+            </wp:cNvGraphicFramePr>
+            <a:graphic xmlns:a="http://schemas.openxmlformats.org/drawingml/2006/main">
+              <a:graphicData uri="http://schemas.openxmlformats.org/drawingml/2006/picture">
+                <pic:pic xmlns:pic="http://schemas.openxmlformats.org/drawingml/2006/picture">
+                  <pic:nvPicPr>
+                    <pic:cNvPr id="1" name=""/>
+                    <pic:cNvPicPr/>
+                  </pic:nvPicPr>
+                  <pic:blipFill>
+                    <a:blip r:embed="rId38"/>
+                    <a:stretch>
+                      <a:fillRect/>
+                    </a:stretch>
+                  </pic:blipFill>
+                  <pic:spPr>
+                    <a:xfrm>
+                      <a:off x="0" y="0"/>
+                      <a:ext cx="5768340" cy="2808605"/>
+                    </a:xfrm>
+                    <a:prstGeom prst="rect">
+                      <a:avLst/>
+                    </a:prstGeom>
+                  </pic:spPr>
+                </pic:pic>
+              </a:graphicData>
+            </a:graphic>
+          </wp:inline>
+        </w:drawing>
+      </w:r>
+    </w:p>
+    <w:p>
+      <w:pPr>
+        <w:spacing w:line="360" w:lineRule="auto"/>
+        <w:jc w:val="both"/>
+      </w:pPr>
+    </w:p>
+    <w:p>
+      <w:pPr>
+        <w:spacing w:line="360" w:lineRule="auto"/>
+        <w:jc w:val="both"/>
+      </w:pPr>
+      <w:r>
+        <w:t xml:space="preserve">The system enter into </w:t>
+      </w:r>
+      <w:r>
+        <w:t xml:space="preserve">an </w:t>
+      </w:r>
+      <w:r>
+        <w:t>ultra power saving mode after 1</w:t>
+      </w:r>
+      <w:r>
+        <w:t>2</w:t>
+      </w:r>
+      <w:r>
+        <w:t xml:space="preserve">0 seconds </w:t>
+      </w:r>
+      <w:r>
+        <w:rPr>
+          <w:rStyle w:val="rynqvb"/>
+          <w:lang w:val="en"/>
+        </w:rPr>
+        <w:t>of inactivity</w:t>
+      </w:r>
+      <w:r>
+        <w:t xml:space="preserve">. </w:t>
+      </w:r>
+      <w:r>
+        <w:t>Machine_Status has been changed from 1 (Working) to 0 (Idle).</w:t>
+      </w:r>
+      <w:r>
+        <w:t xml:space="preserve"> First 20 seconds from test are not counted, that is why we see that the system enter to Idle state from second 140.</w:t>
+      </w:r>
+    </w:p>
+    <w:p>
+      <w:pPr>
+        <w:spacing w:line="360" w:lineRule="auto"/>
+        <w:jc w:val="both"/>
+      </w:pPr>
+    </w:p>
+    <w:p>
+      <w:pPr>
+        <w:spacing w:line="360" w:lineRule="auto"/>
+        <w:jc w:val="both"/>
+      </w:pPr>
+      <w:r>
+        <w:rPr>
+          <w:noProof/>
+        </w:rPr>
+        <w:drawing>
+          <wp:inline distT="0" distB="0" distL="0" distR="0" wp14:anchorId="6A3B7A7C" wp14:editId="06D6D5A5">
+            <wp:extent cx="5768340" cy="614045"/>
+            <wp:effectExtent l="0" t="0" r="3810" b="0"/>
+            <wp:docPr id="34" name="Picture 34"/>
+            <wp:cNvGraphicFramePr>
+              <a:graphicFrameLocks xmlns:a="http://schemas.openxmlformats.org/drawingml/2006/main" noChangeAspect="1"/>
+            </wp:cNvGraphicFramePr>
+            <a:graphic xmlns:a="http://schemas.openxmlformats.org/drawingml/2006/main">
+              <a:graphicData uri="http://schemas.openxmlformats.org/drawingml/2006/picture">
+                <pic:pic xmlns:pic="http://schemas.openxmlformats.org/drawingml/2006/picture">
+                  <pic:nvPicPr>
+                    <pic:cNvPr id="1" name=""/>
+                    <pic:cNvPicPr/>
+                  </pic:nvPicPr>
+                  <pic:blipFill>
+                    <a:blip r:embed="rId39"/>
+                    <a:stretch>
+                      <a:fillRect/>
+                    </a:stretch>
+                  </pic:blipFill>
+                  <pic:spPr>
+                    <a:xfrm>
+                      <a:off x="0" y="0"/>
+                      <a:ext cx="5768340" cy="614045"/>
+                    </a:xfrm>
+                    <a:prstGeom prst="rect">
+                      <a:avLst/>
+                    </a:prstGeom>
+                  </pic:spPr>
+                </pic:pic>
+              </a:graphicData>
+            </a:graphic>
+          </wp:inline>
+        </w:drawing>
+      </w:r>
+    </w:p>
+    <w:p>
+      <w:pPr>
+        <w:spacing w:line="360" w:lineRule="auto"/>
+        <w:jc w:val="both"/>
+      </w:pPr>
+    </w:p>
+    <w:p>
+      <w:pPr>
+        <w:spacing w:line="360" w:lineRule="auto"/>
+        <w:jc w:val="both"/>
+      </w:pPr>
+    </w:p>
+    <w:p>
+      <w:pPr>
+        <w:spacing w:line="360" w:lineRule="auto"/>
+        <w:jc w:val="both"/>
+      </w:pPr>
+    </w:p>
+    <w:p>
+      <w:pPr>
+        <w:spacing w:line="360" w:lineRule="auto"/>
+        <w:jc w:val="both"/>
+      </w:pPr>
+    </w:p>
+    <w:p>
+      <w:pPr>
+        <w:spacing w:line="360" w:lineRule="auto"/>
+        <w:jc w:val="both"/>
+      </w:pPr>
+    </w:p>
+    <w:p>
+      <w:pPr>
+        <w:spacing w:line="360" w:lineRule="auto"/>
+        <w:jc w:val="both"/>
+      </w:pPr>
+    </w:p>
+    <w:p>
+      <w:pPr>
+        <w:spacing w:line="360" w:lineRule="auto"/>
+        <w:jc w:val="both"/>
+      </w:pPr>
+    </w:p>
+    <w:p>
+      <w:pPr>
+        <w:spacing w:line="360" w:lineRule="auto"/>
+        <w:jc w:val="both"/>
+      </w:pPr>
+    </w:p>
+    <w:p>
+      <w:pPr>
+        <w:spacing w:line="360" w:lineRule="auto"/>
+        <w:jc w:val="both"/>
+      </w:pPr>
+    </w:p>
+    <w:p>
+      <w:pPr>
+        <w:pStyle w:val="Subtitle"/>
+        <w:numPr>
+          <w:ilvl w:val="0"/>
+          <w:numId w:val="29"/>
+        </w:numPr>
+      </w:pPr>
+      <w:r>
+        <w:rPr>
+          <w:sz w:val="28"/>
+          <w:szCs w:val="28"/>
+        </w:rPr>
+        <w:lastRenderedPageBreak/>
+        <w:t>More combination</w:t>
+      </w:r>
+    </w:p>
+    <w:p>
+      <w:pPr>
+        <w:spacing w:line="360" w:lineRule="auto"/>
+        <w:jc w:val="both"/>
+      </w:pPr>
+    </w:p>
+    <w:p>
+      <w:pPr>
+        <w:spacing w:line="360" w:lineRule="auto"/>
+        <w:jc w:val="both"/>
+      </w:pPr>
+      <w:r>
+        <w:rPr>
+          <w:noProof/>
+        </w:rPr>
+        <w:drawing>
+          <wp:inline distT="0" distB="0" distL="0" distR="0" wp14:anchorId="70FC55B5" wp14:editId="0BEF1D99">
+            <wp:extent cx="5768340" cy="2825115"/>
+            <wp:effectExtent l="0" t="0" r="3810" b="0"/>
+            <wp:docPr id="52" name="Picture 52"/>
+            <wp:cNvGraphicFramePr>
+              <a:graphicFrameLocks xmlns:a="http://schemas.openxmlformats.org/drawingml/2006/main" noChangeAspect="1"/>
+            </wp:cNvGraphicFramePr>
+            <a:graphic xmlns:a="http://schemas.openxmlformats.org/drawingml/2006/main">
+              <a:graphicData uri="http://schemas.openxmlformats.org/drawingml/2006/picture">
+                <pic:pic xmlns:pic="http://schemas.openxmlformats.org/drawingml/2006/picture">
+                  <pic:nvPicPr>
+                    <pic:cNvPr id="1" name=""/>
+                    <pic:cNvPicPr/>
+                  </pic:nvPicPr>
+                  <pic:blipFill>
+                    <a:blip r:embed="rId40"/>
+                    <a:stretch>
+                      <a:fillRect/>
+                    </a:stretch>
+                  </pic:blipFill>
+                  <pic:spPr>
+                    <a:xfrm>
+                      <a:off x="0" y="0"/>
+                      <a:ext cx="5768340" cy="2825115"/>
+                    </a:xfrm>
+                    <a:prstGeom prst="rect">
+                      <a:avLst/>
+                    </a:prstGeom>
+                  </pic:spPr>
+                </pic:pic>
+              </a:graphicData>
+            </a:graphic>
+          </wp:inline>
+        </w:drawing>
+      </w:r>
+    </w:p>
+    <w:p>
+      <w:pPr>
+        <w:spacing w:line="360" w:lineRule="auto"/>
+        <w:jc w:val="both"/>
+      </w:pPr>
       <w:r>
         <w:t>Let’s describe what happen</w:t>
       </w:r>
@@ -4397,13 +4937,13 @@
         <w:jc w:val="both"/>
       </w:pPr>
       <w:r>
-        <w:t>From second 0 to 20: The system</w:t>
-      </w:r>
-      <w:r>
-        <w:t xml:space="preserve"> start to</w:t>
-      </w:r>
-      <w:r>
-        <w:t xml:space="preserve"> test the functionality of the machine. </w:t>
+        <w:t xml:space="preserve">From second 0 to 20: </w:t>
+      </w:r>
+      <w:r>
+        <w:t xml:space="preserve">The system </w:t>
+      </w:r>
+      <w:r>
+        <w:t xml:space="preserve">test the functionality of the machine. </w:t>
       </w:r>
     </w:p>
     <w:p>
@@ -4417,10 +4957,22 @@
         <w:jc w:val="both"/>
       </w:pPr>
       <w:r>
-        <w:t xml:space="preserve">From second 20 to 40: </w:t>
-      </w:r>
-      <w:r>
-        <w:t>The Machine_Status has been changed from 5 (Testing) to 1 (Working).</w:t>
+        <w:t xml:space="preserve">From second 20 to </w:t>
+      </w:r>
+      <w:r>
+        <w:t>3</w:t>
+      </w:r>
+      <w:r>
+        <w:t xml:space="preserve">0: </w:t>
+      </w:r>
+      <w:r>
+        <w:t>The</w:t>
+      </w:r>
+      <w:r>
+        <w:t xml:space="preserve"> system do nothing, just wait for a new command.</w:t>
+      </w:r>
+      <w:r>
+        <w:t xml:space="preserve"> Machine_Status has been changed from 5 (Testing) to 1 (Working).</w:t>
       </w:r>
     </w:p>
     <w:p>
@@ -4434,7 +4986,19 @@
         <w:jc w:val="both"/>
       </w:pPr>
       <w:r>
-        <w:t>From second 40 to 46: The Active_Water_Pouring is activated.</w:t>
+        <w:t xml:space="preserve">From second </w:t>
+      </w:r>
+      <w:r>
+        <w:t>3</w:t>
+      </w:r>
+      <w:r>
+        <w:t xml:space="preserve">0 to </w:t>
+      </w:r>
+      <w:r>
+        <w:t>45</w:t>
+      </w:r>
+      <w:r>
+        <w:t>: The Active_Water_Pouring is activated.</w:t>
       </w:r>
     </w:p>
     <w:p>
@@ -4448,7 +5012,34 @@
         <w:jc w:val="both"/>
       </w:pPr>
       <w:r>
-        <w:t xml:space="preserve">From second 46 to 59: The system is </w:t>
+        <w:t>From second 4</w:t>
+      </w:r>
+      <w:r>
+        <w:t>5</w:t>
+      </w:r>
+      <w:r>
+        <w:t xml:space="preserve"> to </w:t>
+      </w:r>
+      <w:r>
+        <w:t>65</w:t>
+      </w:r>
+      <w:r>
+        <w:t xml:space="preserve">: </w:t>
+      </w:r>
+      <w:r>
+        <w:t xml:space="preserve">Active_Water_Pouring is </w:t>
+      </w:r>
+      <w:r>
+        <w:t>de</w:t>
+      </w:r>
+      <w:r>
+        <w:t>activated</w:t>
+      </w:r>
+      <w:r>
+        <w:t xml:space="preserve"> and t</w:t>
+      </w:r>
+      <w:r>
+        <w:t xml:space="preserve">he system is </w:t>
       </w:r>
       <w:r>
         <w:t xml:space="preserve">in </w:t>
@@ -4468,10 +5059,22 @@
         <w:jc w:val="both"/>
       </w:pPr>
       <w:r>
-        <w:t xml:space="preserve">From second 59 to 59.5: The Active_Water_Heater </w:t>
-      </w:r>
-      <w:r>
-        <w:t xml:space="preserve">is activated </w:t>
+        <w:t>From second 6</w:t>
+      </w:r>
+      <w:r>
+        <w:t>4.5</w:t>
+      </w:r>
+      <w:r>
+        <w:t xml:space="preserve"> to </w:t>
+      </w:r>
+      <w:r>
+        <w:t>65</w:t>
+      </w:r>
+      <w:r>
+        <w:t>: The Active_Water_Heater is activated</w:t>
+      </w:r>
+      <w:r>
+        <w:t xml:space="preserve"> </w:t>
       </w:r>
       <w:r>
         <w:sym w:font="Wingdings" w:char="F0F3"/>
@@ -4491,13 +5094,22 @@
         <w:jc w:val="both"/>
       </w:pPr>
       <w:r>
-        <w:t xml:space="preserve">From second 59.5 to 70: The Active_Water_Pouring </w:t>
-      </w:r>
-      <w:r>
-        <w:t xml:space="preserve">is </w:t>
-      </w:r>
-      <w:r>
-        <w:t>activated.</w:t>
+        <w:t xml:space="preserve">From second </w:t>
+      </w:r>
+      <w:r>
+        <w:t>65</w:t>
+      </w:r>
+      <w:r>
+        <w:t xml:space="preserve"> to </w:t>
+      </w:r>
+      <w:r>
+        <w:t>85</w:t>
+      </w:r>
+      <w:r>
+        <w:t xml:space="preserve">: The </w:t>
+      </w:r>
+      <w:r>
+        <w:t>Active_Water_Pouring is ON.</w:t>
       </w:r>
     </w:p>
     <w:p>
@@ -4511,7 +5123,31 @@
         <w:jc w:val="both"/>
       </w:pPr>
       <w:r>
-        <w:t>From second 70 to 80: The system is in Wait state.</w:t>
+        <w:t xml:space="preserve">From second </w:t>
+      </w:r>
+      <w:r>
+        <w:t>85</w:t>
+      </w:r>
+      <w:r>
+        <w:t xml:space="preserve"> to </w:t>
+      </w:r>
+      <w:r>
+        <w:t>100</w:t>
+      </w:r>
+      <w:r>
+        <w:t xml:space="preserve">: The Active_Water_Pouring </w:t>
+      </w:r>
+      <w:r>
+        <w:t xml:space="preserve">is </w:t>
+      </w:r>
+      <w:r>
+        <w:t>de</w:t>
+      </w:r>
+      <w:r>
+        <w:t>activated.</w:t>
+      </w:r>
+      <w:r>
+        <w:t xml:space="preserve"> The system is in Wait state.</w:t>
       </w:r>
     </w:p>
     <w:p>
@@ -4525,7 +5161,19 @@
         <w:jc w:val="both"/>
       </w:pPr>
       <w:r>
-        <w:t xml:space="preserve">From second 85 to 105: The SelfTest_Button has pressed and the system </w:t>
+        <w:t xml:space="preserve">From second </w:t>
+      </w:r>
+      <w:r>
+        <w:t>100</w:t>
+      </w:r>
+      <w:r>
+        <w:t xml:space="preserve"> to 1</w:t>
+      </w:r>
+      <w:r>
+        <w:t>20</w:t>
+      </w:r>
+      <w:r>
+        <w:t xml:space="preserve">: The SelfTest_Button has pressed and the system </w:t>
       </w:r>
       <w:r>
         <w:t xml:space="preserve">start to </w:t>
@@ -4545,10 +5193,52 @@
         <w:jc w:val="both"/>
       </w:pPr>
       <w:r>
-        <w:t xml:space="preserve">From second 105 to 170: </w:t>
+        <w:t>From second 1</w:t>
+      </w:r>
+      <w:r>
+        <w:t>20</w:t>
+      </w:r>
+      <w:r>
+        <w:t xml:space="preserve"> to 1</w:t>
+      </w:r>
+      <w:r>
+        <w:t>35</w:t>
+      </w:r>
+      <w:r>
+        <w:t xml:space="preserve">: </w:t>
       </w:r>
       <w:r>
         <w:t>The system is in Wait state.</w:t>
+      </w:r>
+      <w:r>
+        <w:t xml:space="preserve"> </w:t>
+      </w:r>
+      <w:r>
+        <w:t xml:space="preserve">The Machine_Status has been changed from </w:t>
+      </w:r>
+      <w:r>
+        <w:t>5</w:t>
+      </w:r>
+      <w:r>
+        <w:t xml:space="preserve"> (</w:t>
+      </w:r>
+      <w:r>
+        <w:t>Testing</w:t>
+      </w:r>
+      <w:r>
+        <w:t xml:space="preserve">) to </w:t>
+      </w:r>
+      <w:r>
+        <w:t>1</w:t>
+      </w:r>
+      <w:r>
+        <w:t xml:space="preserve"> (</w:t>
+      </w:r>
+      <w:r>
+        <w:t>Working</w:t>
+      </w:r>
+      <w:r>
+        <w:t>).</w:t>
       </w:r>
     </w:p>
     <w:p>
@@ -4562,7 +5252,19 @@
         <w:jc w:val="both"/>
       </w:pPr>
       <w:r>
-        <w:t>From second 170 to 170.5: The Active_Water_Heater is activated</w:t>
+        <w:t xml:space="preserve">From second </w:t>
+      </w:r>
+      <w:r>
+        <w:t>135.5</w:t>
+      </w:r>
+      <w:r>
+        <w:t xml:space="preserve"> to </w:t>
+      </w:r>
+      <w:r>
+        <w:t>136</w:t>
+      </w:r>
+      <w:r>
+        <w:t>: The Active_Water_Heater is activated</w:t>
       </w:r>
       <w:r>
         <w:t xml:space="preserve"> </w:t>
@@ -4585,7 +5287,19 @@
         <w:jc w:val="both"/>
       </w:pPr>
       <w:r>
-        <w:t>From second 170.5 to 220: The Active_Water_Pouring is activated.</w:t>
+        <w:t xml:space="preserve">From second </w:t>
+      </w:r>
+      <w:r>
+        <w:t>136</w:t>
+      </w:r>
+      <w:r>
+        <w:t xml:space="preserve"> to </w:t>
+      </w:r>
+      <w:r>
+        <w:t>165</w:t>
+      </w:r>
+      <w:r>
+        <w:t>: The Active_Water_Pouring is activated.</w:t>
       </w:r>
     </w:p>
     <w:p>
@@ -4599,23 +5313,37 @@
         <w:jc w:val="both"/>
       </w:pPr>
       <w:r>
-        <w:t xml:space="preserve">From second 220 to final: Active_Water_Pouring become 0 because we have no longer water. The Machine_Status </w:t>
+        <w:t xml:space="preserve">From second </w:t>
+      </w:r>
+      <w:r>
+        <w:t>165</w:t>
+      </w:r>
+      <w:r>
+        <w:t xml:space="preserve"> to final: Active_Water_Pouring </w:t>
+      </w:r>
+      <w:r>
+        <w:t>is deactivated</w:t>
+      </w:r>
+      <w:r>
+        <w:t xml:space="preserve"> </w:t>
+      </w:r>
+      <w:r>
+        <w:t>due to</w:t>
+      </w:r>
+      <w:r>
+        <w:t xml:space="preserve"> no water</w:t>
+      </w:r>
+      <w:r>
+        <w:t xml:space="preserve"> left</w:t>
+      </w:r>
+      <w:r>
+        <w:t xml:space="preserve">. The Machine_Status </w:t>
       </w:r>
       <w:r>
         <w:t>has been changed from 1 (Working) to 2 (No_Water).</w:t>
       </w:r>
     </w:p>
-    <w:p>
-      <w:pPr>
-        <w:spacing w:line="360" w:lineRule="auto"/>
-        <w:jc w:val="both"/>
-      </w:pPr>
-    </w:p>
-    <w:p>
-      <w:pPr>
-        <w:pStyle w:val="Title"/>
-      </w:pPr>
-    </w:p>
+    <w:p/>
     <w:p>
       <w:pPr>
         <w:pStyle w:val="Title"/>
@@ -4648,10 +5376,7 @@
         <w:t xml:space="preserve"> Please notice that I will keep the project public till the end of the semester.</w:t>
       </w:r>
     </w:p>
-    <w:p>
-      <w:bookmarkStart w:id="0" w:name="_GoBack"/>
-      <w:bookmarkEnd w:id="0"/>
-    </w:p>
+    <w:p/>
     <w:p>
       <w:r>
         <w:t>https://github.com/Cosmin45/Matlab</w:t>
@@ -4668,7 +5393,7 @@
 </file>
 
 <file path=word/endnotes.xml><?xml version="1.0" encoding="utf-8"?>
-<w:endnotes xmlns:wpc="http://schemas.microsoft.com/office/word/2010/wordprocessingCanvas" xmlns:cx="http://schemas.microsoft.com/office/drawing/2014/chartex" xmlns:cx1="http://schemas.microsoft.com/office/drawing/2015/9/8/chartex" xmlns:cx2="http://schemas.microsoft.com/office/drawing/2015/10/21/chartex" xmlns:cx3="http://schemas.microsoft.com/office/drawing/2016/5/9/chartex" xmlns:cx4="http://schemas.microsoft.com/office/drawing/2016/5/10/chartex" xmlns:cx5="http://schemas.microsoft.com/office/drawing/2016/5/11/chartex" xmlns:cx6="http://schemas.microsoft.com/office/drawing/2016/5/12/chartex" xmlns:cx7="http://schemas.microsoft.com/office/drawing/2016/5/13/chartex" xmlns:cx8="http://schemas.microsoft.com/office/drawing/2016/5/14/chartex" xmlns:mc="http://schemas.openxmlformats.org/markup-compatibility/2006" xmlns:aink="http://schemas.microsoft.com/office/drawing/2016/ink" xmlns:am3d="http://schemas.microsoft.com/office/drawing/2017/model3d" xmlns:o="urn:schemas-microsoft-com:office:office" xmlns:r="http://schemas.openxmlformats.org/officeDocument/2006/relationships" xmlns:m="http://schemas.openxmlformats.org/officeDocument/2006/math" xmlns:v="urn:schemas-microsoft-com:vml" xmlns:wp14="http://schemas.microsoft.com/office/word/2010/wordprocessingDrawing" xmlns:wp="http://schemas.openxmlformats.org/drawingml/2006/wordprocessingDrawing" xmlns:w10="urn:schemas-microsoft-com:office:word" xmlns:w="http://schemas.openxmlformats.org/wordprocessingml/2006/main" xmlns:w14="http://schemas.microsoft.com/office/word/2010/wordml" xmlns:w15="http://schemas.microsoft.com/office/word/2012/wordml" xmlns:w16cid="http://schemas.microsoft.com/office/word/2016/wordml/cid" xmlns:w16se="http://schemas.microsoft.com/office/word/2015/wordml/symex" xmlns:wpg="http://schemas.microsoft.com/office/word/2010/wordprocessingGroup" xmlns:wpi="http://schemas.microsoft.com/office/word/2010/wordprocessingInk" xmlns:wne="http://schemas.microsoft.com/office/word/2006/wordml" xmlns:wps="http://schemas.microsoft.com/office/word/2010/wordprocessingShape" mc:Ignorable="w14 w15 w16se w16cid wp14">
+<w:endnotes xmlns:wpc="http://schemas.microsoft.com/office/word/2010/wordprocessingCanvas" xmlns:cx="http://schemas.microsoft.com/office/drawing/2014/chartex" xmlns:cx1="http://schemas.microsoft.com/office/drawing/2015/9/8/chartex" xmlns:cx2="http://schemas.microsoft.com/office/drawing/2015/10/21/chartex" xmlns:cx3="http://schemas.microsoft.com/office/drawing/2016/5/9/chartex" xmlns:cx4="http://schemas.microsoft.com/office/drawing/2016/5/10/chartex" xmlns:cx5="http://schemas.microsoft.com/office/drawing/2016/5/11/chartex" xmlns:cx6="http://schemas.microsoft.com/office/drawing/2016/5/12/chartex" xmlns:cx7="http://schemas.microsoft.com/office/drawing/2016/5/13/chartex" xmlns:cx8="http://schemas.microsoft.com/office/drawing/2016/5/14/chartex" xmlns:mc="http://schemas.openxmlformats.org/markup-compatibility/2006" xmlns:aink="http://schemas.microsoft.com/office/drawing/2016/ink" xmlns:am3d="http://schemas.microsoft.com/office/drawing/2017/model3d" xmlns:o="urn:schemas-microsoft-com:office:office" xmlns:r="http://schemas.openxmlformats.org/officeDocument/2006/relationships" xmlns:m="http://schemas.openxmlformats.org/officeDocument/2006/math" xmlns:v="urn:schemas-microsoft-com:vml" xmlns:wp14="http://schemas.microsoft.com/office/word/2010/wordprocessingDrawing" xmlns:wp="http://schemas.openxmlformats.org/drawingml/2006/wordprocessingDrawing" xmlns:w10="urn:schemas-microsoft-com:office:word" xmlns:w="http://schemas.openxmlformats.org/wordprocessingml/2006/main" xmlns:w14="http://schemas.microsoft.com/office/word/2010/wordml" xmlns:w15="http://schemas.microsoft.com/office/word/2012/wordml" xmlns:w16cex="http://schemas.microsoft.com/office/word/2018/wordml/cex" xmlns:w16cid="http://schemas.microsoft.com/office/word/2016/wordml/cid" xmlns:w16="http://schemas.microsoft.com/office/word/2018/wordml" xmlns:w16se="http://schemas.microsoft.com/office/word/2015/wordml/symex" xmlns:wpg="http://schemas.microsoft.com/office/word/2010/wordprocessingGroup" xmlns:wpi="http://schemas.microsoft.com/office/word/2010/wordprocessingInk" xmlns:wne="http://schemas.microsoft.com/office/word/2006/wordml" xmlns:wps="http://schemas.microsoft.com/office/word/2010/wordprocessingShape" mc:Ignorable="w14 w15 w16se w16cid w16 w16cex wp14">
   <w:endnote w:type="separator" w:id="-1">
     <w:p>
       <w:pPr>
@@ -4693,7 +5418,7 @@
 </file>
 
 <file path=word/footer1.xml><?xml version="1.0" encoding="utf-8"?>
-<w:ftr xmlns:wpc="http://schemas.microsoft.com/office/word/2010/wordprocessingCanvas" xmlns:cx="http://schemas.microsoft.com/office/drawing/2014/chartex" xmlns:cx1="http://schemas.microsoft.com/office/drawing/2015/9/8/chartex" xmlns:cx2="http://schemas.microsoft.com/office/drawing/2015/10/21/chartex" xmlns:cx3="http://schemas.microsoft.com/office/drawing/2016/5/9/chartex" xmlns:cx4="http://schemas.microsoft.com/office/drawing/2016/5/10/chartex" xmlns:cx5="http://schemas.microsoft.com/office/drawing/2016/5/11/chartex" xmlns:cx6="http://schemas.microsoft.com/office/drawing/2016/5/12/chartex" xmlns:cx7="http://schemas.microsoft.com/office/drawing/2016/5/13/chartex" xmlns:cx8="http://schemas.microsoft.com/office/drawing/2016/5/14/chartex" xmlns:mc="http://schemas.openxmlformats.org/markup-compatibility/2006" xmlns:aink="http://schemas.microsoft.com/office/drawing/2016/ink" xmlns:am3d="http://schemas.microsoft.com/office/drawing/2017/model3d" xmlns:o="urn:schemas-microsoft-com:office:office" xmlns:r="http://schemas.openxmlformats.org/officeDocument/2006/relationships" xmlns:m="http://schemas.openxmlformats.org/officeDocument/2006/math" xmlns:v="urn:schemas-microsoft-com:vml" xmlns:wp14="http://schemas.microsoft.com/office/word/2010/wordprocessingDrawing" xmlns:wp="http://schemas.openxmlformats.org/drawingml/2006/wordprocessingDrawing" xmlns:w10="urn:schemas-microsoft-com:office:word" xmlns:w="http://schemas.openxmlformats.org/wordprocessingml/2006/main" xmlns:w14="http://schemas.microsoft.com/office/word/2010/wordml" xmlns:w15="http://schemas.microsoft.com/office/word/2012/wordml" xmlns:w16cid="http://schemas.microsoft.com/office/word/2016/wordml/cid" xmlns:w16se="http://schemas.microsoft.com/office/word/2015/wordml/symex" xmlns:wpg="http://schemas.microsoft.com/office/word/2010/wordprocessingGroup" xmlns:wpi="http://schemas.microsoft.com/office/word/2010/wordprocessingInk" xmlns:wne="http://schemas.microsoft.com/office/word/2006/wordml" xmlns:wps="http://schemas.microsoft.com/office/word/2010/wordprocessingShape" mc:Ignorable="w14 w15 w16se w16cid wp14">
+<w:ftr xmlns:wpc="http://schemas.microsoft.com/office/word/2010/wordprocessingCanvas" xmlns:cx="http://schemas.microsoft.com/office/drawing/2014/chartex" xmlns:cx1="http://schemas.microsoft.com/office/drawing/2015/9/8/chartex" xmlns:cx2="http://schemas.microsoft.com/office/drawing/2015/10/21/chartex" xmlns:cx3="http://schemas.microsoft.com/office/drawing/2016/5/9/chartex" xmlns:cx4="http://schemas.microsoft.com/office/drawing/2016/5/10/chartex" xmlns:cx5="http://schemas.microsoft.com/office/drawing/2016/5/11/chartex" xmlns:cx6="http://schemas.microsoft.com/office/drawing/2016/5/12/chartex" xmlns:cx7="http://schemas.microsoft.com/office/drawing/2016/5/13/chartex" xmlns:cx8="http://schemas.microsoft.com/office/drawing/2016/5/14/chartex" xmlns:mc="http://schemas.openxmlformats.org/markup-compatibility/2006" xmlns:aink="http://schemas.microsoft.com/office/drawing/2016/ink" xmlns:am3d="http://schemas.microsoft.com/office/drawing/2017/model3d" xmlns:o="urn:schemas-microsoft-com:office:office" xmlns:r="http://schemas.openxmlformats.org/officeDocument/2006/relationships" xmlns:m="http://schemas.openxmlformats.org/officeDocument/2006/math" xmlns:v="urn:schemas-microsoft-com:vml" xmlns:wp14="http://schemas.microsoft.com/office/word/2010/wordprocessingDrawing" xmlns:wp="http://schemas.openxmlformats.org/drawingml/2006/wordprocessingDrawing" xmlns:w10="urn:schemas-microsoft-com:office:word" xmlns:w="http://schemas.openxmlformats.org/wordprocessingml/2006/main" xmlns:w14="http://schemas.microsoft.com/office/word/2010/wordml" xmlns:w15="http://schemas.microsoft.com/office/word/2012/wordml" xmlns:w16cex="http://schemas.microsoft.com/office/word/2018/wordml/cex" xmlns:w16cid="http://schemas.microsoft.com/office/word/2016/wordml/cid" xmlns:w16="http://schemas.microsoft.com/office/word/2018/wordml" xmlns:w16se="http://schemas.microsoft.com/office/word/2015/wordml/symex" xmlns:wpg="http://schemas.microsoft.com/office/word/2010/wordprocessingGroup" xmlns:wpi="http://schemas.microsoft.com/office/word/2010/wordprocessingInk" xmlns:wne="http://schemas.microsoft.com/office/word/2006/wordml" xmlns:wps="http://schemas.microsoft.com/office/word/2010/wordprocessingShape" mc:Ignorable="w14 w15 w16se w16cid w16 w16cex wp14">
   <w:sdt>
     <w:sdtPr>
       <w:id w:val="846989102"/>
@@ -4746,7 +5471,7 @@
 </file>
 
 <file path=word/footnotes.xml><?xml version="1.0" encoding="utf-8"?>
-<w:footnotes xmlns:wpc="http://schemas.microsoft.com/office/word/2010/wordprocessingCanvas" xmlns:cx="http://schemas.microsoft.com/office/drawing/2014/chartex" xmlns:cx1="http://schemas.microsoft.com/office/drawing/2015/9/8/chartex" xmlns:cx2="http://schemas.microsoft.com/office/drawing/2015/10/21/chartex" xmlns:cx3="http://schemas.microsoft.com/office/drawing/2016/5/9/chartex" xmlns:cx4="http://schemas.microsoft.com/office/drawing/2016/5/10/chartex" xmlns:cx5="http://schemas.microsoft.com/office/drawing/2016/5/11/chartex" xmlns:cx6="http://schemas.microsoft.com/office/drawing/2016/5/12/chartex" xmlns:cx7="http://schemas.microsoft.com/office/drawing/2016/5/13/chartex" xmlns:cx8="http://schemas.microsoft.com/office/drawing/2016/5/14/chartex" xmlns:mc="http://schemas.openxmlformats.org/markup-compatibility/2006" xmlns:aink="http://schemas.microsoft.com/office/drawing/2016/ink" xmlns:am3d="http://schemas.microsoft.com/office/drawing/2017/model3d" xmlns:o="urn:schemas-microsoft-com:office:office" xmlns:r="http://schemas.openxmlformats.org/officeDocument/2006/relationships" xmlns:m="http://schemas.openxmlformats.org/officeDocument/2006/math" xmlns:v="urn:schemas-microsoft-com:vml" xmlns:wp14="http://schemas.microsoft.com/office/word/2010/wordprocessingDrawing" xmlns:wp="http://schemas.openxmlformats.org/drawingml/2006/wordprocessingDrawing" xmlns:w10="urn:schemas-microsoft-com:office:word" xmlns:w="http://schemas.openxmlformats.org/wordprocessingml/2006/main" xmlns:w14="http://schemas.microsoft.com/office/word/2010/wordml" xmlns:w15="http://schemas.microsoft.com/office/word/2012/wordml" xmlns:w16cid="http://schemas.microsoft.com/office/word/2016/wordml/cid" xmlns:w16se="http://schemas.microsoft.com/office/word/2015/wordml/symex" xmlns:wpg="http://schemas.microsoft.com/office/word/2010/wordprocessingGroup" xmlns:wpi="http://schemas.microsoft.com/office/word/2010/wordprocessingInk" xmlns:wne="http://schemas.microsoft.com/office/word/2006/wordml" xmlns:wps="http://schemas.microsoft.com/office/word/2010/wordprocessingShape" mc:Ignorable="w14 w15 w16se w16cid wp14">
+<w:footnotes xmlns:wpc="http://schemas.microsoft.com/office/word/2010/wordprocessingCanvas" xmlns:cx="http://schemas.microsoft.com/office/drawing/2014/chartex" xmlns:cx1="http://schemas.microsoft.com/office/drawing/2015/9/8/chartex" xmlns:cx2="http://schemas.microsoft.com/office/drawing/2015/10/21/chartex" xmlns:cx3="http://schemas.microsoft.com/office/drawing/2016/5/9/chartex" xmlns:cx4="http://schemas.microsoft.com/office/drawing/2016/5/10/chartex" xmlns:cx5="http://schemas.microsoft.com/office/drawing/2016/5/11/chartex" xmlns:cx6="http://schemas.microsoft.com/office/drawing/2016/5/12/chartex" xmlns:cx7="http://schemas.microsoft.com/office/drawing/2016/5/13/chartex" xmlns:cx8="http://schemas.microsoft.com/office/drawing/2016/5/14/chartex" xmlns:mc="http://schemas.openxmlformats.org/markup-compatibility/2006" xmlns:aink="http://schemas.microsoft.com/office/drawing/2016/ink" xmlns:am3d="http://schemas.microsoft.com/office/drawing/2017/model3d" xmlns:o="urn:schemas-microsoft-com:office:office" xmlns:r="http://schemas.openxmlformats.org/officeDocument/2006/relationships" xmlns:m="http://schemas.openxmlformats.org/officeDocument/2006/math" xmlns:v="urn:schemas-microsoft-com:vml" xmlns:wp14="http://schemas.microsoft.com/office/word/2010/wordprocessingDrawing" xmlns:wp="http://schemas.openxmlformats.org/drawingml/2006/wordprocessingDrawing" xmlns:w10="urn:schemas-microsoft-com:office:word" xmlns:w="http://schemas.openxmlformats.org/wordprocessingml/2006/main" xmlns:w14="http://schemas.microsoft.com/office/word/2010/wordml" xmlns:w15="http://schemas.microsoft.com/office/word/2012/wordml" xmlns:w16cex="http://schemas.microsoft.com/office/word/2018/wordml/cex" xmlns:w16cid="http://schemas.microsoft.com/office/word/2016/wordml/cid" xmlns:w16="http://schemas.microsoft.com/office/word/2018/wordml" xmlns:w16se="http://schemas.microsoft.com/office/word/2015/wordml/symex" xmlns:wpg="http://schemas.microsoft.com/office/word/2010/wordprocessingGroup" xmlns:wpi="http://schemas.microsoft.com/office/word/2010/wordprocessingInk" xmlns:wne="http://schemas.microsoft.com/office/word/2006/wordml" xmlns:wps="http://schemas.microsoft.com/office/word/2010/wordprocessingShape" mc:Ignorable="w14 w15 w16se w16cid w16 w16cex wp14">
   <w:footnote w:type="separator" w:id="-1">
     <w:p>
       <w:pPr>
@@ -4771,7 +5496,7 @@
 </file>
 
 <file path=word/header1.xml><?xml version="1.0" encoding="utf-8"?>
-<w:hdr xmlns:wpc="http://schemas.microsoft.com/office/word/2010/wordprocessingCanvas" xmlns:cx="http://schemas.microsoft.com/office/drawing/2014/chartex" xmlns:cx1="http://schemas.microsoft.com/office/drawing/2015/9/8/chartex" xmlns:cx2="http://schemas.microsoft.com/office/drawing/2015/10/21/chartex" xmlns:cx3="http://schemas.microsoft.com/office/drawing/2016/5/9/chartex" xmlns:cx4="http://schemas.microsoft.com/office/drawing/2016/5/10/chartex" xmlns:cx5="http://schemas.microsoft.com/office/drawing/2016/5/11/chartex" xmlns:cx6="http://schemas.microsoft.com/office/drawing/2016/5/12/chartex" xmlns:cx7="http://schemas.microsoft.com/office/drawing/2016/5/13/chartex" xmlns:cx8="http://schemas.microsoft.com/office/drawing/2016/5/14/chartex" xmlns:mc="http://schemas.openxmlformats.org/markup-compatibility/2006" xmlns:aink="http://schemas.microsoft.com/office/drawing/2016/ink" xmlns:am3d="http://schemas.microsoft.com/office/drawing/2017/model3d" xmlns:o="urn:schemas-microsoft-com:office:office" xmlns:r="http://schemas.openxmlformats.org/officeDocument/2006/relationships" xmlns:m="http://schemas.openxmlformats.org/officeDocument/2006/math" xmlns:v="urn:schemas-microsoft-com:vml" xmlns:wp14="http://schemas.microsoft.com/office/word/2010/wordprocessingDrawing" xmlns:wp="http://schemas.openxmlformats.org/drawingml/2006/wordprocessingDrawing" xmlns:w10="urn:schemas-microsoft-com:office:word" xmlns:w="http://schemas.openxmlformats.org/wordprocessingml/2006/main" xmlns:w14="http://schemas.microsoft.com/office/word/2010/wordml" xmlns:w15="http://schemas.microsoft.com/office/word/2012/wordml" xmlns:w16cid="http://schemas.microsoft.com/office/word/2016/wordml/cid" xmlns:w16se="http://schemas.microsoft.com/office/word/2015/wordml/symex" xmlns:wpg="http://schemas.microsoft.com/office/word/2010/wordprocessingGroup" xmlns:wpi="http://schemas.microsoft.com/office/word/2010/wordprocessingInk" xmlns:wne="http://schemas.microsoft.com/office/word/2006/wordml" xmlns:wps="http://schemas.microsoft.com/office/word/2010/wordprocessingShape" mc:Ignorable="w14 w15 w16se w16cid wp14">
+<w:hdr xmlns:wpc="http://schemas.microsoft.com/office/word/2010/wordprocessingCanvas" xmlns:cx="http://schemas.microsoft.com/office/drawing/2014/chartex" xmlns:cx1="http://schemas.microsoft.com/office/drawing/2015/9/8/chartex" xmlns:cx2="http://schemas.microsoft.com/office/drawing/2015/10/21/chartex" xmlns:cx3="http://schemas.microsoft.com/office/drawing/2016/5/9/chartex" xmlns:cx4="http://schemas.microsoft.com/office/drawing/2016/5/10/chartex" xmlns:cx5="http://schemas.microsoft.com/office/drawing/2016/5/11/chartex" xmlns:cx6="http://schemas.microsoft.com/office/drawing/2016/5/12/chartex" xmlns:cx7="http://schemas.microsoft.com/office/drawing/2016/5/13/chartex" xmlns:cx8="http://schemas.microsoft.com/office/drawing/2016/5/14/chartex" xmlns:mc="http://schemas.openxmlformats.org/markup-compatibility/2006" xmlns:aink="http://schemas.microsoft.com/office/drawing/2016/ink" xmlns:am3d="http://schemas.microsoft.com/office/drawing/2017/model3d" xmlns:o="urn:schemas-microsoft-com:office:office" xmlns:r="http://schemas.openxmlformats.org/officeDocument/2006/relationships" xmlns:m="http://schemas.openxmlformats.org/officeDocument/2006/math" xmlns:v="urn:schemas-microsoft-com:vml" xmlns:wp14="http://schemas.microsoft.com/office/word/2010/wordprocessingDrawing" xmlns:wp="http://schemas.openxmlformats.org/drawingml/2006/wordprocessingDrawing" xmlns:w10="urn:schemas-microsoft-com:office:word" xmlns:w="http://schemas.openxmlformats.org/wordprocessingml/2006/main" xmlns:w14="http://schemas.microsoft.com/office/word/2010/wordml" xmlns:w15="http://schemas.microsoft.com/office/word/2012/wordml" xmlns:w16cex="http://schemas.microsoft.com/office/word/2018/wordml/cex" xmlns:w16cid="http://schemas.microsoft.com/office/word/2016/wordml/cid" xmlns:w16="http://schemas.microsoft.com/office/word/2018/wordml" xmlns:w16se="http://schemas.microsoft.com/office/word/2015/wordml/symex" xmlns:wpg="http://schemas.microsoft.com/office/word/2010/wordprocessingGroup" xmlns:wpi="http://schemas.microsoft.com/office/word/2010/wordprocessingInk" xmlns:wne="http://schemas.microsoft.com/office/word/2006/wordml" xmlns:wps="http://schemas.microsoft.com/office/word/2010/wordprocessingShape" mc:Ignorable="w14 w15 w16se w16cid w16 w16cex wp14">
   <w:p>
     <w:pPr>
       <w:pStyle w:val="Header"/>
@@ -4898,7 +5623,7 @@
 </file>
 
 <file path=word/numbering.xml><?xml version="1.0" encoding="utf-8"?>
-<w:numbering xmlns:wpc="http://schemas.microsoft.com/office/word/2010/wordprocessingCanvas" xmlns:cx="http://schemas.microsoft.com/office/drawing/2014/chartex" xmlns:cx1="http://schemas.microsoft.com/office/drawing/2015/9/8/chartex" xmlns:cx2="http://schemas.microsoft.com/office/drawing/2015/10/21/chartex" xmlns:cx3="http://schemas.microsoft.com/office/drawing/2016/5/9/chartex" xmlns:cx4="http://schemas.microsoft.com/office/drawing/2016/5/10/chartex" xmlns:cx5="http://schemas.microsoft.com/office/drawing/2016/5/11/chartex" xmlns:cx6="http://schemas.microsoft.com/office/drawing/2016/5/12/chartex" xmlns:cx7="http://schemas.microsoft.com/office/drawing/2016/5/13/chartex" xmlns:cx8="http://schemas.microsoft.com/office/drawing/2016/5/14/chartex" xmlns:mc="http://schemas.openxmlformats.org/markup-compatibility/2006" xmlns:aink="http://schemas.microsoft.com/office/drawing/2016/ink" xmlns:am3d="http://schemas.microsoft.com/office/drawing/2017/model3d" xmlns:o="urn:schemas-microsoft-com:office:office" xmlns:r="http://schemas.openxmlformats.org/officeDocument/2006/relationships" xmlns:m="http://schemas.openxmlformats.org/officeDocument/2006/math" xmlns:v="urn:schemas-microsoft-com:vml" xmlns:wp14="http://schemas.microsoft.com/office/word/2010/wordprocessingDrawing" xmlns:wp="http://schemas.openxmlformats.org/drawingml/2006/wordprocessingDrawing" xmlns:w10="urn:schemas-microsoft-com:office:word" xmlns:w="http://schemas.openxmlformats.org/wordprocessingml/2006/main" xmlns:w14="http://schemas.microsoft.com/office/word/2010/wordml" xmlns:w15="http://schemas.microsoft.com/office/word/2012/wordml" xmlns:w16cid="http://schemas.microsoft.com/office/word/2016/wordml/cid" xmlns:w16se="http://schemas.microsoft.com/office/word/2015/wordml/symex" xmlns:wpg="http://schemas.microsoft.com/office/word/2010/wordprocessingGroup" xmlns:wpi="http://schemas.microsoft.com/office/word/2010/wordprocessingInk" xmlns:wne="http://schemas.microsoft.com/office/word/2006/wordml" xmlns:wps="http://schemas.microsoft.com/office/word/2010/wordprocessingShape" mc:Ignorable="w14 w15 w16se w16cid wp14">
+<w:numbering xmlns:wpc="http://schemas.microsoft.com/office/word/2010/wordprocessingCanvas" xmlns:cx="http://schemas.microsoft.com/office/drawing/2014/chartex" xmlns:cx1="http://schemas.microsoft.com/office/drawing/2015/9/8/chartex" xmlns:cx2="http://schemas.microsoft.com/office/drawing/2015/10/21/chartex" xmlns:cx3="http://schemas.microsoft.com/office/drawing/2016/5/9/chartex" xmlns:cx4="http://schemas.microsoft.com/office/drawing/2016/5/10/chartex" xmlns:cx5="http://schemas.microsoft.com/office/drawing/2016/5/11/chartex" xmlns:cx6="http://schemas.microsoft.com/office/drawing/2016/5/12/chartex" xmlns:cx7="http://schemas.microsoft.com/office/drawing/2016/5/13/chartex" xmlns:cx8="http://schemas.microsoft.com/office/drawing/2016/5/14/chartex" xmlns:mc="http://schemas.openxmlformats.org/markup-compatibility/2006" xmlns:aink="http://schemas.microsoft.com/office/drawing/2016/ink" xmlns:am3d="http://schemas.microsoft.com/office/drawing/2017/model3d" xmlns:o="urn:schemas-microsoft-com:office:office" xmlns:r="http://schemas.openxmlformats.org/officeDocument/2006/relationships" xmlns:m="http://schemas.openxmlformats.org/officeDocument/2006/math" xmlns:v="urn:schemas-microsoft-com:vml" xmlns:wp14="http://schemas.microsoft.com/office/word/2010/wordprocessingDrawing" xmlns:wp="http://schemas.openxmlformats.org/drawingml/2006/wordprocessingDrawing" xmlns:w10="urn:schemas-microsoft-com:office:word" xmlns:w="http://schemas.openxmlformats.org/wordprocessingml/2006/main" xmlns:w14="http://schemas.microsoft.com/office/word/2010/wordml" xmlns:w15="http://schemas.microsoft.com/office/word/2012/wordml" xmlns:w16cex="http://schemas.microsoft.com/office/word/2018/wordml/cex" xmlns:w16cid="http://schemas.microsoft.com/office/word/2016/wordml/cid" xmlns:w16="http://schemas.microsoft.com/office/word/2018/wordml" xmlns:w16se="http://schemas.microsoft.com/office/word/2015/wordml/symex" xmlns:wpg="http://schemas.microsoft.com/office/word/2010/wordprocessingGroup" xmlns:wpi="http://schemas.microsoft.com/office/word/2010/wordprocessingInk" xmlns:wne="http://schemas.microsoft.com/office/word/2006/wordml" xmlns:wps="http://schemas.microsoft.com/office/word/2010/wordprocessingShape" mc:Ignorable="w14 w15 w16se w16cid w16 w16cex wp14">
   <w:abstractNum w:abstractNumId="0" w15:restartNumberingAfterBreak="0">
     <w:nsid w:val="051D5C48"/>
     <w:multiLevelType w:val="hybridMultilevel"/>
@@ -5952,6 +6677,119 @@
     </w:lvl>
   </w:abstractNum>
   <w:abstractNum w:abstractNumId="10" w15:restartNumberingAfterBreak="0">
+    <w:nsid w:val="32215A1F"/>
+    <w:multiLevelType w:val="hybridMultilevel"/>
+    <w:tmpl w:val="F49A461E"/>
+    <w:lvl w:ilvl="0" w:tplc="04180001">
+      <w:start w:val="1"/>
+      <w:numFmt w:val="bullet"/>
+      <w:lvlText w:val=""/>
+      <w:lvlJc w:val="left"/>
+      <w:pPr>
+        <w:ind w:left="720" w:hanging="360"/>
+      </w:pPr>
+      <w:rPr>
+        <w:rFonts w:ascii="Symbol" w:hAnsi="Symbol" w:hint="default"/>
+      </w:rPr>
+    </w:lvl>
+    <w:lvl w:ilvl="1" w:tplc="04180003" w:tentative="1">
+      <w:start w:val="1"/>
+      <w:numFmt w:val="bullet"/>
+      <w:lvlText w:val="o"/>
+      <w:lvlJc w:val="left"/>
+      <w:pPr>
+        <w:ind w:left="1440" w:hanging="360"/>
+      </w:pPr>
+      <w:rPr>
+        <w:rFonts w:ascii="Courier New" w:hAnsi="Courier New" w:cs="Courier New" w:hint="default"/>
+      </w:rPr>
+    </w:lvl>
+    <w:lvl w:ilvl="2" w:tplc="04180005" w:tentative="1">
+      <w:start w:val="1"/>
+      <w:numFmt w:val="bullet"/>
+      <w:lvlText w:val=""/>
+      <w:lvlJc w:val="left"/>
+      <w:pPr>
+        <w:ind w:left="2160" w:hanging="360"/>
+      </w:pPr>
+      <w:rPr>
+        <w:rFonts w:ascii="Wingdings" w:hAnsi="Wingdings" w:hint="default"/>
+      </w:rPr>
+    </w:lvl>
+    <w:lvl w:ilvl="3" w:tplc="04180001" w:tentative="1">
+      <w:start w:val="1"/>
+      <w:numFmt w:val="bullet"/>
+      <w:lvlText w:val=""/>
+      <w:lvlJc w:val="left"/>
+      <w:pPr>
+        <w:ind w:left="2880" w:hanging="360"/>
+      </w:pPr>
+      <w:rPr>
+        <w:rFonts w:ascii="Symbol" w:hAnsi="Symbol" w:hint="default"/>
+      </w:rPr>
+    </w:lvl>
+    <w:lvl w:ilvl="4" w:tplc="04180003" w:tentative="1">
+      <w:start w:val="1"/>
+      <w:numFmt w:val="bullet"/>
+      <w:lvlText w:val="o"/>
+      <w:lvlJc w:val="left"/>
+      <w:pPr>
+        <w:ind w:left="3600" w:hanging="360"/>
+      </w:pPr>
+      <w:rPr>
+        <w:rFonts w:ascii="Courier New" w:hAnsi="Courier New" w:cs="Courier New" w:hint="default"/>
+      </w:rPr>
+    </w:lvl>
+    <w:lvl w:ilvl="5" w:tplc="04180005" w:tentative="1">
+      <w:start w:val="1"/>
+      <w:numFmt w:val="bullet"/>
+      <w:lvlText w:val=""/>
+      <w:lvlJc w:val="left"/>
+      <w:pPr>
+        <w:ind w:left="4320" w:hanging="360"/>
+      </w:pPr>
+      <w:rPr>
+        <w:rFonts w:ascii="Wingdings" w:hAnsi="Wingdings" w:hint="default"/>
+      </w:rPr>
+    </w:lvl>
+    <w:lvl w:ilvl="6" w:tplc="04180001" w:tentative="1">
+      <w:start w:val="1"/>
+      <w:numFmt w:val="bullet"/>
+      <w:lvlText w:val=""/>
+      <w:lvlJc w:val="left"/>
+      <w:pPr>
+        <w:ind w:left="5040" w:hanging="360"/>
+      </w:pPr>
+      <w:rPr>
+        <w:rFonts w:ascii="Symbol" w:hAnsi="Symbol" w:hint="default"/>
+      </w:rPr>
+    </w:lvl>
+    <w:lvl w:ilvl="7" w:tplc="04180003" w:tentative="1">
+      <w:start w:val="1"/>
+      <w:numFmt w:val="bullet"/>
+      <w:lvlText w:val="o"/>
+      <w:lvlJc w:val="left"/>
+      <w:pPr>
+        <w:ind w:left="5760" w:hanging="360"/>
+      </w:pPr>
+      <w:rPr>
+        <w:rFonts w:ascii="Courier New" w:hAnsi="Courier New" w:cs="Courier New" w:hint="default"/>
+      </w:rPr>
+    </w:lvl>
+    <w:lvl w:ilvl="8" w:tplc="04180005" w:tentative="1">
+      <w:start w:val="1"/>
+      <w:numFmt w:val="bullet"/>
+      <w:lvlText w:val=""/>
+      <w:lvlJc w:val="left"/>
+      <w:pPr>
+        <w:ind w:left="6480" w:hanging="360"/>
+      </w:pPr>
+      <w:rPr>
+        <w:rFonts w:ascii="Wingdings" w:hAnsi="Wingdings" w:hint="default"/>
+      </w:rPr>
+    </w:lvl>
+  </w:abstractNum>
+  <w:abstractNum w:abstractNumId="11" w15:restartNumberingAfterBreak="0">
     <w:nsid w:val="36CE4E83"/>
     <w:multiLevelType w:val="hybridMultilevel"/>
     <w:tmpl w:val="990039A8"/>
@@ -6064,7 +6902,7 @@
       </w:rPr>
     </w:lvl>
   </w:abstractNum>
-  <w:abstractNum w:abstractNumId="11" w15:restartNumberingAfterBreak="0">
+  <w:abstractNum w:abstractNumId="12" w15:restartNumberingAfterBreak="0">
     <w:nsid w:val="389C6A54"/>
     <w:multiLevelType w:val="hybridMultilevel"/>
     <w:tmpl w:val="AFF2641C"/>
@@ -6177,7 +7015,7 @@
       </w:rPr>
     </w:lvl>
   </w:abstractNum>
-  <w:abstractNum w:abstractNumId="12" w15:restartNumberingAfterBreak="0">
+  <w:abstractNum w:abstractNumId="13" w15:restartNumberingAfterBreak="0">
     <w:nsid w:val="3D2B563B"/>
     <w:multiLevelType w:val="hybridMultilevel"/>
     <w:tmpl w:val="84AC5258"/>
@@ -6290,7 +7128,7 @@
       </w:rPr>
     </w:lvl>
   </w:abstractNum>
-  <w:abstractNum w:abstractNumId="13" w15:restartNumberingAfterBreak="0">
+  <w:abstractNum w:abstractNumId="14" w15:restartNumberingAfterBreak="0">
     <w:nsid w:val="3F0C64AF"/>
     <w:multiLevelType w:val="hybridMultilevel"/>
     <w:tmpl w:val="91F00954"/>
@@ -6403,7 +7241,7 @@
       </w:rPr>
     </w:lvl>
   </w:abstractNum>
-  <w:abstractNum w:abstractNumId="14" w15:restartNumberingAfterBreak="0">
+  <w:abstractNum w:abstractNumId="15" w15:restartNumberingAfterBreak="0">
     <w:nsid w:val="42020B92"/>
     <w:multiLevelType w:val="hybridMultilevel"/>
     <w:tmpl w:val="16B46D56"/>
@@ -6489,7 +7327,7 @@
       </w:pPr>
     </w:lvl>
   </w:abstractNum>
-  <w:abstractNum w:abstractNumId="15" w15:restartNumberingAfterBreak="0">
+  <w:abstractNum w:abstractNumId="16" w15:restartNumberingAfterBreak="0">
     <w:nsid w:val="44AF272D"/>
     <w:multiLevelType w:val="hybridMultilevel"/>
     <w:tmpl w:val="3D986C92"/>
@@ -6602,7 +7440,7 @@
       </w:rPr>
     </w:lvl>
   </w:abstractNum>
-  <w:abstractNum w:abstractNumId="16" w15:restartNumberingAfterBreak="0">
+  <w:abstractNum w:abstractNumId="17" w15:restartNumberingAfterBreak="0">
     <w:nsid w:val="46806E92"/>
     <w:multiLevelType w:val="hybridMultilevel"/>
     <w:tmpl w:val="43B029E6"/>
@@ -6715,7 +7553,7 @@
       </w:rPr>
     </w:lvl>
   </w:abstractNum>
-  <w:abstractNum w:abstractNumId="17" w15:restartNumberingAfterBreak="0">
+  <w:abstractNum w:abstractNumId="18" w15:restartNumberingAfterBreak="0">
     <w:nsid w:val="47BC3F3D"/>
     <w:multiLevelType w:val="hybridMultilevel"/>
     <w:tmpl w:val="6B122F9A"/>
@@ -6828,7 +7666,7 @@
       </w:rPr>
     </w:lvl>
   </w:abstractNum>
-  <w:abstractNum w:abstractNumId="18" w15:restartNumberingAfterBreak="0">
+  <w:abstractNum w:abstractNumId="19" w15:restartNumberingAfterBreak="0">
     <w:nsid w:val="54323D0B"/>
     <w:multiLevelType w:val="hybridMultilevel"/>
     <w:tmpl w:val="06B6B8BE"/>
@@ -6941,7 +7779,7 @@
       </w:rPr>
     </w:lvl>
   </w:abstractNum>
-  <w:abstractNum w:abstractNumId="19" w15:restartNumberingAfterBreak="0">
+  <w:abstractNum w:abstractNumId="20" w15:restartNumberingAfterBreak="0">
     <w:nsid w:val="543D6129"/>
     <w:multiLevelType w:val="hybridMultilevel"/>
     <w:tmpl w:val="35125082"/>
@@ -7030,7 +7868,7 @@
       </w:pPr>
     </w:lvl>
   </w:abstractNum>
-  <w:abstractNum w:abstractNumId="20" w15:restartNumberingAfterBreak="0">
+  <w:abstractNum w:abstractNumId="21" w15:restartNumberingAfterBreak="0">
     <w:nsid w:val="56182813"/>
     <w:multiLevelType w:val="hybridMultilevel"/>
     <w:tmpl w:val="402EA3B2"/>
@@ -7116,7 +7954,7 @@
       </w:pPr>
     </w:lvl>
   </w:abstractNum>
-  <w:abstractNum w:abstractNumId="21" w15:restartNumberingAfterBreak="0">
+  <w:abstractNum w:abstractNumId="22" w15:restartNumberingAfterBreak="0">
     <w:nsid w:val="58016653"/>
     <w:multiLevelType w:val="hybridMultilevel"/>
     <w:tmpl w:val="55E8F808"/>
@@ -7228,7 +8066,7 @@
       </w:rPr>
     </w:lvl>
   </w:abstractNum>
-  <w:abstractNum w:abstractNumId="22" w15:restartNumberingAfterBreak="0">
+  <w:abstractNum w:abstractNumId="23" w15:restartNumberingAfterBreak="0">
     <w:nsid w:val="5EA40C15"/>
     <w:multiLevelType w:val="hybridMultilevel"/>
     <w:tmpl w:val="5D782680"/>
@@ -7314,7 +8152,7 @@
       </w:pPr>
     </w:lvl>
   </w:abstractNum>
-  <w:abstractNum w:abstractNumId="23" w15:restartNumberingAfterBreak="0">
+  <w:abstractNum w:abstractNumId="24" w15:restartNumberingAfterBreak="0">
     <w:nsid w:val="62B92648"/>
     <w:multiLevelType w:val="hybridMultilevel"/>
     <w:tmpl w:val="A5E6183E"/>
@@ -7427,7 +8265,7 @@
       </w:rPr>
     </w:lvl>
   </w:abstractNum>
-  <w:abstractNum w:abstractNumId="24" w15:restartNumberingAfterBreak="0">
+  <w:abstractNum w:abstractNumId="25" w15:restartNumberingAfterBreak="0">
     <w:nsid w:val="64F30E82"/>
     <w:multiLevelType w:val="hybridMultilevel"/>
     <w:tmpl w:val="8F60E672"/>
@@ -7516,7 +8354,7 @@
       </w:pPr>
     </w:lvl>
   </w:abstractNum>
-  <w:abstractNum w:abstractNumId="25" w15:restartNumberingAfterBreak="0">
+  <w:abstractNum w:abstractNumId="26" w15:restartNumberingAfterBreak="0">
     <w:nsid w:val="6962322A"/>
     <w:multiLevelType w:val="hybridMultilevel"/>
     <w:tmpl w:val="BA1C32FC"/>
@@ -7605,7 +8443,7 @@
       </w:pPr>
     </w:lvl>
   </w:abstractNum>
-  <w:abstractNum w:abstractNumId="26" w15:restartNumberingAfterBreak="0">
+  <w:abstractNum w:abstractNumId="27" w15:restartNumberingAfterBreak="0">
     <w:nsid w:val="6B07484A"/>
     <w:multiLevelType w:val="hybridMultilevel"/>
     <w:tmpl w:val="1646B9FC"/>
@@ -7718,7 +8556,7 @@
       </w:rPr>
     </w:lvl>
   </w:abstractNum>
-  <w:abstractNum w:abstractNumId="27" w15:restartNumberingAfterBreak="0">
+  <w:abstractNum w:abstractNumId="28" w15:restartNumberingAfterBreak="0">
     <w:nsid w:val="7946437F"/>
     <w:multiLevelType w:val="hybridMultilevel"/>
     <w:tmpl w:val="2D4C40EA"/>
@@ -7831,7 +8669,7 @@
       </w:rPr>
     </w:lvl>
   </w:abstractNum>
-  <w:abstractNum w:abstractNumId="28" w15:restartNumberingAfterBreak="0">
+  <w:abstractNum w:abstractNumId="29" w15:restartNumberingAfterBreak="0">
     <w:nsid w:val="7BE71DA0"/>
     <w:multiLevelType w:val="hybridMultilevel"/>
     <w:tmpl w:val="55EE05F2"/>
@@ -7944,7 +8782,7 @@
       </w:rPr>
     </w:lvl>
   </w:abstractNum>
-  <w:abstractNum w:abstractNumId="29" w15:restartNumberingAfterBreak="0">
+  <w:abstractNum w:abstractNumId="30" w15:restartNumberingAfterBreak="0">
     <w:nsid w:val="7F7D2A42"/>
     <w:multiLevelType w:val="hybridMultilevel"/>
     <w:tmpl w:val="D7BE3794"/>
@@ -8058,10 +8896,10 @@
     </w:lvl>
   </w:abstractNum>
   <w:num w:numId="1">
-    <w:abstractNumId w:val="25"/>
+    <w:abstractNumId w:val="26"/>
   </w:num>
   <w:num w:numId="2">
-    <w:abstractNumId w:val="11"/>
+    <w:abstractNumId w:val="12"/>
   </w:num>
   <w:num w:numId="3">
     <w:abstractNumId w:val="1"/>
@@ -8073,7 +8911,7 @@
     <w:abstractNumId w:val="0"/>
   </w:num>
   <w:num w:numId="6">
-    <w:abstractNumId w:val="27"/>
+    <w:abstractNumId w:val="28"/>
   </w:num>
   <w:num w:numId="7">
     <w:abstractNumId w:val="2"/>
@@ -8082,25 +8920,25 @@
     <w:abstractNumId w:val="3"/>
   </w:num>
   <w:num w:numId="9">
-    <w:abstractNumId w:val="10"/>
+    <w:abstractNumId w:val="11"/>
   </w:num>
   <w:num w:numId="10">
-    <w:abstractNumId w:val="17"/>
+    <w:abstractNumId w:val="18"/>
   </w:num>
   <w:num w:numId="11">
-    <w:abstractNumId w:val="18"/>
+    <w:abstractNumId w:val="19"/>
   </w:num>
   <w:num w:numId="12">
-    <w:abstractNumId w:val="23"/>
+    <w:abstractNumId w:val="24"/>
   </w:num>
   <w:num w:numId="13">
     <w:abstractNumId w:val="9"/>
   </w:num>
   <w:num w:numId="14">
-    <w:abstractNumId w:val="24"/>
+    <w:abstractNumId w:val="25"/>
   </w:num>
   <w:num w:numId="15">
-    <w:abstractNumId w:val="29"/>
+    <w:abstractNumId w:val="30"/>
   </w:num>
   <w:num w:numId="16">
     <w:abstractNumId w:val="8"/>
@@ -8109,10 +8947,10 @@
     <w:abstractNumId w:val="7"/>
   </w:num>
   <w:num w:numId="18">
-    <w:abstractNumId w:val="12"/>
+    <w:abstractNumId w:val="13"/>
   </w:num>
   <w:num w:numId="19">
-    <w:abstractNumId w:val="26"/>
+    <w:abstractNumId w:val="27"/>
   </w:num>
   <w:num w:numId="20">
     <w:abstractNumId w:val="6"/>
@@ -8121,37 +8959,40 @@
     <w:abstractNumId w:val="4"/>
   </w:num>
   <w:num w:numId="22">
-    <w:abstractNumId w:val="19"/>
+    <w:abstractNumId w:val="20"/>
   </w:num>
   <w:num w:numId="23">
-    <w:abstractNumId w:val="28"/>
+    <w:abstractNumId w:val="29"/>
   </w:num>
   <w:num w:numId="24">
+    <w:abstractNumId w:val="23"/>
+  </w:num>
+  <w:num w:numId="25">
+    <w:abstractNumId w:val="16"/>
+  </w:num>
+  <w:num w:numId="26">
+    <w:abstractNumId w:val="14"/>
+  </w:num>
+  <w:num w:numId="27">
+    <w:abstractNumId w:val="15"/>
+  </w:num>
+  <w:num w:numId="28">
+    <w:abstractNumId w:val="21"/>
+  </w:num>
+  <w:num w:numId="29">
+    <w:abstractNumId w:val="17"/>
+  </w:num>
+  <w:num w:numId="30">
     <w:abstractNumId w:val="22"/>
   </w:num>
-  <w:num w:numId="25">
-    <w:abstractNumId w:val="15"/>
-  </w:num>
-  <w:num w:numId="26">
-    <w:abstractNumId w:val="13"/>
-  </w:num>
-  <w:num w:numId="27">
-    <w:abstractNumId w:val="14"/>
-  </w:num>
-  <w:num w:numId="28">
-    <w:abstractNumId w:val="20"/>
-  </w:num>
-  <w:num w:numId="29">
-    <w:abstractNumId w:val="16"/>
-  </w:num>
-  <w:num w:numId="30">
-    <w:abstractNumId w:val="21"/>
+  <w:num w:numId="31">
+    <w:abstractNumId w:val="10"/>
   </w:num>
 </w:numbering>
 </file>
 
 <file path=word/styles.xml><?xml version="1.0" encoding="utf-8"?>
-<w:styles xmlns:mc="http://schemas.openxmlformats.org/markup-compatibility/2006" xmlns:r="http://schemas.openxmlformats.org/officeDocument/2006/relationships" xmlns:w="http://schemas.openxmlformats.org/wordprocessingml/2006/main" xmlns:w14="http://schemas.microsoft.com/office/word/2010/wordml" xmlns:w15="http://schemas.microsoft.com/office/word/2012/wordml" xmlns:w16cid="http://schemas.microsoft.com/office/word/2016/wordml/cid" xmlns:w16se="http://schemas.microsoft.com/office/word/2015/wordml/symex" mc:Ignorable="w14 w15 w16se w16cid">
+<w:styles xmlns:mc="http://schemas.openxmlformats.org/markup-compatibility/2006" xmlns:r="http://schemas.openxmlformats.org/officeDocument/2006/relationships" xmlns:w="http://schemas.openxmlformats.org/wordprocessingml/2006/main" xmlns:w14="http://schemas.microsoft.com/office/word/2010/wordml" xmlns:w15="http://schemas.microsoft.com/office/word/2012/wordml" xmlns:w16cex="http://schemas.microsoft.com/office/word/2018/wordml/cex" xmlns:w16cid="http://schemas.microsoft.com/office/word/2016/wordml/cid" xmlns:w16="http://schemas.microsoft.com/office/word/2018/wordml" xmlns:w16se="http://schemas.microsoft.com/office/word/2015/wordml/symex" mc:Ignorable="w14 w15 w16se w16cid w16 w16cex">
   <w:docDefaults>
     <w:rPrDefault>
       <w:rPr>

</xml_diff>